<commit_message>
changed figure names and added oen figure
</commit_message>
<xml_diff>
--- a/word_documents_and_figures/manuscript/Comparing metagenomica and total RNA_v1.docx
+++ b/word_documents_and_figures/manuscript/Comparing metagenomica and total RNA_v1.docx
@@ -2255,16 +2255,7 @@
       </w:pPr>
       <w:r>
         <w:tab/>
-        <w:t xml:space="preserve">If not enough sequencing depth: </w:t>
-      </w:r>
-      <w:r>
-        <w:t>metagenomics</w:t>
-      </w:r>
-      <w:r>
-        <w:t xml:space="preserve"> &lt; metabarcoding &lt; </w:t>
-      </w:r>
-      <w:r>
-        <w:t xml:space="preserve">total </w:t>
+        <w:t xml:space="preserve">If not enough sequencing depth: metagenomics &lt; metabarcoding &lt; total </w:t>
       </w:r>
       <w:proofErr w:type="spellStart"/>
       <w:r>
@@ -2272,10 +2263,7 @@
       </w:r>
       <w:proofErr w:type="spellEnd"/>
       <w:r>
-        <w:t xml:space="preserve"> seq </w:t>
-      </w:r>
-      <w:r>
-        <w:t xml:space="preserve">for taxonomic resolution of </w:t>
+        <w:t xml:space="preserve"> seq for taxonomic resolution of </w:t>
       </w:r>
       <w:commentRangeStart w:id="5"/>
       <w:r>
@@ -2334,6 +2322,39 @@
       <w:proofErr w:type="spellEnd"/>
       <w:r>
         <w:t xml:space="preserve"> QE), not sure what effect that has in total RNA seq, likely different SSU sequences. Same when using metabarcoding, but to what extend same?</w:t>
+      </w:r>
+    </w:p>
+    <w:p>
+      <w:pPr>
+        <w:spacing w:line="360" w:lineRule="auto"/>
+        <w:ind w:firstLine="720"/>
+        <w:jc w:val="both"/>
+      </w:pPr>
+    </w:p>
+    <w:p>
+      <w:pPr>
+        <w:spacing w:line="360" w:lineRule="auto"/>
+        <w:ind w:firstLine="720"/>
+        <w:jc w:val="both"/>
+      </w:pPr>
+      <w:r>
+        <w:t xml:space="preserve">Bring in: </w:t>
+      </w:r>
+      <w:proofErr w:type="spellStart"/>
+      <w:r>
+        <w:t>segio</w:t>
+      </w:r>
+      <w:proofErr w:type="spellEnd"/>
+      <w:r>
+        <w:t xml:space="preserve"> et al not published: compare dataset to </w:t>
+      </w:r>
+      <w:proofErr w:type="spellStart"/>
+      <w:r>
+        <w:t>ock</w:t>
+      </w:r>
+      <w:proofErr w:type="spellEnd"/>
+      <w:r>
+        <w:t xml:space="preserve"> community that is similar: needs evaluation which pipeline works best, which is what we do</w:t>
       </w:r>
     </w:p>
     <w:p>

</xml_diff>

<commit_message>
added manuscript, figures, and jupyter notebook
</commit_message>
<xml_diff>
--- a/word_documents_and_figures/manuscript/Comparing metagenomica and total RNA_v1.docx
+++ b/word_documents_and_figures/manuscript/Comparing metagenomica and total RNA_v1.docx
@@ -263,7 +263,65 @@
         <w:rPr>
           <w:rFonts w:ascii="Calibri" w:hAnsi="Calibri" w:cs="Calibri"/>
         </w:rPr>
-        <w:t xml:space="preserve"> is</w:t>
+        <w:t xml:space="preserve"> systems are valuable for economic productivity, ecosystem resilience, and</w:t>
+      </w:r>
+      <w:r>
+        <w:rPr>
+          <w:rFonts w:ascii="Calibri" w:hAnsi="Calibri" w:cs="Calibri"/>
+        </w:rPr>
+        <w:t xml:space="preserve"> for maintaining ecosystem services, </w:t>
+      </w:r>
+      <w:r>
+        <w:rPr>
+          <w:rFonts w:ascii="Calibri" w:hAnsi="Calibri" w:cs="Calibri"/>
+        </w:rPr>
+        <w:t>including</w:t>
+      </w:r>
+      <w:r>
+        <w:rPr>
+          <w:rFonts w:ascii="Calibri" w:hAnsi="Calibri" w:cs="Calibri"/>
+        </w:rPr>
+        <w:t xml:space="preserve"> the supply of clean consumable water </w:t>
+      </w:r>
+      <w:r>
+        <w:rPr>
+          <w:rStyle w:val="FootnoteReference"/>
+          <w:rFonts w:ascii="Calibri" w:hAnsi="Calibri" w:cs="Calibri"/>
+        </w:rPr>
+        <w:fldChar w:fldCharType="begin" w:fldLock="1"/>
+      </w:r>
+      <w:r>
+        <w:rPr>
+          <w:rFonts w:ascii="Calibri" w:hAnsi="Calibri" w:cs="Calibri"/>
+        </w:rPr>
+        <w:instrText>ADDIN CSL_CITATION {"citationItems":[{"id":"ITEM-1","itemData":{"DOI":"10.1017/S1464793105006950","ISBN":"1464-7931","ISSN":"14647931","PMID":"16336747","abstract":"Freshwater biodiversity is the over-riding conservation priority during the International Decade for Action - 'Water for Life' - 2005 to 2015. Fresh water makes up only 0.01% of the World's water and approximately 0.8% of the Earth's surface, yet this tiny fraction of global water supports at least 100000 species out of approximately 1.8 million - almost 6% of all described species. Inland waters and freshwater biodiversity constitute a valuable natural resource, in economic, cultural, aesthetic, scientific and educational terms. Their conservation and management are critical to the interests of all humans, nations and governments. Yet this precious heritage is in crisis. Fresh waters are experiencing declines in biodiversity far greater than those in the most affected terrestrial ecosystems, and if trends in human demands for water remain unaltered and species losses continue at current rates, the opportunity to conserve much of the remaining biodiversity in fresh water will vanish before the 'Water for Life' decade ends in 2015. Why is this so, and what is being done about it? This article explores the special features of freshwater habitats and the biodiversity they support that makes them especially vulnerable to human activities. We document threats to global freshwater biodiversity under five headings: overexploitation; water pollution; flow modification; destruction or degradation of habitat; and invasion by exotic species. Their combined and interacting influences have resulted in population declines and range reduction of freshwater biodiversity worldwide. Conservation of biodiversity is complicated by the landscape position of rivers and wetlands as 'receivers' of land-use effluents, and the problems posed by endemism and thus non-substitutability. In addition, in many parts of the world, fresh water is subject to severe competition among multiple human stakeholders. Protection of freshwater biodiversity is perhaps the ultimate conservation challenge because it is influenced by the upstream drainage network, the surrounding land, the riparian zone, and - in the case of migrating aquatic fauna - downstream reaches. Such prerequisites are hardly ever met. Immediate action is needed where opportunities exist to set aside intact lake and river ecosystems within large protected areas. For most of the global land surface, trade-offs between conservation of freshwater biodiversity and human use of ecosystem goods and services are necessary. We advoca…","author":[{"dropping-particle":"","family":"Dudgeon","given":"David","non-dropping-particle":"","parse-names":false,"suffix":""},{"dropping-particle":"","family":"Arthington","given":"Angela H.","non-dropping-particle":"","parse-names":false,"suffix":""},{"dropping-particle":"","family":"Gessner","given":"Mark O.","non-dropping-particle":"","parse-names":false,"suffix":""},{"dropping-particle":"","family":"Kawabata","given":"Zen Ichiro","non-dropping-particle":"","parse-names":false,"suffix":""},{"dropping-particle":"","family":"Knowler","given":"Duncan J.","non-dropping-particle":"","parse-names":false,"suffix":""},{"dropping-particle":"","family":"Lévêque","given":"Christian","non-dropping-particle":"","parse-names":false,"suffix":""},{"dropping-particle":"","family":"Naiman","given":"Robert J.","non-dropping-particle":"","parse-names":false,"suffix":""},{"dropping-particle":"","family":"Prieur-Richard","given":"Anne Hélène","non-dropping-particle":"","parse-names":false,"suffix":""},{"dropping-particle":"","family":"Soto","given":"Doris","non-dropping-particle":"","parse-names":false,"suffix":""},{"dropping-particle":"","family":"Stiassny","given":"Melanie L.J.","non-dropping-particle":"","parse-names":false,"suffix":""},{"dropping-particle":"","family":"Sullivan","given":"Caroline A.","non-dropping-particle":"","parse-names":false,"suffix":""}],"container-title":"Biological Reviews of the Cambridge Philosophical Society","id":"ITEM-1","issue":"2","issued":{"date-parts":[["2006"]]},"page":"163-182","title":"Freshwater biodiversity: Importance, threats, status and conservation challenges","type":"article-journal","volume":"81"},"uris":["http://www.mendeley.com/documents/?uuid=f9c12c82-c3c4-4f17-a549-a8015e49bf99"]}],"mendeley":{"formattedCitation":"(Dudgeon et al., 2006)","manualFormatting":"(reviewed in Dudgeon et al. 2006)","plainTextFormattedCitation":"(Dudgeon et al., 2006)","previouslyFormattedCitation":"(Dudgeon et al., 2006)"},"properties":{"noteIndex":0},"schema":"https://github.com/citation-style-language/schema/raw/master/csl-citation.json"}</w:instrText>
+      </w:r>
+      <w:r>
+        <w:rPr>
+          <w:rStyle w:val="FootnoteReference"/>
+          <w:rFonts w:ascii="Calibri" w:hAnsi="Calibri" w:cs="Calibri"/>
+        </w:rPr>
+        <w:fldChar w:fldCharType="separate"/>
+      </w:r>
+      <w:r>
+        <w:rPr>
+          <w:rFonts w:ascii="Calibri" w:hAnsi="Calibri" w:cs="Calibri"/>
+          <w:noProof/>
+        </w:rPr>
+        <w:t>(reviewed in Dudgeon et al. 2006)</w:t>
+      </w:r>
+      <w:r>
+        <w:rPr>
+          <w:rStyle w:val="FootnoteReference"/>
+          <w:rFonts w:ascii="Calibri" w:hAnsi="Calibri" w:cs="Calibri"/>
+        </w:rPr>
+        <w:fldChar w:fldCharType="end"/>
+      </w:r>
+      <w:r>
+        <w:rPr>
+          <w:rFonts w:ascii="Calibri" w:hAnsi="Calibri" w:cs="Calibri"/>
+        </w:rPr>
+        <w:t>.</w:t>
       </w:r>
       <w:r>
         <w:rPr>
@@ -275,29 +333,58 @@
         <w:rPr>
           <w:rFonts w:ascii="Calibri" w:hAnsi="Calibri" w:cs="Calibri"/>
         </w:rPr>
-        <w:t>valuable for economic productivity, ecosystem resilience, and</w:t>
-      </w:r>
-      <w:r>
-        <w:rPr>
-          <w:rFonts w:ascii="Calibri" w:hAnsi="Calibri" w:cs="Calibri"/>
-        </w:rPr>
-        <w:t xml:space="preserve"> for maintaining ecosystem services, </w:t>
-      </w:r>
-      <w:r>
-        <w:rPr>
-          <w:rFonts w:ascii="Calibri" w:hAnsi="Calibri" w:cs="Calibri"/>
-        </w:rPr>
-        <w:t>including</w:t>
-      </w:r>
-      <w:r>
-        <w:rPr>
-          <w:rFonts w:ascii="Calibri" w:hAnsi="Calibri" w:cs="Calibri"/>
-        </w:rPr>
-        <w:t xml:space="preserve"> the supply of clean consumable water </w:t>
-      </w:r>
-      <w:r>
-        <w:rPr>
-          <w:rStyle w:val="FootnoteReference"/>
+        <w:t xml:space="preserve">However, </w:t>
+      </w:r>
+      <w:r>
+        <w:rPr>
+          <w:rFonts w:ascii="Calibri" w:hAnsi="Calibri" w:cs="Calibri"/>
+        </w:rPr>
+        <w:t>these systems</w:t>
+      </w:r>
+      <w:r>
+        <w:rPr>
+          <w:rFonts w:ascii="Calibri" w:hAnsi="Calibri" w:cs="Calibri"/>
+        </w:rPr>
+        <w:t xml:space="preserve"> </w:t>
+      </w:r>
+      <w:r>
+        <w:rPr>
+          <w:rFonts w:ascii="Calibri" w:hAnsi="Calibri" w:cs="Calibri"/>
+        </w:rPr>
+        <w:t>are heavily impacted by agricultural and industrial pollution</w:t>
+      </w:r>
+      <w:r>
+        <w:rPr>
+          <w:rFonts w:ascii="Calibri" w:hAnsi="Calibri" w:cs="Calibri"/>
+        </w:rPr>
+        <w:t xml:space="preserve">, </w:t>
+      </w:r>
+      <w:r>
+        <w:rPr>
+          <w:rFonts w:ascii="Calibri" w:hAnsi="Calibri" w:cs="Calibri"/>
+        </w:rPr>
+        <w:t xml:space="preserve">habitat fragmentation </w:t>
+      </w:r>
+      <w:r>
+        <w:rPr>
+          <w:rFonts w:ascii="Calibri" w:hAnsi="Calibri" w:cs="Calibri"/>
+        </w:rPr>
+        <w:t>(</w:t>
+      </w:r>
+      <w:r>
+        <w:rPr>
+          <w:rFonts w:ascii="Calibri" w:hAnsi="Calibri" w:cs="Calibri"/>
+        </w:rPr>
+        <w:t>wetland drainage, river straightening, and dam building</w:t>
+      </w:r>
+      <w:r>
+        <w:rPr>
+          <w:rFonts w:ascii="Calibri" w:hAnsi="Calibri" w:cs="Calibri"/>
+        </w:rPr>
+        <w:t xml:space="preserve">), and the introduction of invasive species </w:t>
+      </w:r>
+      <w:r>
+        <w:rPr>
           <w:rFonts w:ascii="Calibri" w:hAnsi="Calibri" w:cs="Calibri"/>
         </w:rPr>
         <w:fldChar w:fldCharType="begin" w:fldLock="1"/>
@@ -306,11 +393,10 @@
         <w:rPr>
           <w:rFonts w:ascii="Calibri" w:hAnsi="Calibri" w:cs="Calibri"/>
         </w:rPr>
-        <w:instrText>ADDIN CSL_CITATION {"citationItems":[{"id":"ITEM-1","itemData":{"DOI":"10.1017/S1464793105006950","ISBN":"1464-7931","ISSN":"14647931","PMID":"16336747","abstract":"Freshwater biodiversity is the over-riding conservation priority during the International Decade for Action - 'Water for Life' - 2005 to 2015. Fresh water makes up only 0.01% of the World's water and approximately 0.8% of the Earth's surface, yet this tiny fraction of global water supports at least 100000 species out of approximately 1.8 million - almost 6% of all described species. Inland waters and freshwater biodiversity constitute a valuable natural resource, in economic, cultural, aesthetic, scientific and educational terms. Their conservation and management are critical to the interests of all humans, nations and governments. Yet this precious heritage is in crisis. Fresh waters are experiencing declines in biodiversity far greater than those in the most affected terrestrial ecosystems, and if trends in human demands for water remain unaltered and species losses continue at current rates, the opportunity to conserve much of the remaining biodiversity in fresh water will vanish before the 'Water for Life' decade ends in 2015. Why is this so, and what is being done about it? This article explores the special features of freshwater habitats and the biodiversity they support that makes them especially vulnerable to human activities. We document threats to global freshwater biodiversity under five headings: overexploitation; water pollution; flow modification; destruction or degradation of habitat; and invasion by exotic species. Their combined and interacting influences have resulted in population declines and range reduction of freshwater biodiversity worldwide. Conservation of biodiversity is complicated by the landscape position of rivers and wetlands as 'receivers' of land-use effluents, and the problems posed by endemism and thus non-substitutability. In addition, in many parts of the world, fresh water is subject to severe competition among multiple human stakeholders. Protection of freshwater biodiversity is perhaps the ultimate conservation challenge because it is influenced by the upstream drainage network, the surrounding land, the riparian zone, and - in the case of migrating aquatic fauna - downstream reaches. Such prerequisites are hardly ever met. Immediate action is needed where opportunities exist to set aside intact lake and river ecosystems within large protected areas. For most of the global land surface, trade-offs between conservation of freshwater biodiversity and human use of ecosystem goods and services are necessary. We advoca…","author":[{"dropping-particle":"","family":"Dudgeon","given":"David","non-dropping-particle":"","parse-names":false,"suffix":""},{"dropping-particle":"","family":"Arthington","given":"Angela H.","non-dropping-particle":"","parse-names":false,"suffix":""},{"dropping-particle":"","family":"Gessner","given":"Mark O.","non-dropping-particle":"","parse-names":false,"suffix":""},{"dropping-particle":"","family":"Kawabata","given":"Zen Ichiro","non-dropping-particle":"","parse-names":false,"suffix":""},{"dropping-particle":"","family":"Knowler","given":"Duncan J.","non-dropping-particle":"","parse-names":false,"suffix":""},{"dropping-particle":"","family":"Lévêque","given":"Christian","non-dropping-particle":"","parse-names":false,"suffix":""},{"dropping-particle":"","family":"Naiman","given":"Robert J.","non-dropping-particle":"","parse-names":false,"suffix":""},{"dropping-particle":"","family":"Prieur-Richard","given":"Anne Hélène","non-dropping-particle":"","parse-names":false,"suffix":""},{"dropping-particle":"","family":"Soto","given":"Doris","non-dropping-particle":"","parse-names":false,"suffix":""},{"dropping-particle":"","family":"Stiassny","given":"Melanie L.J.","non-dropping-particle":"","parse-names":false,"suffix":""},{"dropping-particle":"","family":"Sullivan","given":"Caroline A.","non-dropping-particle":"","parse-names":false,"suffix":""}],"container-title":"Biological Reviews of the Cambridge Philosophical Society","id":"ITEM-1","issue":"2","issued":{"date-parts":[["2006"]]},"page":"163-182","title":"Freshwater biodiversity: Importance, threats, status and conservation challenges","type":"article-journal","volume":"81"},"uris":["http://www.mendeley.com/documents/?uuid=f9c12c82-c3c4-4f17-a549-a8015e49bf99"]}],"mendeley":{"formattedCitation":"(Dudgeon et al., 2006)","manualFormatting":"(reviewed in Dudgeon et al. 2006)","plainTextFormattedCitation":"(Dudgeon et al., 2006)","previouslyFormattedCitation":"(Dudgeon et al., 2006)"},"properties":{"noteIndex":0},"schema":"https://github.com/citation-style-language/schema/raw/master/csl-citation.json"}</w:instrText>
-      </w:r>
-      <w:r>
-        <w:rPr>
-          <w:rStyle w:val="FootnoteReference"/>
+        <w:instrText>ADDIN CSL_CITATION {"citationItems":[{"id":"ITEM-1","itemData":{"DOI":"10.1016/j.baae.2006.05.008","ISBN":"4042816576","ISSN":"16180089","PMID":"2983","abstract":"{A figure is presented}. © 2006 Gesellschaft für Ökologie.","author":[{"dropping-particle":"","family":"Jensen","given":"Kai","non-dropping-particle":"","parse-names":false,"suffix":""},{"dropping-particle":"","family":"Trepel","given":"Michael","non-dropping-particle":"","parse-names":false,"suffix":""},{"dropping-particle":"","family":"Merritt","given":"David","non-dropping-particle":"","parse-names":false,"suffix":""},{"dropping-particle":"","family":"Rosenthal","given":"Gert","non-dropping-particle":"","parse-names":false,"suffix":""}],"container-title":"Basic and Applied Ecology","id":"ITEM-1","issue":"5","issued":{"date-parts":[["2006"]]},"note":"wasser verschlechtert sich","page":"383-387","title":"Restoration ecology of river valleys","type":"article-journal","volume":"7"},"uris":["http://www.mendeley.com/documents/?uuid=4ee1a1ff-80c1-4e93-87a0-6c9d193e01f1"]},{"id":"ITEM-2","itemData":{"DOI":"10.1007/s10530-005-0232-2","ISBN":"1053000502","ISSN":"13873547","abstract":"Freshwater aquatic organisms in North America are disproportionately imperilled when compared to their terrestrial counterparts due to widespread habitat alteration, pollution, overexploitation and the introduction of alien species. In this review, we examine the threat factors contributing to the endangerment of freshwater fishes and molluscs in Canada and further examine the nature of alien invasive species introductions affecting aquatic species at risk. Habitat loss and degradation is the predominant threat factor for Canadian freshwater fishes and molluscs that are listed as Extinct, Extirpated, Endangered and Threatened. Alien invasive species are the second most prevalent threat for fishes, affecting 26 of 41 listed species. Alien invasive species are a threat in most parts of Canada where listed fishes are found. Most (65%) of the alien invasive species affecting listed fishes are the result of intentional introductions related to sport fishing, and the majority of these introductions are unauthorized. Fifteen fishes and two plant species are cited as alien invasive species that impact listed fishes with brown bullhead (Ameiurus nebulosus) and pumpkinseed (Lepomis gibbosus) being the most prevalent. Alien species are a threat to 6 of 11 listed mollusc species. All six species are threatened by the alien zebra mussel (Dreissena polymorpha) in the Great Lakes basin. © Springer 2006.","author":[{"dropping-particle":"","family":"Dextrase","given":"Alan J.","non-dropping-particle":"","parse-names":false,"suffix":""},{"dropping-particle":"","family":"Mandrak","given":"Nicholas E.","non-dropping-particle":"","parse-names":false,"suffix":""}],"container-title":"Biological Invasions","id":"ITEM-2","issue":"1","issued":{"date-parts":[["2006"]]},"page":"13-24","title":"Impacts of alien invasive species on freshwater fauna at risk in Canada","type":"article-journal","volume":"8"},"uris":["http://www.mendeley.com/documents/?uuid=daa4169c-7740-4e39-9fe4-c1f944d4a214"]}],"mendeley":{"formattedCitation":"(Dextrase and Mandrak, 2006; Jensen et al., 2006)","plainTextFormattedCitation":"(Dextrase and Mandrak, 2006; Jensen et al., 2006)","previouslyFormattedCitation":"(Dextrase and Mandrak, 2006; Jensen et al., 2006)"},"properties":{"noteIndex":0},"schema":"https://github.com/citation-style-language/schema/raw/master/csl-citation.json"}</w:instrText>
+      </w:r>
+      <w:r>
+        <w:rPr>
           <w:rFonts w:ascii="Calibri" w:hAnsi="Calibri" w:cs="Calibri"/>
         </w:rPr>
         <w:fldChar w:fldCharType="separate"/>
@@ -320,11 +406,10 @@
           <w:rFonts w:ascii="Calibri" w:hAnsi="Calibri" w:cs="Calibri"/>
           <w:noProof/>
         </w:rPr>
-        <w:t>(reviewed in Dudgeon et al. 2006)</w:t>
-      </w:r>
-      <w:r>
-        <w:rPr>
-          <w:rStyle w:val="FootnoteReference"/>
+        <w:t>(Dextrase and Mandrak, 2006; Jensen et al., 2006)</w:t>
+      </w:r>
+      <w:r>
+        <w:rPr>
           <w:rFonts w:ascii="Calibri" w:hAnsi="Calibri" w:cs="Calibri"/>
         </w:rPr>
         <w:fldChar w:fldCharType="end"/>
@@ -333,8 +418,84 @@
         <w:rPr>
           <w:rFonts w:ascii="Calibri" w:hAnsi="Calibri" w:cs="Calibri"/>
         </w:rPr>
+        <w:t>. Consequently, freshwater</w:t>
+      </w:r>
+      <w:r>
+        <w:rPr>
+          <w:rFonts w:ascii="Calibri" w:hAnsi="Calibri" w:cs="Calibri"/>
+        </w:rPr>
+        <w:t xml:space="preserve"> systems</w:t>
+      </w:r>
+      <w:r>
+        <w:rPr>
+          <w:rFonts w:ascii="Calibri" w:hAnsi="Calibri" w:cs="Calibri"/>
+        </w:rPr>
+        <w:t xml:space="preserve"> </w:t>
+      </w:r>
+      <w:r>
+        <w:rPr>
+          <w:rFonts w:ascii="Calibri" w:hAnsi="Calibri" w:cs="Calibri"/>
+        </w:rPr>
+        <w:t>belong to</w:t>
+      </w:r>
+      <w:r>
+        <w:rPr>
+          <w:rFonts w:ascii="Calibri" w:hAnsi="Calibri" w:cs="Calibri"/>
+        </w:rPr>
+        <w:t xml:space="preserve"> the most threatened ecosystems with some of the highest rates of species loss </w:t>
+      </w:r>
+      <w:r>
+        <w:rPr>
+          <w:rStyle w:val="FootnoteReference"/>
+          <w:rFonts w:ascii="Calibri" w:hAnsi="Calibri" w:cs="Calibri"/>
+        </w:rPr>
+        <w:fldChar w:fldCharType="begin" w:fldLock="1"/>
+      </w:r>
+      <w:r>
+        <w:rPr>
+          <w:rFonts w:ascii="Calibri" w:hAnsi="Calibri" w:cs="Calibri"/>
+        </w:rPr>
+        <w:instrText>ADDIN CSL_CITATION {"citationItems":[{"id":"ITEM-1","itemData":{"DOI":"10.1017/S0376892902000097","ISBN":"1469-4387","ISSN":"03768929","PMID":"16228437","abstract":"Running waters are perhaps the most impacted ecosystem on the planet as they have been the focus for human settlement and are heavily exploited for water supplies, irrigation, electricity generation, and waste disposal. Lotic systems also have an intimate contact with their catchments and so land-use alterations affect them directly. Here long-term trends in the factors that currently impact running waters are reviewed with the aim of predicting what the main threats to rivers will be in the year 2025. The main ultimate factors forcing change in running waters (ecosystem destruction, physical habitat and water chemistry alteration, and the direct addition or removal of species) stem from proximate influences from urbanization, industry, land-use change and water-course alterations. Any one river is likely to be subjected to several types of impact, and the management of impacts on lotic systems is complicated by numerous links between different forms of anthropogenic effect. Long-term trends for different impacts vary. Concentrations of chemical pollutants such as toxins and nutrients have increased in rivers in developed countries over the past century, with recent reductions for some pollutants (e.g. metals, organic toxicants, acidification), and continued increases in others (e.g. nutrients); there are no long-term chemical data for developing countries. Dam construction increased rapidly during the twentieth century, peaking in the 1970s, and the number of reservoirs has stabilized since this time, whereas the transfer of exotic species between lotic systems continues to increase. Hence, there have been some success stories in the attempts to reduce the impacts from anthropogenic impacts in developed nations. Improvements in the pH status of running waters should continue with lower sulphurous emissions, although emissions of nitrous oxides are set to continue under current legislation and will continue to contribute to acidification and nutrient loadings. Climate change also will impact running waters through alterations in hydrology and thermal regimes, although precise predictions are problematic; effects are likely to vary between regions and to operate alongside rather than override those from other impacts. Effects from climate change may be more extreme over longer time scales (&gt;50 years). The overriding pressure on running water ecosystems up to 2025 will stem from the predicted increase in the human population, with concomitant increases in…","author":[{"dropping-particle":"","family":"Malmqvist","given":"Björn","non-dropping-particle":"","parse-names":false,"suffix":""},{"dropping-particle":"","family":"Rundle","given":"Simon","non-dropping-particle":"","parse-names":false,"suffix":""}],"container-title":"Environmental Conservation","id":"ITEM-1","issue":"2","issued":{"date-parts":[["2002"]]},"page":"134-153","title":"Threats to the running water ecosystems of the world","type":"article-journal","volume":"29"},"uris":["http://www.mendeley.com/documents/?uuid=04422fd2-9ac0-406d-ad30-1e687d44e816"]}],"mendeley":{"formattedCitation":"(Malmqvist and Rundle, 2002)","plainTextFormattedCitation":"(Malmqvist and Rundle, 2002)","previouslyFormattedCitation":"(Malmqvist and Rundle, 2002)"},"properties":{"noteIndex":0},"schema":"https://github.com/citation-style-language/schema/raw/master/csl-citation.json"}</w:instrText>
+      </w:r>
+      <w:r>
+        <w:rPr>
+          <w:rStyle w:val="FootnoteReference"/>
+          <w:rFonts w:ascii="Calibri" w:hAnsi="Calibri" w:cs="Calibri"/>
+        </w:rPr>
+        <w:fldChar w:fldCharType="separate"/>
+      </w:r>
+      <w:r>
+        <w:rPr>
+          <w:rFonts w:ascii="Calibri" w:hAnsi="Calibri" w:cs="Calibri"/>
+          <w:bCs/>
+          <w:noProof/>
+          <w:lang w:val="en-US"/>
+        </w:rPr>
+        <w:t>(Malmqvist and Rundle, 2002)</w:t>
+      </w:r>
+      <w:r>
+        <w:rPr>
+          <w:rStyle w:val="FootnoteReference"/>
+          <w:rFonts w:ascii="Calibri" w:hAnsi="Calibri" w:cs="Calibri"/>
+        </w:rPr>
+        <w:fldChar w:fldCharType="end"/>
+      </w:r>
+      <w:r>
+        <w:rPr>
+          <w:rFonts w:ascii="Calibri" w:hAnsi="Calibri" w:cs="Calibri"/>
+        </w:rPr>
         <w:t>.</w:t>
       </w:r>
+    </w:p>
+    <w:p>
+      <w:pPr>
+        <w:spacing w:line="360" w:lineRule="auto"/>
+        <w:ind w:firstLine="576"/>
+        <w:jc w:val="both"/>
+        <w:rPr>
+          <w:rFonts w:ascii="Calibri" w:hAnsi="Calibri" w:cs="Calibri"/>
+        </w:rPr>
+      </w:pPr>
       <w:r>
         <w:rPr>
           <w:rFonts w:ascii="Calibri" w:hAnsi="Calibri" w:cs="Calibri"/>
@@ -345,457 +506,328 @@
         <w:rPr>
           <w:rFonts w:ascii="Calibri" w:hAnsi="Calibri" w:cs="Calibri"/>
         </w:rPr>
-        <w:t>However, freshwater</w:t>
-      </w:r>
-      <w:r>
-        <w:rPr>
-          <w:rFonts w:ascii="Calibri" w:hAnsi="Calibri" w:cs="Calibri"/>
-        </w:rPr>
-        <w:t xml:space="preserve"> systems</w:t>
-      </w:r>
-      <w:r>
-        <w:rPr>
-          <w:rFonts w:ascii="Calibri" w:hAnsi="Calibri" w:cs="Calibri"/>
-        </w:rPr>
-        <w:t xml:space="preserve"> are heavily impacted by agricultural and industrial pollution</w:t>
-      </w:r>
-      <w:r>
-        <w:rPr>
-          <w:rFonts w:ascii="Calibri" w:hAnsi="Calibri" w:cs="Calibri"/>
+        <w:t xml:space="preserve">To prevent this species loss, the natural status of freshwater </w:t>
+      </w:r>
+      <w:r>
+        <w:rPr>
+          <w:rFonts w:ascii="Calibri" w:hAnsi="Calibri" w:cs="Calibri"/>
+        </w:rPr>
+        <w:t xml:space="preserve">bodies </w:t>
+      </w:r>
+      <w:r>
+        <w:rPr>
+          <w:rFonts w:ascii="Calibri" w:hAnsi="Calibri" w:cs="Calibri"/>
+        </w:rPr>
+        <w:t xml:space="preserve">needs to be protected, preserved, and restored. </w:t>
+      </w:r>
+      <w:r>
+        <w:rPr>
+          <w:rFonts w:ascii="Calibri" w:hAnsi="Calibri" w:cs="Calibri"/>
+        </w:rPr>
+        <w:t>Therefore, the ecological status of individual freshwater bodies must be identified. This</w:t>
+      </w:r>
+      <w:r>
+        <w:rPr>
+          <w:rFonts w:ascii="Calibri" w:hAnsi="Calibri" w:cs="Calibri"/>
+        </w:rPr>
+        <w:t xml:space="preserve"> knowledge help</w:t>
+      </w:r>
+      <w:r>
+        <w:rPr>
+          <w:rFonts w:ascii="Calibri" w:hAnsi="Calibri" w:cs="Calibri"/>
+        </w:rPr>
+        <w:t>s</w:t>
+      </w:r>
+      <w:r>
+        <w:rPr>
+          <w:rFonts w:ascii="Calibri" w:hAnsi="Calibri" w:cs="Calibri"/>
+        </w:rPr>
+        <w:t xml:space="preserve"> to determine if </w:t>
+      </w:r>
+      <w:r>
+        <w:rPr>
+          <w:rFonts w:ascii="Calibri" w:hAnsi="Calibri" w:cs="Calibri"/>
+        </w:rPr>
+        <w:t>a freshwater body’s</w:t>
+      </w:r>
+      <w:r>
+        <w:rPr>
+          <w:rFonts w:ascii="Calibri" w:hAnsi="Calibri" w:cs="Calibri"/>
+        </w:rPr>
+        <w:t xml:space="preserve"> natural status is threatened and if restoration </w:t>
+      </w:r>
+      <w:r>
+        <w:rPr>
+          <w:rFonts w:ascii="Calibri" w:hAnsi="Calibri" w:cs="Calibri"/>
+        </w:rPr>
+        <w:t xml:space="preserve">strategies </w:t>
+      </w:r>
+      <w:r>
+        <w:rPr>
+          <w:rFonts w:ascii="Calibri" w:hAnsi="Calibri" w:cs="Calibri"/>
+        </w:rPr>
+        <w:t>need to be applied.</w:t>
+      </w:r>
+      <w:r>
+        <w:rPr>
+          <w:rFonts w:ascii="Calibri" w:hAnsi="Calibri" w:cs="Calibri"/>
+        </w:rPr>
+        <w:t xml:space="preserve"> </w:t>
+      </w:r>
+      <w:r>
+        <w:rPr>
+          <w:rFonts w:ascii="Calibri" w:hAnsi="Calibri" w:cs="Calibri"/>
+        </w:rPr>
+        <w:t>Th</w:t>
+      </w:r>
+      <w:r>
+        <w:rPr>
+          <w:rFonts w:ascii="Calibri" w:hAnsi="Calibri" w:cs="Calibri"/>
+        </w:rPr>
+        <w:t>e</w:t>
+      </w:r>
+      <w:r>
+        <w:rPr>
+          <w:rFonts w:ascii="Calibri" w:hAnsi="Calibri" w:cs="Calibri"/>
+        </w:rPr>
+        <w:t xml:space="preserve"> determination </w:t>
+      </w:r>
+      <w:r>
+        <w:rPr>
+          <w:rFonts w:ascii="Calibri" w:hAnsi="Calibri" w:cs="Calibri"/>
+        </w:rPr>
+        <w:t xml:space="preserve">of an ecological status </w:t>
+      </w:r>
+      <w:r>
+        <w:rPr>
+          <w:rFonts w:ascii="Calibri" w:hAnsi="Calibri" w:cs="Calibri"/>
+        </w:rPr>
+        <w:t>is accomplished by freshwater biomonitoring</w:t>
+      </w:r>
+      <w:r>
+        <w:rPr>
+          <w:rFonts w:ascii="Calibri" w:hAnsi="Calibri" w:cs="Calibri"/>
+        </w:rPr>
+        <w:t>.</w:t>
+      </w:r>
+    </w:p>
+    <w:p>
+      <w:pPr>
+        <w:spacing w:line="360" w:lineRule="auto"/>
+        <w:jc w:val="both"/>
+        <w:rPr>
+          <w:rFonts w:ascii="Calibri" w:hAnsi="Calibri" w:cs="Calibri"/>
+        </w:rPr>
+      </w:pPr>
+    </w:p>
+    <w:p>
+      <w:pPr>
+        <w:spacing w:line="360" w:lineRule="auto"/>
+        <w:ind w:firstLine="576"/>
+        <w:jc w:val="both"/>
+        <w:rPr>
+          <w:rFonts w:ascii="Calibri" w:hAnsi="Calibri" w:cs="Calibri"/>
+        </w:rPr>
+      </w:pPr>
+      <w:r>
+        <w:rPr>
+          <w:rFonts w:ascii="Calibri" w:hAnsi="Calibri" w:cs="Calibri"/>
+        </w:rPr>
+        <w:t xml:space="preserve">Traditionally, </w:t>
+      </w:r>
+      <w:r>
+        <w:t>freshwater biomonitoring</w:t>
+      </w:r>
+      <w:r>
+        <w:t xml:space="preserve"> is </w:t>
+      </w:r>
+      <w:r>
+        <w:t>assessed with</w:t>
+      </w:r>
+      <w:r>
+        <w:t xml:space="preserve"> </w:t>
+      </w:r>
+      <w:r>
+        <w:t xml:space="preserve">bioindicators, </w:t>
+      </w:r>
+      <w:r>
+        <w:rPr>
+          <w:rFonts w:ascii="Calibri" w:hAnsi="Calibri" w:cs="Calibri"/>
+        </w:rPr>
+        <w:t xml:space="preserve">most commonly </w:t>
+      </w:r>
+      <w:r>
+        <w:t>benthic macroinvertebrates</w:t>
+      </w:r>
+      <w:r>
+        <w:t xml:space="preserve">, but also </w:t>
+      </w:r>
+      <w:r>
+        <w:t>diatoms, macrophytes,</w:t>
+      </w:r>
+      <w:r>
+        <w:t xml:space="preserve"> zooplankton, and</w:t>
+      </w:r>
+      <w:r>
+        <w:t xml:space="preserve"> fish</w:t>
+      </w:r>
+      <w:r>
+        <w:t xml:space="preserve"> </w:t>
+      </w:r>
+      <w:r>
+        <w:rPr>
+          <w:rStyle w:val="FootnoteReference"/>
+        </w:rPr>
+        <w:fldChar w:fldCharType="begin" w:fldLock="1"/>
+      </w:r>
+      <w:r>
+        <w:instrText>ADDIN CSL_CITATION {"citationItems":[{"id":"ITEM-1","itemData":{"author":[{"dropping-particle":"","family":"Bellinger","given":"Edward G.","non-dropping-particle":"","parse-names":false,"suffix":""},{"dropping-particle":"","family":"Sigee","given":"David C.","non-dropping-particle":"","parse-names":false,"suffix":""}],"edition":"2nd","id":"ITEM-1","issued":{"date-parts":[["2015"]]},"number-of-pages":"101 pp.","publisher":"John Wiley &amp; Sons Ltd","publisher-place":"Chichester, West Sussex","title":"Freshwater Algae - Identification, Enumeration and Use as Bioindicators","type":"book"},"uris":["http://www.mendeley.com/documents/?uuid=076a995a-5eec-49ed-acdb-fbcb306f72ed"]},{"id":"ITEM-2","itemData":{"DOI":"10.1007/s10750-006-0175-3","ISSN":"0018-8158","abstract":"The paper presents a new index for assessing water trophy and organic pollution. It is based on only true aquatic macrophytes – being calculated on species score, coefficient of ecological amplitude and degree of cover. The method was tested in an acidic lowland river and an alkaline mountain river, and is shown to be validated by bio-indication scales based on macrophyte communities. The practical interest is discussed regarding the Water Framework Directive.","author":[{"dropping-particle":"","family":"Haury","given":"J.","non-dropping-particle":"","parse-names":false,"suffix":""},{"dropping-particle":"","family":"Peltre","given":"M. -C.","non-dropping-particle":"","parse-names":false,"suffix":""},{"dropping-particle":"","family":"Trémolières","given":"M.","non-dropping-particle":"","parse-names":false,"suffix":""},{"dropping-particle":"","family":"Barbe","given":"J.","non-dropping-particle":"","parse-names":false,"suffix":""},{"dropping-particle":"","family":"Thiébaut","given":"G.","non-dropping-particle":"","parse-names":false,"suffix":""},{"dropping-particle":"","family":"Bernez","given":"I.","non-dropping-particle":"","parse-names":false,"suffix":""},{"dropping-particle":"","family":"Daniel","given":"H.","non-dropping-particle":"","parse-names":false,"suffix":""},{"dropping-particle":"","family":"Chatenet","given":"P.","non-dropping-particle":"","parse-names":false,"suffix":""},{"dropping-particle":"","family":"Haan-Archipof","given":"G.","non-dropping-particle":"","parse-names":false,"suffix":""},{"dropping-particle":"","family":"Muller","given":"S.","non-dropping-particle":"","parse-names":false,"suffix":""},{"dropping-particle":"","family":"Dutartre","given":"A.","non-dropping-particle":"","parse-names":false,"suffix":""},{"dropping-particle":"","family":"Laplace-Treyture","given":"C.","non-dropping-particle":"","parse-names":false,"suffix":""},{"dropping-particle":"","family":"Cazaubon","given":"A.","non-dropping-particle":"","parse-names":false,"suffix":""},{"dropping-particle":"","family":"Lambert-Servien","given":"E.","non-dropping-particle":"","parse-names":false,"suffix":""}],"container-title":"Hydrobiologia","id":"ITEM-2","issue":"1","issued":{"date-parts":[["2006"]]},"page":"153-158","title":"A new method to assess water trophy and organic pollution – the Macrophyte Biological Index for Rivers (IBMR): its application to different types of river and pollution","type":"article-journal","volume":"570"},"uris":["http://www.mendeley.com/documents/?uuid=0fda5ae6-80d3-4e0c-8fde-47a38388af0d"]},{"id":"ITEM-3","itemData":{"DOI":"10.1577/1548-8446(1981)006","author":[{"dropping-particle":"","family":"Karr","given":"James R","non-dropping-particle":"","parse-names":false,"suffix":""}],"container-title":"Fisheries","id":"ITEM-3","issue":"6","issued":{"date-parts":[["1981"]]},"page":"21-27","title":"Assessment of Biotic Integrity Using Fish Communities","type":"article-journal","volume":"6"},"uris":["http://www.mendeley.com/documents/?uuid=dcb99de1-30e3-441e-979f-96782c39187b"]},{"id":"ITEM-4","itemData":{"author":[{"dropping-particle":"","family":"Resh","given":"Vincent H","non-dropping-particle":"","parse-names":false,"suffix":""},{"dropping-particle":"","family":"Unzicker","given":"John D","non-dropping-particle":"","parse-names":false,"suffix":""}],"container-title":"Water Pollution Control Federation","id":"ITEM-4","issue":"1","issued":{"date-parts":[["1975"]]},"page":"9-19","title":"Water Quality Monitoring and Aquatic Organisms : The Importance of Species Identification","type":"article-journal","volume":"47"},"uris":["http://www.mendeley.com/documents/?uuid=67aba1bd-c48e-40af-9bd8-bc649b462c20"]},{"id":"ITEM-5","itemData":{"DOI":"10.1007/s10750-011-0831-0","ISSN":"00188158","abstract":"With the implementation of the EU Water Framework Directive (WFD), the member states have to classify the ecological status of surface waters following standardised procedures. It was a matter of some surprise to lake ecologists that zooplankton were not included as a biological quality element (BQE) despite their being considered to be an important and integrated component of the pelagic food web. To the best of our knowledge, the decision of omitting zooplankton is not wise, and it has resulted in the withdrawal of zooplankton from many so-far-solid monitoring programmes. Using examples from particularly Danish, Estonian, and the UK lakes, we show that zooplankton (sampled from the water and the sediment) have a strong indicator value, which cannot be covered by sampling fish and phytoplankton without a very comprehensive and costly effort. When selecting the right metrics, zooplankton are cost-efficient indicators of the trophic state and ecological quality of lakes. Moreover, they are important indicators of the success/failure of measures taken to bring the lakes to at least good ecological status. Therefore, we strongly recommend the EU to include zooplankton as a central BQE in the WFD assessments, and undertake similar regional calibration exercises to obtain relevant and robust metrics also for zooplankton as is being done at present in the cases of fish, phytoplankton, macrophytes and benthic invertebrates. © 2011 Springer Science+Business Media B.V.","author":[{"dropping-particle":"","family":"Jeppesen","given":"Erik","non-dropping-particle":"","parse-names":false,"suffix":""},{"dropping-particle":"","family":"Nõges","given":"Peeter","non-dropping-particle":"","parse-names":false,"suffix":""},{"dropping-particle":"","family":"Davidson","given":"Thomas A.","non-dropping-particle":"","parse-names":false,"suffix":""},{"dropping-particle":"","family":"Haberman","given":"Juta","non-dropping-particle":"","parse-names":false,"suffix":""},{"dropping-particle":"","family":"Nõges","given":"Tiina","non-dropping-particle":"","parse-names":false,"suffix":""},{"dropping-particle":"","family":"Blank","given":"Kätlin","non-dropping-particle":"","parse-names":false,"suffix":""},{"dropping-particle":"","family":"Lauridsen","given":"Torben L.","non-dropping-particle":"","parse-names":false,"suffix":""},{"dropping-particle":"","family":"Søndergaard","given":"Martin","non-dropping-particle":"","parse-names":false,"suffix":""},{"dropping-particle":"","family":"Sayer","given":"Carl","non-dropping-particle":"","parse-names":false,"suffix":""},{"dropping-particle":"","family":"Laugaste","given":"Reet","non-dropping-particle":"","parse-names":false,"suffix":""},{"dropping-particle":"","family":"Johansson","given":"Liselotte S.","non-dropping-particle":"","parse-names":false,"suffix":""},{"dropping-particle":"","family":"Bjerring","given":"Rikke","non-dropping-particle":"","parse-names":false,"suffix":""},{"dropping-particle":"","family":"Amsinck","given":"Susanne L.","non-dropping-particle":"","parse-names":false,"suffix":""}],"container-title":"Hydrobiologia","id":"ITEM-5","issue":"1","issued":{"date-parts":[["2011"]]},"page":"279-297","title":"Zooplankton as indicators in lakes: A scientific-based plea for including zooplankton in the ecological quality assessment of lakes according to the European Water Framework Directive (WFD)","type":"article-journal","volume":"676"},"uris":["http://www.mendeley.com/documents/?uuid=943df83a-f226-4577-b856-c0fcef56ef5f"]}],"mendeley":{"formattedCitation":"(Bellinger and Sigee, 2015; Haury et al., 2006; Jeppesen et al., 2011; Karr, 1981; Resh and Unzicker, 1975)","plainTextFormattedCitation":"(Bellinger and Sigee, 2015; Haury et al., 2006; Jeppesen et al., 2011; Karr, 1981; Resh and Unzicker, 1975)","previouslyFormattedCitation":"(Bellinger and Sigee, 2015; Haury et al., 2006; Jeppesen et al., 2011; Karr, 1981; Resh and Unzicker, 1975)"},"properties":{"noteIndex":0},"schema":"https://github.com/citation-style-language/schema/raw/master/csl-citation.json"}</w:instrText>
+      </w:r>
+      <w:r>
+        <w:rPr>
+          <w:rStyle w:val="FootnoteReference"/>
+        </w:rPr>
+        <w:fldChar w:fldCharType="separate"/>
+      </w:r>
+      <w:r>
+        <w:rPr>
+          <w:bCs/>
+          <w:noProof/>
+          <w:lang w:val="en-US"/>
+        </w:rPr>
+        <w:t>(Bellinger and Sigee, 2015; Haury et al., 2006; Jeppesen et al., 2011; Karr, 1981; Resh and Unzicker, 1975)</w:t>
+      </w:r>
+      <w:r>
+        <w:rPr>
+          <w:rStyle w:val="FootnoteReference"/>
+        </w:rPr>
+        <w:fldChar w:fldCharType="end"/>
+      </w:r>
+      <w:r>
+        <w:t xml:space="preserve">. </w:t>
+      </w:r>
+      <w:r>
+        <w:rPr>
+          <w:color w:val="000000" w:themeColor="text1"/>
+        </w:rPr>
+        <w:t>However, single-cellular eukaryotes (hereafter referred to as protists)  and prokaryotes were</w:t>
+      </w:r>
+      <w:r>
+        <w:rPr>
+          <w:color w:val="000000" w:themeColor="text1"/>
+        </w:rPr>
+        <w:t xml:space="preserve"> proposed as </w:t>
+      </w:r>
+      <w:r>
+        <w:rPr>
+          <w:color w:val="000000" w:themeColor="text1"/>
+        </w:rPr>
+        <w:t xml:space="preserve">nearly equally good if not better </w:t>
+      </w:r>
+      <w:r>
+        <w:rPr>
+          <w:color w:val="000000" w:themeColor="text1"/>
+        </w:rPr>
+        <w:t xml:space="preserve">bioindicators, </w:t>
+      </w:r>
+      <w:r>
+        <w:rPr>
+          <w:color w:val="000000" w:themeColor="text1"/>
+        </w:rPr>
+        <w:t xml:space="preserve">because they respond faster to environmental changes </w:t>
+      </w:r>
+      <w:r>
+        <w:rPr>
+          <w:rStyle w:val="FootnoteReference"/>
+          <w:color w:val="000000" w:themeColor="text1"/>
+        </w:rPr>
+        <w:fldChar w:fldCharType="begin" w:fldLock="1"/>
+      </w:r>
+      <w:r>
+        <w:rPr>
+          <w:color w:val="000000" w:themeColor="text1"/>
+        </w:rPr>
+        <w:instrText>ADDIN CSL_CITATION {"citationItems":[{"id":"ITEM-1","itemData":{"author":[{"dropping-particle":"","family":"Foissner","given":"Wilhelm","non-dropping-particle":"","parse-names":false,"suffix":""},{"dropping-particle":"","family":"Berger","given":"Helmut","non-dropping-particle":"","parse-names":false,"suffix":""}],"container-title":"Freshwater Biology","id":"ITEM-1","issue":"1","issued":{"date-parts":[["1996"]]},"page":"375-482","title":"A User-Friendly Guide to the Ciliates","type":"article-journal","volume":"35"},"uris":["http://www.mendeley.com/documents/?uuid=52582d5a-9ce8-43f2-95f0-757a77523992"]},{"id":"ITEM-2","itemData":{"DOI":"10.3844/ajassp.2009.1815.1819","ISBN":"1546-9239","ISSN":"15469239","abstract":"Problem statement: This review tended to summarize some recent research on zooplankton as bioindicator in India and some other countries of the world. Approach: These researches were mainly on fresh water bodies. Results: Qualitative as well as quantitative analysis were done by Shannon diversity index (H'), Evenness index (J), Species Richness index (S) and Saprobic index. In most of the cases zooplankton population size was correlated with biotic and abiotic parameters (pH, alkalinity, temperature, dissolve oxygen, transparency, phosphate, chlorine). Species of Rotifers, Cladocerans, Copepods and Ostracods were found in all cases. Species variation of these order deceased in polluted water. Some species were not found in some highly polluted area though these species have high tolerance level. Conclusion/Recommendations: All the results of the studies indicated that potentiality of zooplankton as bioindicator is very high. Other countries can develop these concepts to monitor water quality","author":[{"dropping-particle":"","family":"Ferdous","given":"Zannatul","non-dropping-particle":"","parse-names":false,"suffix":""}],"container-title":"American Journal of Applied Sciences","id":"ITEM-2","issue":"10","issued":{"date-parts":[["2009"]]},"page":"1815-1819","title":"A Review : Potentiality of Zooplankton as Bioindicator","type":"article-journal","volume":"6"},"uris":["http://www.mendeley.com/documents/?uuid=987d24b9-a8e0-4b10-b54a-31a24e3ba9f5"]},{"id":"ITEM-3","itemData":{"DOI":"10.4467/16890027AP.13.0011.1108","ISSN":"00651583","abstract":"To introduce the special issue this paper reviews the use of protists as bioindicators. Seven key advantages of protist bioindicators are highlighted, namely: environmental sensitivity, functional importance, distribution, size and numbers, response times, ease of analysis and preservation potential. Protist bioindicators have been used in a wide range of contexts from monitoring ecosystem restoration to fire history, and particularly environmental pollution. Most major protist groups have been used as bioindicators with diatoms, foraminifera and testate amoebae particularly widely studied. To increase uptake of protist bioindication methods in routine environmental monitoring technique development should consider the needs of stakeholders from an early stage. Papers in this special issue reflect the diversity of both protist life and possible bioindicator applications.","author":[{"dropping-particle":"","family":"Payne","given":"Richard J.","non-dropping-particle":"","parse-names":false,"suffix":""}],"container-title":"Acta Protozoologica","id":"ITEM-3","issue":"3","issued":{"date-parts":[["2013"]]},"page":"105-113","title":"Seven reasons why protists make useful bioindicators","type":"article-journal","volume":"52"},"uris":["http://www.mendeley.com/documents/?uuid=315cd321-5282-4450-862c-6be15d063346"]},{"id":"ITEM-4","itemData":{"DOI":"https://doi.org/10.1002/aqc.509","ISBN":"0‐471‐35234‐9","author":[{"dropping-particle":"V","family":"McArthur","given":"J","non-dropping-particle":"","parse-names":false,"suffix":""}],"chapter-number":"12","container-title":"Bioassessment and Management of North American Freshwater Wetlands","editor":[{"dropping-particle":"","family":"Rader","given":"R. B.","non-dropping-particle":"","parse-names":false,"suffix":""},{"dropping-particle":"","family":"Batzer","given":"D. P.","non-dropping-particle":"","parse-names":false,"suffix":""},{"dropping-particle":"","family":"Wissinger","given":"S. A.","non-dropping-particle":"","parse-names":false,"suffix":""}],"id":"ITEM-4","issued":{"date-parts":[["2001"]]},"page":"249-261","publisher":"John Wiley &amp; Sons","publisher-place":"Chichester, West Sussex","title":"Bacteria as Biomonitors","type":"chapter"},"uris":["http://www.mendeley.com/documents/?uuid=67edf6e3-90cc-4be3-a000-b9fd0320002b"]},{"id":"ITEM-5","itemData":{"DOI":"10.1128/mBio.00326-15","abstract":"ABSTRACT Biological sensors can be engineered to measure a wide range of environmental conditions. Here we show that statistical analysis of DNA from natural microbial communities can be used to accurately identify environmental contaminants, including uranium and nitrate at a nuclear waste site. In addition to contamination, sequence data from the 16S rRNA gene alone can quantitatively predict a rich catalogue of 26 geochemical features collected from 93 wells with highly differing geochemistry characteristics. We extend this approach to identify sites contaminated with hydrocarbons from the Deepwater Horizon oil spill, finding that altered bacterial communities encode a memory of prior contamination, even after the contaminants themselves have been fully degraded. We show that the bacterial strains that are most useful for detecting oil and uranium are known to interact with these substrates, indicating that this statistical approach uncovers ecologically meaningful interactions consistent with previous experimental observations. Future efforts should focus on evaluating the geographical generalizability of these associations. Taken as a whole, these results indicate that ubiquitous, natural bacterial communities can be used as in situ environmental sensors that respond to and capture perturbations caused by human impacts. These in situ biosensors rely on environmental selection rather than directed engineering, and so this approach could be rapidly deployed and scaled as sequencing technology continues to become faster, simpler, and less expensive. IMPORTANCE Here we show that DNA from natural bacterial communities can be used as a quantitative biosensor to accurately distinguish unpolluted sites from those contaminated with uranium, nitrate, or oil. These results indicate that bacterial communities can be used as environmental sensors that respond to and capture perturbations caused by human impacts.","author":[{"dropping-particle":"","family":"Smith","given":"Marc B","non-dropping-particle":"","parse-names":false,"suffix":""},{"dropping-particle":"","family":"Rocha","given":"Andrea M","non-dropping-particle":"","parse-names":false,"suffix":""},{"dropping-particle":"","family":"Smillie","given":"Chris S","non-dropping-particle":"","parse-names":false,"suffix":""},{"dropping-particle":"","family":"Olesen","given":"Scott W","non-dropping-particle":"","parse-names":false,"suffix":""},{"dropping-particle":"","family":"Paradis","given":"Charles","non-dropping-particle":"","parse-names":false,"suffix":""},{"dropping-particle":"","family":"Wu","given":"Liyou","non-dropping-particle":"","parse-names":false,"suffix":""},{"dropping-particle":"","family":"Campbell","given":"James H","non-dropping-particle":"","parse-names":false,"suffix":""},{"dropping-particle":"","family":"Fortney","given":"Julian L","non-dropping-particle":"","parse-names":false,"suffix":""},{"dropping-particle":"","family":"Mehlhorn","given":"Tonia L","non-dropping-particle":"","parse-names":false,"suffix":""},{"dropping-particle":"","family":"Lowe","given":"Kenneth A","non-dropping-particle":"","parse-names":false,"suffix":""},{"dropping-particle":"","family":"Earles","given":"Jennifer E","non-dropping-particle":"","parse-names":false,"suffix":""},{"dropping-particle":"","family":"Phillips","given":"Jana","non-dropping-particle":"","parse-names":false,"suffix":""},{"dropping-particle":"","family":"Techtmann","given":"Steve M","non-dropping-particle":"","parse-names":false,"suffix":""},{"dropping-particle":"","family":"Joyner","given":"Dominique C","non-dropping-particle":"","parse-names":false,"suffix":""},{"dropping-particle":"","family":"Elias","given":"Dwayne A","non-dropping-particle":"","parse-names":false,"suffix":""},{"dropping-particle":"","family":"Bailey","given":"Kathryn L","non-dropping-particle":"","parse-names":false,"suffix":""},{"dropping-particle":"","family":"Hurt","given":"Richard A","non-dropping-particle":"","parse-names":false,"suffix":""},{"dropping-particle":"","family":"Preheim","given":"Sarah P","non-dropping-particle":"","parse-names":false,"suffix":""},{"dropping-particle":"","family":"Sanders","given":"Matthew C","non-dropping-particle":"","parse-names":false,"suffix":""},{"dropping-particle":"","family":"Yang","given":"Joy","non-dropping-particle":"","parse-names":false,"suffix":""},{"dropping-particle":"","family":"Mueller","given":"Marcella A","non-dropping-particle":"","parse-names":false,"suffix":""},{"dropping-particle":"","family":"Brooks","given":"Scott","non-dropping-particle":"","parse-names":false,"suffix":""},{"dropping-particle":"","family":"Watson","given":"David B","non-dropping-particle":"","parse-names":false,"suffix":""},{"dropping-particle":"","family":"Zhang","given":"Ping","non-dropping-particle":"","parse-names":false,"suffix":""},{"dropping-particle":"","family":"He","given":"Zhili","non-dropping-particle":"","parse-names":false,"suffix":""},{"dropping-particle":"","family":"Dubinsky","given":"Eric A","non-dropping-particle":"","parse-names":false,"suffix":""},{"dropping-particle":"","family":"Adams","given":"Paul D","non-dropping-particle":"","parse-names":false,"suffix":""},{"dropping-particle":"","family":"Arkin","given":"Adam P","non-dropping-particle":"","parse-names":false,"suffix":""},{"dropping-particle":"","family":"Fields","given":"Matthew W","non-dropping-particle":"","parse-names":false,"suffix":""},{"dropping-particle":"","family":"Zhou","given":"Jizhong","non-dropping-particle":"","parse-names":false,"suffix":""},{"dropping-particle":"","family":"Alm","given":"Eric J","non-dropping-particle":"","parse-names":false,"suffix":""},{"dropping-particle":"","family":"Hazen","given":"Terry C","non-dropping-particle":"","parse-names":false,"suffix":""}],"container-title":"mBio","id":"ITEM-5","issue":"3","issued":{"date-parts":[["2015"]]},"page":"e00326-15","title":"Natural Bacterial Communities Serve as Quantitative Geochemical Biosensors","type":"article-journal","volume":"6"},"uris":["http://www.mendeley.com/documents/?uuid=b1097c15-9488-4546-ba39-d4f7e3bcd44f"]},{"id":"ITEM-6","itemData":{"DOI":"10.1016/j.ecolind.2017.10.041","ISSN":"1470160X","abstract":"The backbone of benthic marine monitoring programs is the biological component, traditionally the macrofauna inventory. Such macrofauna-based environmental impact assessments (EIA), however, are very time consuming and expensive. To overcome these shortcomings, we used environmental metabarcoding to test the potential of protists as bioindicators in EIAs. Therefore, we analyzed taxonomic metabarcodes (V9 region of the SSU rRNA), obtained from sediment samples collected along a 400-m transect extending from below salmon cages towards the open sea along the predominant current flow. The obtained genetic data of protistan communities were compared to benchmark data obtained from traditional macrofauna surveys of the same samples. Ciliates emerged as the most powerful indicators mirroring the macrofauna benchmark patterns with statistical significance. Ordination analyses showed that ciliate communities resolved impacted sampling sites below and in immediate vicinity of the salmon cages even better than macrofauna communities. It can be concluded that ciliates allow for a better fine-scale resolution of impact conditions than traditional monitoring methods. Other protistan taxon groups such as diatoms and chrysophytes were not as successful as marine benthic indicators compared to ciliates. We conclude that the implementation of ciliate metabarcoding can substantially improve EIAs. We discuss further mandatory research needs to make ciliate metabarcoding a routine tool in official regulations for EIAs in salmon farming.In contrast, o","author":[{"dropping-particle":"","family":"Stoeck","given":"Thorsten","non-dropping-particle":"","parse-names":false,"suffix":""},{"dropping-particle":"","family":"Kochems","given":"Rebecca","non-dropping-particle":"","parse-names":false,"suffix":""},{"dropping-particle":"","family":"Forster","given":"Dominik","non-dropping-particle":"","parse-names":false,"suffix":""},{"dropping-particle":"","family":"Lejzerowicz","given":"Franck","non-dropping-particle":"","parse-names":false,"suffix":""},{"dropping-particle":"","family":"Pawlowski","given":"Jan","non-dropping-particle":"","parse-names":false,"suffix":""}],"container-title":"Ecological Indicators","id":"ITEM-6","issued":{"date-parts":[["2018"]]},"page":"153-164","publisher":"Elsevier","title":"Metabarcoding of benthic ciliate communities shows high potential for environmental monitoring in salmon aquaculture","type":"article-journal","volume":"85"},"uris":["http://www.mendeley.com/documents/?uuid=c347e569-339a-4a28-a17e-2110e58f97e6"]}],"mendeley":{"formattedCitation":"(Ferdous, 2009; Foissner and Berger, 1996; McArthur, 2001; Payne, 2013; Smith et al., 2015; Stoeck et al., 2018)","plainTextFormattedCitation":"(Ferdous, 2009; Foissner and Berger, 1996; McArthur, 2001; Payne, 2013; Smith et al., 2015; Stoeck et al., 2018)","previouslyFormattedCitation":"(Ferdous 2009; Foissner and Berger 1996; McArthur 2001; Payne 2013; Smith et al. 2015; Stoeck et al. 2018)"},"properties":{"noteIndex":0},"schema":"https://github.com/citation-style-language/schema/raw/master/csl-citation.json"}</w:instrText>
+      </w:r>
+      <w:r>
+        <w:rPr>
+          <w:rStyle w:val="FootnoteReference"/>
+          <w:color w:val="000000" w:themeColor="text1"/>
+        </w:rPr>
+        <w:fldChar w:fldCharType="separate"/>
+      </w:r>
+      <w:r>
+        <w:rPr>
+          <w:bCs/>
+          <w:noProof/>
+          <w:color w:val="000000" w:themeColor="text1"/>
+          <w:lang w:val="en-US"/>
+        </w:rPr>
+        <w:t>(Ferdous, 2009; Foissner and Berger, 1996; McArthur, 2001; Payne, 2013; Smith et al., 2015; Stoeck et al., 2018)</w:t>
+      </w:r>
+      <w:r>
+        <w:rPr>
+          <w:rStyle w:val="FootnoteReference"/>
+          <w:color w:val="000000" w:themeColor="text1"/>
+        </w:rPr>
+        <w:fldChar w:fldCharType="end"/>
+      </w:r>
+      <w:r>
+        <w:rPr>
+          <w:color w:val="000000" w:themeColor="text1"/>
+        </w:rPr>
+        <w:t>.</w:t>
+      </w:r>
+      <w:r>
+        <w:rPr>
+          <w:color w:val="000000" w:themeColor="text1"/>
+        </w:rPr>
+        <w:t xml:space="preserve"> Consequently, recent studies advocate for the inclusion of more </w:t>
+      </w:r>
+      <w:r>
+        <w:rPr>
+          <w:color w:val="000000" w:themeColor="text1"/>
+        </w:rPr>
+        <w:t>inclusive</w:t>
+      </w:r>
+      <w:r>
+        <w:rPr>
+          <w:color w:val="000000" w:themeColor="text1"/>
+        </w:rPr>
+        <w:t xml:space="preserve"> communities</w:t>
+      </w:r>
+      <w:r>
+        <w:rPr>
+          <w:color w:val="000000" w:themeColor="text1"/>
         </w:rPr>
         <w:t xml:space="preserve">, </w:t>
       </w:r>
       <w:r>
         <w:rPr>
-          <w:rFonts w:ascii="Calibri" w:hAnsi="Calibri" w:cs="Calibri"/>
-        </w:rPr>
-        <w:t xml:space="preserve">habitat fragmentation </w:t>
-      </w:r>
-      <w:r>
-        <w:rPr>
-          <w:rFonts w:ascii="Calibri" w:hAnsi="Calibri" w:cs="Calibri"/>
-        </w:rPr>
-        <w:t>(</w:t>
-      </w:r>
-      <w:r>
-        <w:rPr>
-          <w:rFonts w:ascii="Calibri" w:hAnsi="Calibri" w:cs="Calibri"/>
-        </w:rPr>
-        <w:t>wetland drainage, river straightening, and dam building</w:t>
-      </w:r>
-      <w:r>
-        <w:rPr>
-          <w:rFonts w:ascii="Calibri" w:hAnsi="Calibri" w:cs="Calibri"/>
-        </w:rPr>
-        <w:t xml:space="preserve">), and the introduction of invasive species </w:t>
-      </w:r>
-      <w:r>
-        <w:rPr>
-          <w:rFonts w:ascii="Calibri" w:hAnsi="Calibri" w:cs="Calibri"/>
-        </w:rPr>
-        <w:fldChar w:fldCharType="begin" w:fldLock="1"/>
-      </w:r>
-      <w:r>
-        <w:rPr>
-          <w:rFonts w:ascii="Calibri" w:hAnsi="Calibri" w:cs="Calibri"/>
-        </w:rPr>
-        <w:instrText>ADDIN CSL_CITATION {"citationItems":[{"id":"ITEM-1","itemData":{"DOI":"10.1016/j.baae.2006.05.008","ISBN":"4042816576","ISSN":"16180089","PMID":"2983","abstract":"{A figure is presented}. © 2006 Gesellschaft für Ökologie.","author":[{"dropping-particle":"","family":"Jensen","given":"Kai","non-dropping-particle":"","parse-names":false,"suffix":""},{"dropping-particle":"","family":"Trepel","given":"Michael","non-dropping-particle":"","parse-names":false,"suffix":""},{"dropping-particle":"","family":"Merritt","given":"David","non-dropping-particle":"","parse-names":false,"suffix":""},{"dropping-particle":"","family":"Rosenthal","given":"Gert","non-dropping-particle":"","parse-names":false,"suffix":""}],"container-title":"Basic and Applied Ecology","id":"ITEM-1","issue":"5","issued":{"date-parts":[["2006"]]},"note":"wasser verschlechtert sich","page":"383-387","title":"Restoration ecology of river valleys","type":"article-journal","volume":"7"},"uris":["http://www.mendeley.com/documents/?uuid=4ee1a1ff-80c1-4e93-87a0-6c9d193e01f1"]},{"id":"ITEM-2","itemData":{"DOI":"10.1007/s10530-005-0232-2","ISBN":"1053000502","ISSN":"13873547","abstract":"Freshwater aquatic organisms in North America are disproportionately imperilled when compared to their terrestrial counterparts due to widespread habitat alteration, pollution, overexploitation and the introduction of alien species. In this review, we examine the threat factors contributing to the endangerment of freshwater fishes and molluscs in Canada and further examine the nature of alien invasive species introductions affecting aquatic species at risk. Habitat loss and degradation is the predominant threat factor for Canadian freshwater fishes and molluscs that are listed as Extinct, Extirpated, Endangered and Threatened. Alien invasive species are the second most prevalent threat for fishes, affecting 26 of 41 listed species. Alien invasive species are a threat in most parts of Canada where listed fishes are found. Most (65%) of the alien invasive species affecting listed fishes are the result of intentional introductions related to sport fishing, and the majority of these introductions are unauthorized. Fifteen fishes and two plant species are cited as alien invasive species that impact listed fishes with brown bullhead (Ameiurus nebulosus) and pumpkinseed (Lepomis gibbosus) being the most prevalent. Alien species are a threat to 6 of 11 listed mollusc species. All six species are threatened by the alien zebra mussel (Dreissena polymorpha) in the Great Lakes basin. © Springer 2006.","author":[{"dropping-particle":"","family":"Dextrase","given":"Alan J.","non-dropping-particle":"","parse-names":false,"suffix":""},{"dropping-particle":"","family":"Mandrak","given":"Nicholas E.","non-dropping-particle":"","parse-names":false,"suffix":""}],"container-title":"Biological Invasions","id":"ITEM-2","issue":"1","issued":{"date-parts":[["2006"]]},"page":"13-24","title":"Impacts of alien invasive species on freshwater fauna at risk in Canada","type":"article-journal","volume":"8"},"uris":["http://www.mendeley.com/documents/?uuid=daa4169c-7740-4e39-9fe4-c1f944d4a214"]}],"mendeley":{"formattedCitation":"(Dextrase and Mandrak, 2006; Jensen et al., 2006)","plainTextFormattedCitation":"(Dextrase and Mandrak, 2006; Jensen et al., 2006)","previouslyFormattedCitation":"(Dextrase and Mandrak, 2006; Jensen et al., 2006)"},"properties":{"noteIndex":0},"schema":"https://github.com/citation-style-language/schema/raw/master/csl-citation.json"}</w:instrText>
-      </w:r>
-      <w:r>
-        <w:rPr>
-          <w:rFonts w:ascii="Calibri" w:hAnsi="Calibri" w:cs="Calibri"/>
-        </w:rPr>
-        <w:fldChar w:fldCharType="separate"/>
-      </w:r>
-      <w:r>
-        <w:rPr>
-          <w:rFonts w:ascii="Calibri" w:hAnsi="Calibri" w:cs="Calibri"/>
-          <w:noProof/>
-        </w:rPr>
-        <w:t>(Dextrase and Mandrak, 2006; Jensen et al., 2006)</w:t>
-      </w:r>
-      <w:r>
-        <w:rPr>
-          <w:rFonts w:ascii="Calibri" w:hAnsi="Calibri" w:cs="Calibri"/>
-        </w:rPr>
-        <w:fldChar w:fldCharType="end"/>
-      </w:r>
-      <w:r>
-        <w:rPr>
-          <w:rFonts w:ascii="Calibri" w:hAnsi="Calibri" w:cs="Calibri"/>
-        </w:rPr>
-        <w:t>. Consequently, freshwater</w:t>
-      </w:r>
-      <w:r>
-        <w:rPr>
-          <w:rFonts w:ascii="Calibri" w:hAnsi="Calibri" w:cs="Calibri"/>
-        </w:rPr>
-        <w:t xml:space="preserve"> systems</w:t>
-      </w:r>
-      <w:r>
-        <w:rPr>
-          <w:rFonts w:ascii="Calibri" w:hAnsi="Calibri" w:cs="Calibri"/>
-        </w:rPr>
-        <w:t xml:space="preserve"> </w:t>
-      </w:r>
-      <w:r>
-        <w:rPr>
-          <w:rFonts w:ascii="Calibri" w:hAnsi="Calibri" w:cs="Calibri"/>
-        </w:rPr>
-        <w:t>belong to</w:t>
-      </w:r>
-      <w:r>
-        <w:rPr>
-          <w:rFonts w:ascii="Calibri" w:hAnsi="Calibri" w:cs="Calibri"/>
-        </w:rPr>
-        <w:t xml:space="preserve"> the most threatened ecosystems with some of the highest rates of species loss </w:t>
-      </w:r>
-      <w:r>
-        <w:rPr>
-          <w:rStyle w:val="FootnoteReference"/>
-          <w:rFonts w:ascii="Calibri" w:hAnsi="Calibri" w:cs="Calibri"/>
-        </w:rPr>
-        <w:fldChar w:fldCharType="begin" w:fldLock="1"/>
-      </w:r>
-      <w:r>
-        <w:rPr>
-          <w:rFonts w:ascii="Calibri" w:hAnsi="Calibri" w:cs="Calibri"/>
-        </w:rPr>
-        <w:instrText>ADDIN CSL_CITATION {"citationItems":[{"id":"ITEM-1","itemData":{"DOI":"10.1017/S0376892902000097","ISBN":"1469-4387","ISSN":"03768929","PMID":"16228437","abstract":"Running waters are perhaps the most impacted ecosystem on the planet as they have been the focus for human settlement and are heavily exploited for water supplies, irrigation, electricity generation, and waste disposal. Lotic systems also have an intimate contact with their catchments and so land-use alterations affect them directly. Here long-term trends in the factors that currently impact running waters are reviewed with the aim of predicting what the main threats to rivers will be in the year 2025. The main ultimate factors forcing change in running waters (ecosystem destruction, physical habitat and water chemistry alteration, and the direct addition or removal of species) stem from proximate influences from urbanization, industry, land-use change and water-course alterations. Any one river is likely to be subjected to several types of impact, and the management of impacts on lotic systems is complicated by numerous links between different forms of anthropogenic effect. Long-term trends for different impacts vary. Concentrations of chemical pollutants such as toxins and nutrients have increased in rivers in developed countries over the past century, with recent reductions for some pollutants (e.g. metals, organic toxicants, acidification), and continued increases in others (e.g. nutrients); there are no long-term chemical data for developing countries. Dam construction increased rapidly during the twentieth century, peaking in the 1970s, and the number of reservoirs has stabilized since this time, whereas the transfer of exotic species between lotic systems continues to increase. Hence, there have been some success stories in the attempts to reduce the impacts from anthropogenic impacts in developed nations. Improvements in the pH status of running waters should continue with lower sulphurous emissions, although emissions of nitrous oxides are set to continue under current legislation and will continue to contribute to acidification and nutrient loadings. Climate change also will impact running waters through alterations in hydrology and thermal regimes, although precise predictions are problematic; effects are likely to vary between regions and to operate alongside rather than override those from other impacts. Effects from climate change may be more extreme over longer time scales (&gt;50 years). The overriding pressure on running water ecosystems up to 2025 will stem from the predicted increase in the human population, with concomitant increases in…","author":[{"dropping-particle":"","family":"Malmqvist","given":"Björn","non-dropping-particle":"","parse-names":false,"suffix":""},{"dropping-particle":"","family":"Rundle","given":"Simon","non-dropping-particle":"","parse-names":false,"suffix":""}],"container-title":"Environmental Conservation","id":"ITEM-1","issue":"2","issued":{"date-parts":[["2002"]]},"page":"134-153","title":"Threats to the running water ecosystems of the world","type":"article-journal","volume":"29"},"uris":["http://www.mendeley.com/documents/?uuid=04422fd2-9ac0-406d-ad30-1e687d44e816"]}],"mendeley":{"formattedCitation":"(Malmqvist and Rundle, 2002)","plainTextFormattedCitation":"(Malmqvist and Rundle, 2002)","previouslyFormattedCitation":"(Malmqvist and Rundle, 2002)"},"properties":{"noteIndex":0},"schema":"https://github.com/citation-style-language/schema/raw/master/csl-citation.json"}</w:instrText>
-      </w:r>
-      <w:r>
-        <w:rPr>
-          <w:rStyle w:val="FootnoteReference"/>
-          <w:rFonts w:ascii="Calibri" w:hAnsi="Calibri" w:cs="Calibri"/>
-        </w:rPr>
-        <w:fldChar w:fldCharType="separate"/>
-      </w:r>
-      <w:r>
-        <w:rPr>
-          <w:rFonts w:ascii="Calibri" w:hAnsi="Calibri" w:cs="Calibri"/>
-          <w:bCs/>
-          <w:noProof/>
-          <w:lang w:val="en-US"/>
-        </w:rPr>
-        <w:t>(Malmqvist and Rundle, 2002)</w:t>
-      </w:r>
-      <w:r>
-        <w:rPr>
-          <w:rStyle w:val="FootnoteReference"/>
-          <w:rFonts w:ascii="Calibri" w:hAnsi="Calibri" w:cs="Calibri"/>
-        </w:rPr>
-        <w:fldChar w:fldCharType="end"/>
-      </w:r>
-      <w:r>
-        <w:rPr>
-          <w:rFonts w:ascii="Calibri" w:hAnsi="Calibri" w:cs="Calibri"/>
-        </w:rPr>
-        <w:t>.</w:t>
-      </w:r>
-    </w:p>
-    <w:p>
-      <w:pPr>
-        <w:spacing w:line="360" w:lineRule="auto"/>
-        <w:ind w:firstLine="576"/>
-        <w:jc w:val="both"/>
-        <w:rPr>
-          <w:rFonts w:ascii="Calibri" w:hAnsi="Calibri" w:cs="Calibri"/>
-        </w:rPr>
-      </w:pPr>
-      <w:r>
-        <w:rPr>
-          <w:rFonts w:ascii="Calibri" w:hAnsi="Calibri" w:cs="Calibri"/>
-        </w:rPr>
-        <w:t xml:space="preserve"> </w:t>
-      </w:r>
-      <w:r>
-        <w:rPr>
-          <w:rFonts w:ascii="Calibri" w:hAnsi="Calibri" w:cs="Calibri"/>
-        </w:rPr>
-        <w:t xml:space="preserve">To prevent this species loss, the natural status of freshwater </w:t>
-      </w:r>
-      <w:r>
-        <w:rPr>
-          <w:rFonts w:ascii="Calibri" w:hAnsi="Calibri" w:cs="Calibri"/>
-        </w:rPr>
-        <w:t xml:space="preserve">bodies </w:t>
-      </w:r>
-      <w:r>
-        <w:rPr>
-          <w:rFonts w:ascii="Calibri" w:hAnsi="Calibri" w:cs="Calibri"/>
-        </w:rPr>
-        <w:t xml:space="preserve">needs to be protected, preserved, and restored. </w:t>
-      </w:r>
-      <w:r>
-        <w:rPr>
-          <w:rFonts w:ascii="Calibri" w:hAnsi="Calibri" w:cs="Calibri"/>
-        </w:rPr>
-        <w:t>Therefore, the ecological status of individual freshwater bodies must be identified. This</w:t>
-      </w:r>
-      <w:r>
-        <w:rPr>
-          <w:rFonts w:ascii="Calibri" w:hAnsi="Calibri" w:cs="Calibri"/>
-        </w:rPr>
-        <w:t xml:space="preserve"> knowledge help</w:t>
-      </w:r>
-      <w:r>
-        <w:rPr>
-          <w:rFonts w:ascii="Calibri" w:hAnsi="Calibri" w:cs="Calibri"/>
-        </w:rPr>
-        <w:t xml:space="preserve"> to determine if </w:t>
-      </w:r>
-      <w:r>
-        <w:rPr>
-          <w:rFonts w:ascii="Calibri" w:hAnsi="Calibri" w:cs="Calibri"/>
-        </w:rPr>
-        <w:t>a freshwater body’s</w:t>
-      </w:r>
-      <w:r>
-        <w:rPr>
-          <w:rFonts w:ascii="Calibri" w:hAnsi="Calibri" w:cs="Calibri"/>
-        </w:rPr>
-        <w:t xml:space="preserve"> natural status is threatened and if restoration </w:t>
-      </w:r>
-      <w:r>
-        <w:rPr>
-          <w:rFonts w:ascii="Calibri" w:hAnsi="Calibri" w:cs="Calibri"/>
-        </w:rPr>
-        <w:t xml:space="preserve">strategies </w:t>
-      </w:r>
-      <w:r>
-        <w:rPr>
-          <w:rFonts w:ascii="Calibri" w:hAnsi="Calibri" w:cs="Calibri"/>
-        </w:rPr>
-        <w:t>need to be applied.</w:t>
-      </w:r>
-      <w:r>
-        <w:rPr>
-          <w:rFonts w:ascii="Calibri" w:hAnsi="Calibri" w:cs="Calibri"/>
-        </w:rPr>
-        <w:t xml:space="preserve"> </w:t>
-      </w:r>
-      <w:r>
-        <w:rPr>
-          <w:rFonts w:ascii="Calibri" w:hAnsi="Calibri" w:cs="Calibri"/>
-        </w:rPr>
-        <w:t>Th</w:t>
-      </w:r>
-      <w:r>
-        <w:rPr>
-          <w:rFonts w:ascii="Calibri" w:hAnsi="Calibri" w:cs="Calibri"/>
-        </w:rPr>
-        <w:t>e</w:t>
-      </w:r>
-      <w:r>
-        <w:rPr>
-          <w:rFonts w:ascii="Calibri" w:hAnsi="Calibri" w:cs="Calibri"/>
-        </w:rPr>
-        <w:t xml:space="preserve"> determination </w:t>
-      </w:r>
-      <w:r>
-        <w:rPr>
-          <w:rFonts w:ascii="Calibri" w:hAnsi="Calibri" w:cs="Calibri"/>
-        </w:rPr>
-        <w:t xml:space="preserve">of an ecological status </w:t>
-      </w:r>
-      <w:r>
-        <w:rPr>
-          <w:rFonts w:ascii="Calibri" w:hAnsi="Calibri" w:cs="Calibri"/>
-        </w:rPr>
-        <w:t>is accomplished by freshwater biomonitoring</w:t>
-      </w:r>
-      <w:r>
-        <w:rPr>
-          <w:rFonts w:ascii="Calibri" w:hAnsi="Calibri" w:cs="Calibri"/>
-        </w:rPr>
-        <w:t>.</w:t>
-      </w:r>
-    </w:p>
-    <w:p>
-      <w:pPr>
-        <w:spacing w:line="360" w:lineRule="auto"/>
-        <w:jc w:val="both"/>
-        <w:rPr>
-          <w:rFonts w:ascii="Calibri" w:hAnsi="Calibri" w:cs="Calibri"/>
-        </w:rPr>
-      </w:pPr>
-    </w:p>
-    <w:p>
-      <w:pPr>
-        <w:spacing w:line="360" w:lineRule="auto"/>
-        <w:ind w:firstLine="576"/>
-        <w:jc w:val="both"/>
-        <w:rPr>
-          <w:rFonts w:ascii="Calibri" w:hAnsi="Calibri" w:cs="Calibri"/>
-        </w:rPr>
-      </w:pPr>
-      <w:r>
-        <w:rPr>
-          <w:rFonts w:ascii="Calibri" w:hAnsi="Calibri" w:cs="Calibri"/>
-        </w:rPr>
-        <w:t xml:space="preserve">Traditionally, </w:t>
-      </w:r>
-      <w:r>
-        <w:t>freshwater biomonitoring</w:t>
-      </w:r>
-      <w:r>
-        <w:t xml:space="preserve"> is </w:t>
-      </w:r>
-      <w:r>
-        <w:t>assessed with</w:t>
-      </w:r>
-      <w:r>
-        <w:t xml:space="preserve"> </w:t>
-      </w:r>
-      <w:r>
-        <w:t xml:space="preserve">bioindicators, </w:t>
-      </w:r>
-      <w:r>
-        <w:rPr>
-          <w:rFonts w:ascii="Calibri" w:hAnsi="Calibri" w:cs="Calibri"/>
-        </w:rPr>
-        <w:t xml:space="preserve">most commonly </w:t>
-      </w:r>
-      <w:r>
-        <w:t>benthic macroinvertebrates</w:t>
-      </w:r>
-      <w:r>
-        <w:t xml:space="preserve">, but also </w:t>
-      </w:r>
-      <w:r>
-        <w:t>diatoms, macrophytes,</w:t>
-      </w:r>
-      <w:r>
-        <w:t xml:space="preserve"> zooplankton, and</w:t>
-      </w:r>
-      <w:r>
-        <w:t xml:space="preserve"> fish</w:t>
-      </w:r>
-      <w:r>
-        <w:t xml:space="preserve"> </w:t>
-      </w:r>
-      <w:r>
-        <w:rPr>
-          <w:rStyle w:val="FootnoteReference"/>
-        </w:rPr>
-        <w:fldChar w:fldCharType="begin" w:fldLock="1"/>
-      </w:r>
-      <w:r>
-        <w:instrText>ADDIN CSL_CITATION {"citationItems":[{"id":"ITEM-1","itemData":{"author":[{"dropping-particle":"","family":"Bellinger","given":"Edward G.","non-dropping-particle":"","parse-names":false,"suffix":""},{"dropping-particle":"","family":"Sigee","given":"David C.","non-dropping-particle":"","parse-names":false,"suffix":""}],"edition":"2nd","id":"ITEM-1","issued":{"date-parts":[["2015"]]},"number-of-pages":"101 pp.","publisher":"John Wiley &amp; Sons Ltd","publisher-place":"Chichester, West Sussex","title":"Freshwater Algae - Identification, Enumeration and Use as Bioindicators","type":"book"},"uris":["http://www.mendeley.com/documents/?uuid=076a995a-5eec-49ed-acdb-fbcb306f72ed"]},{"id":"ITEM-2","itemData":{"DOI":"10.1007/s10750-006-0175-3","ISSN":"0018-8158","abstract":"The paper presents a new index for assessing water trophy and organic pollution. It is based on only true aquatic macrophytes – being calculated on species score, coefficient of ecological amplitude and degree of cover. The method was tested in an acidic lowland river and an alkaline mountain river, and is shown to be validated by bio-indication scales based on macrophyte communities. The practical interest is discussed regarding the Water Framework Directive.","author":[{"dropping-particle":"","family":"Haury","given":"J.","non-dropping-particle":"","parse-names":false,"suffix":""},{"dropping-particle":"","family":"Peltre","given":"M. -C.","non-dropping-particle":"","parse-names":false,"suffix":""},{"dropping-particle":"","family":"Trémolières","given":"M.","non-dropping-particle":"","parse-names":false,"suffix":""},{"dropping-particle":"","family":"Barbe","given":"J.","non-dropping-particle":"","parse-names":false,"suffix":""},{"dropping-particle":"","family":"Thiébaut","given":"G.","non-dropping-particle":"","parse-names":false,"suffix":""},{"dropping-particle":"","family":"Bernez","given":"I.","non-dropping-particle":"","parse-names":false,"suffix":""},{"dropping-particle":"","family":"Daniel","given":"H.","non-dropping-particle":"","parse-names":false,"suffix":""},{"dropping-particle":"","family":"Chatenet","given":"P.","non-dropping-particle":"","parse-names":false,"suffix":""},{"dropping-particle":"","family":"Haan-Archipof","given":"G.","non-dropping-particle":"","parse-names":false,"suffix":""},{"dropping-particle":"","family":"Muller","given":"S.","non-dropping-particle":"","parse-names":false,"suffix":""},{"dropping-particle":"","family":"Dutartre","given":"A.","non-dropping-particle":"","parse-names":false,"suffix":""},{"dropping-particle":"","family":"Laplace-Treyture","given":"C.","non-dropping-particle":"","parse-names":false,"suffix":""},{"dropping-particle":"","family":"Cazaubon","given":"A.","non-dropping-particle":"","parse-names":false,"suffix":""},{"dropping-particle":"","family":"Lambert-Servien","given":"E.","non-dropping-particle":"","parse-names":false,"suffix":""}],"container-title":"Hydrobiologia","id":"ITEM-2","issue":"1","issued":{"date-parts":[["2006"]]},"page":"153-158","title":"A new method to assess water trophy and organic pollution – the Macrophyte Biological Index for Rivers (IBMR): its application to different types of river and pollution","type":"article-journal","volume":"570"},"uris":["http://www.mendeley.com/documents/?uuid=0fda5ae6-80d3-4e0c-8fde-47a38388af0d"]},{"id":"ITEM-3","itemData":{"DOI":"10.1577/1548-8446(1981)006","author":[{"dropping-particle":"","family":"Karr","given":"James R","non-dropping-particle":"","parse-names":false,"suffix":""}],"container-title":"Fisheries","id":"ITEM-3","issue":"6","issued":{"date-parts":[["1981"]]},"page":"21-27","title":"Assessment of Biotic Integrity Using Fish Communities","type":"article-journal","volume":"6"},"uris":["http://www.mendeley.com/documents/?uuid=dcb99de1-30e3-441e-979f-96782c39187b"]},{"id":"ITEM-4","itemData":{"author":[{"dropping-particle":"","family":"Resh","given":"Vincent H","non-dropping-particle":"","parse-names":false,"suffix":""},{"dropping-particle":"","family":"Unzicker","given":"John D","non-dropping-particle":"","parse-names":false,"suffix":""}],"container-title":"Water Pollution Control Federation","id":"ITEM-4","issue":"1","issued":{"date-parts":[["1975"]]},"page":"9-19","title":"Water Quality Monitoring and Aquatic Organisms : The Importance of Species Identification","type":"article-journal","volume":"47"},"uris":["http://www.mendeley.com/documents/?uuid=67aba1bd-c48e-40af-9bd8-bc649b462c20"]},{"id":"ITEM-5","itemData":{"DOI":"10.1007/s10750-011-0831-0","ISSN":"00188158","abstract":"With the implementation of the EU Water Framework Directive (WFD), the member states have to classify the ecological status of surface waters following standardised procedures. It was a matter of some surprise to lake ecologists that zooplankton were not included as a biological quality element (BQE) despite their being considered to be an important and integrated component of the pelagic food web. To the best of our knowledge, the decision of omitting zooplankton is not wise, and it has resulted in the withdrawal of zooplankton from many so-far-solid monitoring programmes. Using examples from particularly Danish, Estonian, and the UK lakes, we show that zooplankton (sampled from the water and the sediment) have a strong indicator value, which cannot be covered by sampling fish and phytoplankton without a very comprehensive and costly effort. When selecting the right metrics, zooplankton are cost-efficient indicators of the trophic state and ecological quality of lakes. Moreover, they are important indicators of the success/failure of measures taken to bring the lakes to at least good ecological status. Therefore, we strongly recommend the EU to include zooplankton as a central BQE in the WFD assessments, and undertake similar regional calibration exercises to obtain relevant and robust metrics also for zooplankton as is being done at present in the cases of fish, phytoplankton, macrophytes and benthic invertebrates. © 2011 Springer Science+Business Media B.V.","author":[{"dropping-particle":"","family":"Jeppesen","given":"Erik","non-dropping-particle":"","parse-names":false,"suffix":""},{"dropping-particle":"","family":"Nõges","given":"Peeter","non-dropping-particle":"","parse-names":false,"suffix":""},{"dropping-particle":"","family":"Davidson","given":"Thomas A.","non-dropping-particle":"","parse-names":false,"suffix":""},{"dropping-particle":"","family":"Haberman","given":"Juta","non-dropping-particle":"","parse-names":false,"suffix":""},{"dropping-particle":"","family":"Nõges","given":"Tiina","non-dropping-particle":"","parse-names":false,"suffix":""},{"dropping-particle":"","family":"Blank","given":"Kätlin","non-dropping-particle":"","parse-names":false,"suffix":""},{"dropping-particle":"","family":"Lauridsen","given":"Torben L.","non-dropping-particle":"","parse-names":false,"suffix":""},{"dropping-particle":"","family":"Søndergaard","given":"Martin","non-dropping-particle":"","parse-names":false,"suffix":""},{"dropping-particle":"","family":"Sayer","given":"Carl","non-dropping-particle":"","parse-names":false,"suffix":""},{"dropping-particle":"","family":"Laugaste","given":"Reet","non-dropping-particle":"","parse-names":false,"suffix":""},{"dropping-particle":"","family":"Johansson","given":"Liselotte S.","non-dropping-particle":"","parse-names":false,"suffix":""},{"dropping-particle":"","family":"Bjerring","given":"Rikke","non-dropping-particle":"","parse-names":false,"suffix":""},{"dropping-particle":"","family":"Amsinck","given":"Susanne L.","non-dropping-particle":"","parse-names":false,"suffix":""}],"container-title":"Hydrobiologia","id":"ITEM-5","issue":"1","issued":{"date-parts":[["2011"]]},"page":"279-297","title":"Zooplankton as indicators in lakes: A scientific-based plea for including zooplankton in the ecological quality assessment of lakes according to the European Water Framework Directive (WFD)","type":"article-journal","volume":"676"},"uris":["http://www.mendeley.com/documents/?uuid=943df83a-f226-4577-b856-c0fcef56ef5f"]}],"mendeley":{"formattedCitation":"(Bellinger and Sigee, 2015; Haury et al., 2006; Jeppesen et al., 2011; Karr, 1981; Resh and Unzicker, 1975)","plainTextFormattedCitation":"(Bellinger and Sigee, 2015; Haury et al., 2006; Jeppesen et al., 2011; Karr, 1981; Resh and Unzicker, 1975)","previouslyFormattedCitation":"(Bellinger and Sigee, 2015; Haury et al., 2006; Jeppesen et al., 2011; Karr, 1981; Resh and Unzicker, 1975)"},"properties":{"noteIndex":0},"schema":"https://github.com/citation-style-language/schema/raw/master/csl-citation.json"}</w:instrText>
-      </w:r>
-      <w:r>
-        <w:rPr>
-          <w:rStyle w:val="FootnoteReference"/>
-        </w:rPr>
-        <w:fldChar w:fldCharType="separate"/>
-      </w:r>
-      <w:r>
-        <w:rPr>
-          <w:bCs/>
-          <w:noProof/>
-          <w:lang w:val="en-US"/>
-        </w:rPr>
-        <w:t>(Bellinger and Sigee, 2015; Haury et al., 2006; Jeppesen et al., 2011; Karr, 1981; Resh and Unzicker, 1975)</w:t>
-      </w:r>
-      <w:r>
-        <w:rPr>
-          <w:rStyle w:val="FootnoteReference"/>
-        </w:rPr>
-        <w:fldChar w:fldCharType="end"/>
-      </w:r>
-      <w:r>
-        <w:t xml:space="preserve">. </w:t>
-      </w:r>
-      <w:r>
-        <w:rPr>
-          <w:color w:val="000000" w:themeColor="text1"/>
-        </w:rPr>
-        <w:t>However, single-cellular eukaryotes (hereafter referred to as protists)  and prokaryotes were</w:t>
-      </w:r>
-      <w:r>
-        <w:rPr>
-          <w:color w:val="000000" w:themeColor="text1"/>
-        </w:rPr>
-        <w:t xml:space="preserve"> proposed as </w:t>
-      </w:r>
-      <w:r>
-        <w:rPr>
-          <w:color w:val="000000" w:themeColor="text1"/>
-        </w:rPr>
-        <w:t xml:space="preserve">nearly equally good if not better </w:t>
-      </w:r>
-      <w:r>
-        <w:rPr>
-          <w:color w:val="000000" w:themeColor="text1"/>
-        </w:rPr>
-        <w:t xml:space="preserve">bioindicators, </w:t>
-      </w:r>
-      <w:r>
-        <w:rPr>
-          <w:color w:val="000000" w:themeColor="text1"/>
-        </w:rPr>
-        <w:t xml:space="preserve">because they respond faster to environmental changes </w:t>
-      </w:r>
-      <w:r>
-        <w:rPr>
-          <w:rStyle w:val="FootnoteReference"/>
-          <w:color w:val="000000" w:themeColor="text1"/>
-        </w:rPr>
-        <w:fldChar w:fldCharType="begin" w:fldLock="1"/>
-      </w:r>
-      <w:r>
-        <w:rPr>
-          <w:color w:val="000000" w:themeColor="text1"/>
-        </w:rPr>
-        <w:instrText>ADDIN CSL_CITATION {"citationItems":[{"id":"ITEM-1","itemData":{"author":[{"dropping-particle":"","family":"Foissner","given":"Wilhelm","non-dropping-particle":"","parse-names":false,"suffix":""},{"dropping-particle":"","family":"Berger","given":"Helmut","non-dropping-particle":"","parse-names":false,"suffix":""}],"container-title":"Freshwater Biology","id":"ITEM-1","issue":"1","issued":{"date-parts":[["1996"]]},"page":"375-482","title":"A User-Friendly Guide to the Ciliates","type":"article-journal","volume":"35"},"uris":["http://www.mendeley.com/documents/?uuid=52582d5a-9ce8-43f2-95f0-757a77523992"]},{"id":"ITEM-2","itemData":{"DOI":"10.3844/ajassp.2009.1815.1819","ISBN":"1546-9239","ISSN":"15469239","abstract":"Problem statement: This review tended to summarize some recent research on zooplankton as bioindicator in India and some other countries of the world. Approach: These researches were mainly on fresh water bodies. Results: Qualitative as well as quantitative analysis were done by Shannon diversity index (H'), Evenness index (J), Species Richness index (S) and Saprobic index. In most of the cases zooplankton population size was correlated with biotic and abiotic parameters (pH, alkalinity, temperature, dissolve oxygen, transparency, phosphate, chlorine). Species of Rotifers, Cladocerans, Copepods and Ostracods were found in all cases. Species variation of these order deceased in polluted water. Some species were not found in some highly polluted area though these species have high tolerance level. Conclusion/Recommendations: All the results of the studies indicated that potentiality of zooplankton as bioindicator is very high. Other countries can develop these concepts to monitor water quality","author":[{"dropping-particle":"","family":"Ferdous","given":"Zannatul","non-dropping-particle":"","parse-names":false,"suffix":""}],"container-title":"American Journal of Applied Sciences","id":"ITEM-2","issue":"10","issued":{"date-parts":[["2009"]]},"page":"1815-1819","title":"A Review : Potentiality of Zooplankton as Bioindicator","type":"article-journal","volume":"6"},"uris":["http://www.mendeley.com/documents/?uuid=987d24b9-a8e0-4b10-b54a-31a24e3ba9f5"]},{"id":"ITEM-3","itemData":{"DOI":"10.4467/16890027AP.13.0011.1108","ISSN":"00651583","abstract":"To introduce the special issue this paper reviews the use of protists as bioindicators. Seven key advantages of protist bioindicators are highlighted, namely: environmental sensitivity, functional importance, distribution, size and numbers, response times, ease of analysis and preservation potential. Protist bioindicators have been used in a wide range of contexts from monitoring ecosystem restoration to fire history, and particularly environmental pollution. Most major protist groups have been used as bioindicators with diatoms, foraminifera and testate amoebae particularly widely studied. To increase uptake of protist bioindication methods in routine environmental monitoring technique development should consider the needs of stakeholders from an early stage. Papers in this special issue reflect the diversity of both protist life and possible bioindicator applications.","author":[{"dropping-particle":"","family":"Payne","given":"Richard J.","non-dropping-particle":"","parse-names":false,"suffix":""}],"container-title":"Acta Protozoologica","id":"ITEM-3","issue":"3","issued":{"date-parts":[["2013"]]},"page":"105-113","title":"Seven reasons why protists make useful bioindicators","type":"article-journal","volume":"52"},"uris":["http://www.mendeley.com/documents/?uuid=315cd321-5282-4450-862c-6be15d063346"]},{"id":"ITEM-4","itemData":{"DOI":"https://doi.org/10.1002/aqc.509","ISBN":"0‐471‐35234‐9","author":[{"dropping-particle":"V","family":"McArthur","given":"J","non-dropping-particle":"","parse-names":false,"suffix":""}],"chapter-number":"12","container-title":"Bioassessment and Management of North American Freshwater Wetlands","editor":[{"dropping-particle":"","family":"Rader","given":"R. B.","non-dropping-particle":"","parse-names":false,"suffix":""},{"dropping-particle":"","family":"Batzer","given":"D. P.","non-dropping-particle":"","parse-names":false,"suffix":""},{"dropping-particle":"","family":"Wissinger","given":"S. A.","non-dropping-particle":"","parse-names":false,"suffix":""}],"id":"ITEM-4","issued":{"date-parts":[["2001"]]},"page":"249-261","publisher":"John Wiley &amp; Sons","publisher-place":"Chichester, West Sussex","title":"Bacteria as Biomonitors","type":"chapter"},"uris":["http://www.mendeley.com/documents/?uuid=67edf6e3-90cc-4be3-a000-b9fd0320002b"]},{"id":"ITEM-5","itemData":{"DOI":"10.1128/mBio.00326-15","abstract":"ABSTRACT Biological sensors can be engineered to measure a wide range of environmental conditions. Here we show that statistical analysis of DNA from natural microbial communities can be used to accurately identify environmental contaminants, including uranium and nitrate at a nuclear waste site. In addition to contamination, sequence data from the 16S rRNA gene alone can quantitatively predict a rich catalogue of 26 geochemical features collected from 93 wells with highly differing geochemistry characteristics. We extend this approach to identify sites contaminated with hydrocarbons from the Deepwater Horizon oil spill, finding that altered bacterial communities encode a memory of prior contamination, even after the contaminants themselves have been fully degraded. We show that the bacterial strains that are most useful for detecting oil and uranium are known to interact with these substrates, indicating that this statistical approach uncovers ecologically meaningful interactions consistent with previous experimental observations. Future efforts should focus on evaluating the geographical generalizability of these associations. Taken as a whole, these results indicate that ubiquitous, natural bacterial communities can be used as in situ environmental sensors that respond to and capture perturbations caused by human impacts. These in situ biosensors rely on environmental selection rather than directed engineering, and so this approach could be rapidly deployed and scaled as sequencing technology continues to become faster, simpler, and less expensive. IMPORTANCE Here we show that DNA from natural bacterial communities can be used as a quantitative biosensor to accurately distinguish unpolluted sites from those contaminated with uranium, nitrate, or oil. These results indicate that bacterial communities can be used as environmental sensors that respond to and capture perturbations caused by human impacts.","author":[{"dropping-particle":"","family":"Smith","given":"Marc B","non-dropping-particle":"","parse-names":false,"suffix":""},{"dropping-particle":"","family":"Rocha","given":"Andrea M","non-dropping-particle":"","parse-names":false,"suffix":""},{"dropping-particle":"","family":"Smillie","given":"Chris S","non-dropping-particle":"","parse-names":false,"suffix":""},{"dropping-particle":"","family":"Olesen","given":"Scott W","non-dropping-particle":"","parse-names":false,"suffix":""},{"dropping-particle":"","family":"Paradis","given":"Charles","non-dropping-particle":"","parse-names":false,"suffix":""},{"dropping-particle":"","family":"Wu","given":"Liyou","non-dropping-particle":"","parse-names":false,"suffix":""},{"dropping-particle":"","family":"Campbell","given":"James H","non-dropping-particle":"","parse-names":false,"suffix":""},{"dropping-particle":"","family":"Fortney","given":"Julian L","non-dropping-particle":"","parse-names":false,"suffix":""},{"dropping-particle":"","family":"Mehlhorn","given":"Tonia L","non-dropping-particle":"","parse-names":false,"suffix":""},{"dropping-particle":"","family":"Lowe","given":"Kenneth A","non-dropping-particle":"","parse-names":false,"suffix":""},{"dropping-particle":"","family":"Earles","given":"Jennifer E","non-dropping-particle":"","parse-names":false,"suffix":""},{"dropping-particle":"","family":"Phillips","given":"Jana","non-dropping-particle":"","parse-names":false,"suffix":""},{"dropping-particle":"","family":"Techtmann","given":"Steve M","non-dropping-particle":"","parse-names":false,"suffix":""},{"dropping-particle":"","family":"Joyner","given":"Dominique C","non-dropping-particle":"","parse-names":false,"suffix":""},{"dropping-particle":"","family":"Elias","given":"Dwayne A","non-dropping-particle":"","parse-names":false,"suffix":""},{"dropping-particle":"","family":"Bailey","given":"Kathryn L","non-dropping-particle":"","parse-names":false,"suffix":""},{"dropping-particle":"","family":"Hurt","given":"Richard A","non-dropping-particle":"","parse-names":false,"suffix":""},{"dropping-particle":"","family":"Preheim","given":"Sarah P","non-dropping-particle":"","parse-names":false,"suffix":""},{"dropping-particle":"","family":"Sanders","given":"Matthew C","non-dropping-particle":"","parse-names":false,"suffix":""},{"dropping-particle":"","family":"Yang","given":"Joy","non-dropping-particle":"","parse-names":false,"suffix":""},{"dropping-particle":"","family":"Mueller","given":"Marcella A","non-dropping-particle":"","parse-names":false,"suffix":""},{"dropping-particle":"","family":"Brooks","given":"Scott","non-dropping-particle":"","parse-names":false,"suffix":""},{"dropping-particle":"","family":"Watson","given":"David B","non-dropping-particle":"","parse-names":false,"suffix":""},{"dropping-particle":"","family":"Zhang","given":"Ping","non-dropping-particle":"","parse-names":false,"suffix":""},{"dropping-particle":"","family":"He","given":"Zhili","non-dropping-particle":"","parse-names":false,"suffix":""},{"dropping-particle":"","family":"Dubinsky","given":"Eric A","non-dropping-particle":"","parse-names":false,"suffix":""},{"dropping-particle":"","family":"Adams","given":"Paul D","non-dropping-particle":"","parse-names":false,"suffix":""},{"dropping-particle":"","family":"Arkin","given":"Adam P","non-dropping-particle":"","parse-names":false,"suffix":""},{"dropping-particle":"","family":"Fields","given":"Matthew W","non-dropping-particle":"","parse-names":false,"suffix":""},{"dropping-particle":"","family":"Zhou","given":"Jizhong","non-dropping-particle":"","parse-names":false,"suffix":""},{"dropping-particle":"","family":"Alm","given":"Eric J","non-dropping-particle":"","parse-names":false,"suffix":""},{"dropping-particle":"","family":"Hazen","given":"Terry C","non-dropping-particle":"","parse-names":false,"suffix":""}],"container-title":"mBio","id":"ITEM-5","issue":"3","issued":{"date-parts":[["2015"]]},"page":"e00326-15","title":"Natural Bacterial Communities Serve as Quantitative Geochemical Biosensors","type":"article-journal","volume":"6"},"uris":["http://www.mendeley.com/documents/?uuid=b1097c15-9488-4546-ba39-d4f7e3bcd44f"]},{"id":"ITEM-6","itemData":{"DOI":"10.1016/j.ecolind.2017.10.041","ISSN":"1470160X","abstract":"The backbone of benthic marine monitoring programs is the biological component, traditionally the macrofauna inventory. Such macrofauna-based environmental impact assessments (EIA), however, are very time consuming and expensive. To overcome these shortcomings, we used environmental metabarcoding to test the potential of protists as bioindicators in EIAs. Therefore, we analyzed taxonomic metabarcodes (V9 region of the SSU rRNA), obtained from sediment samples collected along a 400-m transect extending from below salmon cages towards the open sea along the predominant current flow. The obtained genetic data of protistan communities were compared to benchmark data obtained from traditional macrofauna surveys of the same samples. Ciliates emerged as the most powerful indicators mirroring the macrofauna benchmark patterns with statistical significance. Ordination analyses showed that ciliate communities resolved impacted sampling sites below and in immediate vicinity of the salmon cages even better than macrofauna communities. It can be concluded that ciliates allow for a better fine-scale resolution of impact conditions than traditional monitoring methods. Other protistan taxon groups such as diatoms and chrysophytes were not as successful as marine benthic indicators compared to ciliates. We conclude that the implementation of ciliate metabarcoding can substantially improve EIAs. We discuss further mandatory research needs to make ciliate metabarcoding a routine tool in official regulations for EIAs in salmon farming.In contrast, o","author":[{"dropping-particle":"","family":"Stoeck","given":"Thorsten","non-dropping-particle":"","parse-names":false,"suffix":""},{"dropping-particle":"","family":"Kochems","given":"Rebecca","non-dropping-particle":"","parse-names":false,"suffix":""},{"dropping-particle":"","family":"Forster","given":"Dominik","non-dropping-particle":"","parse-names":false,"suffix":""},{"dropping-particle":"","family":"Lejzerowicz","given":"Franck","non-dropping-particle":"","parse-names":false,"suffix":""},{"dropping-particle":"","family":"Pawlowski","given":"Jan","non-dropping-particle":"","parse-names":false,"suffix":""}],"container-title":"Ecological Indicators","id":"ITEM-6","issued":{"date-parts":[["2018"]]},"page":"153-164","publisher":"Elsevier","title":"Metabarcoding of benthic ciliate communities shows high potential for environmental monitoring in salmon aquaculture","type":"article-journal","volume":"85"},"uris":["http://www.mendeley.com/documents/?uuid=c347e569-339a-4a28-a17e-2110e58f97e6"]}],"mendeley":{"formattedCitation":"(Ferdous, 2009; Foissner and Berger, 1996; McArthur, 2001; Payne, 2013; Smith et al., 2015; Stoeck et al., 2018)","plainTextFormattedCitation":"(Ferdous, 2009; Foissner and Berger, 1996; McArthur, 2001; Payne, 2013; Smith et al., 2015; Stoeck et al., 2018)","previouslyFormattedCitation":"(Ferdous 2009; Foissner and Berger 1996; McArthur 2001; Payne 2013; Smith et al. 2015; Stoeck et al. 2018)"},"properties":{"noteIndex":0},"schema":"https://github.com/citation-style-language/schema/raw/master/csl-citation.json"}</w:instrText>
-      </w:r>
-      <w:r>
-        <w:rPr>
-          <w:rStyle w:val="FootnoteReference"/>
-          <w:color w:val="000000" w:themeColor="text1"/>
-        </w:rPr>
-        <w:fldChar w:fldCharType="separate"/>
-      </w:r>
-      <w:r>
-        <w:rPr>
-          <w:bCs/>
-          <w:noProof/>
-          <w:color w:val="000000" w:themeColor="text1"/>
-          <w:lang w:val="en-US"/>
-        </w:rPr>
-        <w:t>(Ferdous, 2009; Foissner and Berger, 1996; McArthur, 2001; Payne, 2013; Smith et al., 2015; Stoeck et al., 2018)</w:t>
-      </w:r>
-      <w:r>
-        <w:rPr>
-          <w:rStyle w:val="FootnoteReference"/>
-          <w:color w:val="000000" w:themeColor="text1"/>
-        </w:rPr>
-        <w:fldChar w:fldCharType="end"/>
-      </w:r>
-      <w:r>
-        <w:rPr>
-          <w:color w:val="000000" w:themeColor="text1"/>
-        </w:rPr>
-        <w:t>.</w:t>
-      </w:r>
-      <w:r>
-        <w:rPr>
-          <w:color w:val="000000" w:themeColor="text1"/>
-        </w:rPr>
-        <w:t xml:space="preserve"> Consequently, recent studies advocate for the inclusion of more comprehensive communities</w:t>
-      </w:r>
-      <w:r>
-        <w:rPr>
-          <w:color w:val="000000" w:themeColor="text1"/>
-        </w:rPr>
-        <w:t xml:space="preserve">, </w:t>
-      </w:r>
-      <w:r>
-        <w:rPr>
           <w:color w:val="000000" w:themeColor="text1"/>
           <w:highlight w:val="yellow"/>
         </w:rPr>
-        <w:t>i.e. entire microbiomes</w:t>
+        <w:t>i.e.</w:t>
+      </w:r>
+      <w:r>
+        <w:rPr>
+          <w:color w:val="000000" w:themeColor="text1"/>
+          <w:highlight w:val="yellow"/>
+        </w:rPr>
+        <w:t>,</w:t>
+      </w:r>
+      <w:r>
+        <w:rPr>
+          <w:color w:val="000000" w:themeColor="text1"/>
+          <w:highlight w:val="yellow"/>
+        </w:rPr>
+        <w:t xml:space="preserve"> entire microbi</w:t>
+      </w:r>
+      <w:r>
+        <w:rPr>
+          <w:color w:val="000000" w:themeColor="text1"/>
+        </w:rPr>
+        <w:t>al communities</w:t>
       </w:r>
       <w:r>
         <w:rPr>
@@ -1016,7 +1048,19 @@
         <w:rPr>
           <w:color w:val="000000" w:themeColor="text1"/>
         </w:rPr>
-        <w:t xml:space="preserve"> has established as an effective, DNA-based biomonitoring METHOD, </w:t>
+        <w:t xml:space="preserve"> has established as an effective, DNA-based biomonitoring METHOD</w:t>
+      </w:r>
+      <w:r>
+        <w:rPr>
+          <w:color w:val="000000" w:themeColor="text1"/>
+        </w:rPr>
+        <w:t xml:space="preserve"> REF</w:t>
+      </w:r>
+      <w:r>
+        <w:rPr>
+          <w:color w:val="000000" w:themeColor="text1"/>
+        </w:rPr>
+        <w:t xml:space="preserve">, </w:t>
       </w:r>
       <w:r>
         <w:rPr>
@@ -1241,105 +1285,908 @@
           <w:rFonts w:ascii="Calibri" w:hAnsi="Calibri" w:cs="Calibri"/>
           <w:color w:val="000000" w:themeColor="text1"/>
         </w:rPr>
-        <w:t xml:space="preserve">.  </w:t>
-      </w:r>
-      <w:r>
-        <w:rPr>
-          <w:rFonts w:ascii="Calibri" w:hAnsi="Calibri" w:cs="Calibri"/>
-          <w:color w:val="FF0000"/>
-        </w:rPr>
-        <w:t>Consequently, DNA metabarcoding is unsuitable for biodiversity surveys</w:t>
-      </w:r>
-      <w:r>
-        <w:rPr>
-          <w:rFonts w:ascii="Calibri" w:hAnsi="Calibri" w:cs="Calibri"/>
-          <w:color w:val="FF0000"/>
-        </w:rPr>
-        <w:t xml:space="preserve"> assessing entire communities, such as </w:t>
-      </w:r>
-      <w:r>
-        <w:rPr>
-          <w:rFonts w:ascii="Calibri" w:hAnsi="Calibri" w:cs="Calibri"/>
-          <w:color w:val="FF0000"/>
-          <w:highlight w:val="yellow"/>
-        </w:rPr>
-        <w:t>microbiomes</w:t>
-      </w:r>
-      <w:r>
-        <w:rPr>
-          <w:rFonts w:ascii="Calibri" w:hAnsi="Calibri" w:cs="Calibri"/>
-          <w:color w:val="FF0000"/>
+        <w:t xml:space="preserve">. </w:t>
+      </w:r>
+      <w:r>
+        <w:rPr>
+          <w:rFonts w:ascii="Calibri" w:hAnsi="Calibri" w:cs="Calibri"/>
+          <w:color w:val="000000" w:themeColor="text1"/>
+        </w:rPr>
+        <w:t>A</w:t>
+      </w:r>
+      <w:r>
+        <w:rPr>
+          <w:rFonts w:ascii="Calibri" w:hAnsi="Calibri" w:cs="Calibri"/>
+          <w:color w:val="000000" w:themeColor="text1"/>
+        </w:rPr>
+        <w:t xml:space="preserve">NOTHER OPTION IS TO USE SHOTGUN SEQUENCING. ALTHOUGH METABARCODING WAS SHOWN TO OUTPERFORM </w:t>
+      </w:r>
+      <w:r>
+        <w:rPr>
+          <w:rFonts w:ascii="Calibri" w:hAnsi="Calibri" w:cs="Calibri"/>
+          <w:color w:val="000000" w:themeColor="text1"/>
+        </w:rPr>
+        <w:t xml:space="preserve">SHOTGUN SEQUENCING </w:t>
+      </w:r>
+      <w:r>
+        <w:rPr>
+          <w:rFonts w:ascii="Calibri" w:hAnsi="Calibri" w:cs="Calibri"/>
+          <w:color w:val="000000" w:themeColor="text1"/>
+        </w:rPr>
+        <w:t>IN TERMS OF</w:t>
+      </w:r>
+      <w:r>
+        <w:rPr>
+          <w:rFonts w:ascii="Calibri" w:hAnsi="Calibri" w:cs="Calibri"/>
+          <w:color w:val="000000" w:themeColor="text1"/>
+        </w:rPr>
+        <w:t xml:space="preserve"> </w:t>
+      </w:r>
+      <w:r>
+        <w:rPr>
+          <w:rFonts w:ascii="Calibri" w:hAnsi="Calibri" w:cs="Calibri"/>
+          <w:color w:val="000000" w:themeColor="text1"/>
+        </w:rPr>
+        <w:t xml:space="preserve">TAXONOMIC PROFILING IN SOME INSTANCES REF, OTHER STUDIES SHOW THAT THESE TECHNIQUES CAN </w:t>
+      </w:r>
+      <w:r>
+        <w:rPr>
+          <w:rFonts w:ascii="Calibri" w:hAnsi="Calibri" w:cs="Calibri"/>
+          <w:color w:val="000000" w:themeColor="text1"/>
+        </w:rPr>
+        <w:t>OUTPERFORM METABARCODING</w:t>
+      </w:r>
+      <w:r>
+        <w:rPr>
+          <w:rFonts w:ascii="Calibri" w:hAnsi="Calibri" w:cs="Calibri"/>
+          <w:color w:val="000000" w:themeColor="text1"/>
+        </w:rPr>
+        <w:t xml:space="preserve"> REF. THIS PROCESS IS HIGHLY DEPENDANT ON SEQUENCING DEPTH AND ONLY WORKS</w:t>
+      </w:r>
+      <w:r>
+        <w:rPr>
+          <w:rFonts w:ascii="Calibri" w:hAnsi="Calibri" w:cs="Calibri"/>
+          <w:color w:val="000000" w:themeColor="text1"/>
+        </w:rPr>
+        <w:t xml:space="preserve"> IF SEQUENICNG </w:t>
+      </w:r>
+      <w:r>
+        <w:rPr>
+          <w:rFonts w:ascii="Calibri" w:hAnsi="Calibri" w:cs="Calibri"/>
+          <w:color w:val="000000" w:themeColor="text1"/>
+        </w:rPr>
+        <w:t xml:space="preserve">DEPTH </w:t>
+      </w:r>
+      <w:r>
+        <w:rPr>
+          <w:rFonts w:ascii="Calibri" w:hAnsi="Calibri" w:cs="Calibri"/>
+          <w:color w:val="000000" w:themeColor="text1"/>
+        </w:rPr>
+        <w:t>IS HIGH ENOUGH</w:t>
+      </w:r>
+      <w:r>
+        <w:rPr>
+          <w:rFonts w:ascii="Calibri" w:hAnsi="Calibri" w:cs="Calibri"/>
+          <w:color w:val="000000" w:themeColor="text1"/>
         </w:rPr>
         <w:t>.</w:t>
       </w:r>
-      <w:r>
-        <w:rPr>
-          <w:rFonts w:ascii="Calibri" w:hAnsi="Calibri" w:cs="Calibri"/>
-          <w:color w:val="FF0000"/>
-        </w:rPr>
+    </w:p>
+    <w:p>
+      <w:pPr>
+        <w:spacing w:line="360" w:lineRule="auto"/>
+        <w:ind w:firstLine="720"/>
+        <w:jc w:val="both"/>
+        <w:rPr>
+          <w:rFonts w:ascii="Calibri" w:hAnsi="Calibri" w:cs="Calibri"/>
+          <w:bCs/>
+          <w:noProof/>
+          <w:color w:val="000000" w:themeColor="text1"/>
+          <w:lang w:val="en-US"/>
+        </w:rPr>
+      </w:pPr>
+    </w:p>
+    <w:p>
+      <w:pPr>
+        <w:spacing w:line="360" w:lineRule="auto"/>
+        <w:jc w:val="both"/>
+        <w:rPr>
+          <w:rFonts w:ascii="Calibri" w:hAnsi="Calibri" w:cs="Calibri"/>
+          <w:bCs/>
+          <w:noProof/>
+          <w:color w:val="000000" w:themeColor="text1"/>
+          <w:lang w:val="en-US"/>
+        </w:rPr>
+      </w:pPr>
+      <w:r>
+        <w:rPr>
+          <w:rFonts w:ascii="Calibri" w:hAnsi="Calibri" w:cs="Calibri"/>
+          <w:bCs/>
+          <w:noProof/>
+          <w:color w:val="000000" w:themeColor="text1"/>
+          <w:lang w:val="en-US"/>
+        </w:rPr>
+        <w:t>PART 2.2: SHOTGUN SEQ</w:t>
+      </w:r>
+    </w:p>
+    <w:p>
+      <w:pPr>
+        <w:spacing w:line="360" w:lineRule="auto"/>
+        <w:ind w:firstLine="720"/>
+        <w:jc w:val="both"/>
+        <w:rPr>
+          <w:rFonts w:ascii="Calibri" w:hAnsi="Calibri" w:cs="Calibri"/>
+          <w:bCs/>
+          <w:noProof/>
+          <w:color w:val="000000" w:themeColor="text1"/>
+          <w:lang w:val="en-US"/>
+        </w:rPr>
+      </w:pPr>
+      <w:commentRangeStart w:id="2"/>
+      <w:r>
+        <w:rPr>
+          <w:rFonts w:ascii="Calibri" w:hAnsi="Calibri" w:cs="Calibri"/>
+          <w:bCs/>
+          <w:noProof/>
+          <w:color w:val="000000" w:themeColor="text1"/>
+          <w:lang w:val="en-US"/>
+        </w:rPr>
+        <w:t>S</w:t>
+      </w:r>
+      <w:r>
+        <w:rPr>
+          <w:rFonts w:ascii="Calibri" w:hAnsi="Calibri" w:cs="Calibri"/>
+          <w:bCs/>
+          <w:noProof/>
+          <w:color w:val="000000" w:themeColor="text1"/>
+          <w:lang w:val="en-US"/>
+        </w:rPr>
+        <w:t>hotgun seq</w:t>
+      </w:r>
+      <w:r>
+        <w:rPr>
+          <w:rFonts w:ascii="Calibri" w:hAnsi="Calibri" w:cs="Calibri"/>
+          <w:bCs/>
+          <w:noProof/>
+          <w:color w:val="000000" w:themeColor="text1"/>
+          <w:lang w:val="en-US"/>
+        </w:rPr>
+        <w:t>u</w:t>
+      </w:r>
+      <w:r>
+        <w:rPr>
+          <w:rFonts w:ascii="Calibri" w:hAnsi="Calibri" w:cs="Calibri"/>
+          <w:bCs/>
+          <w:noProof/>
+          <w:color w:val="000000" w:themeColor="text1"/>
+          <w:lang w:val="en-US"/>
+        </w:rPr>
+        <w:t>enc</w:t>
+      </w:r>
+      <w:r>
+        <w:rPr>
+          <w:rFonts w:ascii="Calibri" w:hAnsi="Calibri" w:cs="Calibri"/>
+          <w:bCs/>
+          <w:noProof/>
+          <w:color w:val="000000" w:themeColor="text1"/>
+          <w:lang w:val="en-US"/>
+        </w:rPr>
+        <w:t>in</w:t>
+      </w:r>
+      <w:r>
+        <w:rPr>
+          <w:rFonts w:ascii="Calibri" w:hAnsi="Calibri" w:cs="Calibri"/>
+          <w:bCs/>
+          <w:noProof/>
+          <w:color w:val="000000" w:themeColor="text1"/>
+          <w:lang w:val="en-US"/>
+        </w:rPr>
+        <w:t>g</w:t>
+      </w:r>
+      <w:r>
+        <w:rPr>
+          <w:rFonts w:ascii="Calibri" w:hAnsi="Calibri" w:cs="Calibri"/>
+          <w:bCs/>
+          <w:noProof/>
+          <w:color w:val="000000" w:themeColor="text1"/>
+          <w:lang w:val="en-US"/>
+        </w:rPr>
+        <w:t>-</w:t>
+      </w:r>
+      <w:r>
+        <w:rPr>
+          <w:rFonts w:ascii="Calibri" w:hAnsi="Calibri" w:cs="Calibri"/>
+          <w:bCs/>
+          <w:noProof/>
+          <w:color w:val="000000" w:themeColor="text1"/>
+          <w:lang w:val="en-US"/>
+        </w:rPr>
+        <w:t xml:space="preserve">based approaches, </w:t>
+      </w:r>
+      <w:r>
+        <w:rPr>
+          <w:rFonts w:ascii="Calibri" w:hAnsi="Calibri" w:cs="Calibri"/>
+          <w:bCs/>
+          <w:noProof/>
+          <w:color w:val="000000" w:themeColor="text1"/>
+          <w:lang w:val="en-US"/>
+        </w:rPr>
+        <w:t>[[[</w:t>
+      </w:r>
+      <w:r>
+        <w:rPr>
+          <w:rFonts w:ascii="Calibri" w:hAnsi="Calibri" w:cs="Calibri"/>
+          <w:bCs/>
+          <w:noProof/>
+          <w:color w:val="000000" w:themeColor="text1"/>
+          <w:lang w:val="en-US"/>
+        </w:rPr>
+        <w:t>such as metageno</w:t>
+      </w:r>
+      <w:r>
+        <w:rPr>
+          <w:rFonts w:ascii="Calibri" w:hAnsi="Calibri" w:cs="Calibri"/>
+          <w:bCs/>
+          <w:noProof/>
+          <w:color w:val="000000" w:themeColor="text1"/>
+          <w:lang w:val="en-US"/>
+        </w:rPr>
+        <w:t>m</w:t>
+      </w:r>
+      <w:r>
+        <w:rPr>
+          <w:rFonts w:ascii="Calibri" w:hAnsi="Calibri" w:cs="Calibri"/>
+          <w:bCs/>
+          <w:noProof/>
+          <w:color w:val="000000" w:themeColor="text1"/>
+          <w:lang w:val="en-US"/>
+        </w:rPr>
+        <w:t>i</w:t>
+      </w:r>
+      <w:r>
+        <w:rPr>
+          <w:rFonts w:ascii="Calibri" w:hAnsi="Calibri" w:cs="Calibri"/>
+          <w:bCs/>
+          <w:noProof/>
+          <w:color w:val="000000" w:themeColor="text1"/>
+          <w:lang w:val="en-US"/>
+        </w:rPr>
+        <w:t>c</w:t>
+      </w:r>
+      <w:r>
+        <w:rPr>
+          <w:rFonts w:ascii="Calibri" w:hAnsi="Calibri" w:cs="Calibri"/>
+          <w:bCs/>
+          <w:noProof/>
+          <w:color w:val="000000" w:themeColor="text1"/>
+          <w:lang w:val="en-US"/>
+        </w:rPr>
+        <w:t xml:space="preserve">s and </w:t>
+      </w:r>
+      <w:r>
+        <w:rPr>
+          <w:rFonts w:ascii="Calibri" w:hAnsi="Calibri" w:cs="Calibri"/>
+          <w:bCs/>
+          <w:noProof/>
+          <w:color w:val="000000" w:themeColor="text1"/>
+          <w:lang w:val="en-US"/>
+        </w:rPr>
+        <w:t>metatranscriptomics (RNA-Seq)</w:t>
+      </w:r>
+      <w:r>
+        <w:rPr>
+          <w:rFonts w:ascii="Calibri" w:hAnsi="Calibri" w:cs="Calibri"/>
+          <w:bCs/>
+          <w:noProof/>
+          <w:color w:val="000000" w:themeColor="text1"/>
+          <w:lang w:val="en-US"/>
+        </w:rPr>
+        <w:t>]]]</w:t>
+      </w:r>
+      <w:r>
+        <w:rPr>
+          <w:rFonts w:ascii="Calibri" w:hAnsi="Calibri" w:cs="Calibri"/>
+          <w:bCs/>
+          <w:noProof/>
+          <w:color w:val="000000" w:themeColor="text1"/>
+          <w:lang w:val="en-US"/>
+        </w:rPr>
+        <w:t xml:space="preserve">, </w:t>
+      </w:r>
+      <w:r>
+        <w:rPr>
+          <w:rFonts w:ascii="Calibri" w:hAnsi="Calibri" w:cs="Calibri"/>
+          <w:bCs/>
+          <w:noProof/>
+          <w:color w:val="000000" w:themeColor="text1"/>
+          <w:lang w:val="en-US"/>
+        </w:rPr>
+        <w:t xml:space="preserve">present </w:t>
+      </w:r>
+      <w:r>
+        <w:rPr>
+          <w:rFonts w:ascii="Calibri" w:hAnsi="Calibri" w:cs="Calibri"/>
+          <w:bCs/>
+          <w:noProof/>
+          <w:color w:val="000000" w:themeColor="text1"/>
+          <w:lang w:val="en-US"/>
+        </w:rPr>
+        <w:t>a</w:t>
+      </w:r>
+      <w:r>
+        <w:rPr>
+          <w:rFonts w:ascii="Calibri" w:hAnsi="Calibri" w:cs="Calibri"/>
+          <w:bCs/>
+          <w:noProof/>
+          <w:color w:val="000000" w:themeColor="text1"/>
+          <w:lang w:val="en-US"/>
+        </w:rPr>
+        <w:t xml:space="preserve">n alternative </w:t>
+      </w:r>
+      <w:r>
+        <w:rPr>
+          <w:rFonts w:ascii="Calibri" w:hAnsi="Calibri" w:cs="Calibri"/>
+          <w:bCs/>
+          <w:noProof/>
+          <w:color w:val="000000" w:themeColor="text1"/>
+          <w:lang w:val="en-US"/>
+        </w:rPr>
+        <w:t xml:space="preserve">to DNA Metabarcoding. </w:t>
+      </w:r>
+      <w:r>
+        <w:rPr>
+          <w:rFonts w:ascii="Calibri" w:hAnsi="Calibri" w:cs="Calibri"/>
+          <w:bCs/>
+          <w:noProof/>
+          <w:color w:val="000000" w:themeColor="text1"/>
+          <w:lang w:val="en-US"/>
+        </w:rPr>
+        <w:t xml:space="preserve">These approaches enable the generation and analysis of metagenomes and metatranscriptomes of entire communities while avoiding </w:t>
+      </w:r>
+      <w:r>
+        <w:rPr>
+          <w:rFonts w:ascii="Calibri" w:hAnsi="Calibri" w:cs="Calibri"/>
+          <w:bCs/>
+          <w:noProof/>
+          <w:color w:val="000000" w:themeColor="text1"/>
+          <w:lang w:val="en-US"/>
+        </w:rPr>
+        <w:t xml:space="preserve">primer </w:t>
+      </w:r>
+      <w:r>
+        <w:rPr>
+          <w:rFonts w:ascii="Calibri" w:hAnsi="Calibri" w:cs="Calibri"/>
+          <w:bCs/>
+          <w:noProof/>
+          <w:color w:val="000000" w:themeColor="text1"/>
+          <w:lang w:val="en-US"/>
+        </w:rPr>
+        <w:t xml:space="preserve">and PCR </w:t>
+      </w:r>
+      <w:r>
+        <w:rPr>
+          <w:rFonts w:ascii="Calibri" w:hAnsi="Calibri" w:cs="Calibri"/>
+          <w:bCs/>
+          <w:noProof/>
+          <w:color w:val="000000" w:themeColor="text1"/>
+          <w:lang w:val="en-US"/>
+        </w:rPr>
+        <w:t>bias</w:t>
+      </w:r>
+      <w:r>
+        <w:rPr>
+          <w:rFonts w:ascii="Calibri" w:hAnsi="Calibri" w:cs="Calibri"/>
+          <w:bCs/>
+          <w:noProof/>
+          <w:color w:val="000000" w:themeColor="text1"/>
+          <w:lang w:val="en-US"/>
+        </w:rPr>
+        <w:t>.</w:t>
+      </w:r>
+      <w:commentRangeEnd w:id="2"/>
+      <w:r>
+        <w:rPr>
+          <w:rStyle w:val="CommentReference"/>
+        </w:rPr>
+        <w:commentReference w:id="2"/>
+      </w:r>
+      <w:r>
+        <w:rPr>
+          <w:rFonts w:ascii="Calibri" w:hAnsi="Calibri" w:cs="Calibri"/>
+          <w:bCs/>
+          <w:noProof/>
+          <w:color w:val="000000" w:themeColor="text1"/>
+          <w:lang w:val="en-US"/>
+        </w:rPr>
+        <w:t xml:space="preserve"> OVERALL PRO</w:t>
+      </w:r>
+    </w:p>
+    <w:p>
+      <w:pPr>
+        <w:spacing w:line="360" w:lineRule="auto"/>
+        <w:ind w:firstLine="720"/>
+        <w:jc w:val="both"/>
+        <w:rPr>
+          <w:rFonts w:ascii="Calibri" w:hAnsi="Calibri" w:cs="Calibri"/>
+          <w:bCs/>
+          <w:noProof/>
+          <w:color w:val="000000" w:themeColor="text1"/>
+          <w:lang w:val="en-US"/>
+        </w:rPr>
+      </w:pPr>
+    </w:p>
+    <w:p>
+      <w:pPr>
+        <w:spacing w:line="360" w:lineRule="auto"/>
+        <w:ind w:firstLine="720"/>
+        <w:jc w:val="both"/>
+        <w:rPr>
+          <w:rFonts w:ascii="Calibri" w:hAnsi="Calibri" w:cs="Calibri"/>
+          <w:bCs/>
+          <w:noProof/>
+          <w:color w:val="000000" w:themeColor="text1"/>
+          <w:lang w:val="en-US"/>
+        </w:rPr>
+      </w:pPr>
+      <w:r>
+        <w:rPr>
+          <w:rFonts w:ascii="Calibri" w:hAnsi="Calibri" w:cs="Calibri"/>
+          <w:bCs/>
+          <w:noProof/>
+          <w:color w:val="000000" w:themeColor="text1"/>
+          <w:lang w:val="en-US"/>
+        </w:rPr>
+        <w:t xml:space="preserve">OVERALL CON: </w:t>
+      </w:r>
+      <w:r>
+        <w:rPr>
+          <w:rFonts w:ascii="Calibri" w:hAnsi="Calibri" w:cs="Calibri"/>
+          <w:bCs/>
+          <w:noProof/>
+          <w:color w:val="000000" w:themeColor="text1"/>
+          <w:lang w:val="en-US"/>
+        </w:rPr>
+        <w:t>BUT: i</w:t>
+      </w:r>
+      <w:r>
+        <w:rPr>
+          <w:rFonts w:ascii="Calibri" w:hAnsi="Calibri" w:cs="Calibri"/>
+          <w:bCs/>
+          <w:noProof/>
+          <w:color w:val="000000" w:themeColor="text1"/>
+          <w:lang w:val="en-US"/>
+        </w:rPr>
+        <w:t>ssue of these approaches: dependant on sequencing depth</w:t>
+      </w:r>
+      <w:r>
+        <w:rPr>
+          <w:rFonts w:ascii="Calibri" w:hAnsi="Calibri" w:cs="Calibri"/>
+          <w:bCs/>
+          <w:noProof/>
+          <w:color w:val="000000" w:themeColor="text1"/>
+          <w:lang w:val="en-US"/>
+        </w:rPr>
+        <w:t>.</w:t>
+      </w:r>
+    </w:p>
+    <w:p>
+      <w:pPr>
+        <w:spacing w:line="360" w:lineRule="auto"/>
+        <w:jc w:val="both"/>
+        <w:rPr>
+          <w:rFonts w:ascii="Calibri" w:hAnsi="Calibri" w:cs="Calibri"/>
+          <w:bCs/>
+          <w:noProof/>
+          <w:color w:val="000000" w:themeColor="text1"/>
+          <w:lang w:val="en-US"/>
+        </w:rPr>
+      </w:pPr>
+    </w:p>
+    <w:p>
+      <w:pPr>
+        <w:spacing w:line="360" w:lineRule="auto"/>
+        <w:jc w:val="both"/>
+        <w:rPr>
+          <w:rFonts w:ascii="Calibri" w:hAnsi="Calibri" w:cs="Calibri"/>
+          <w:bCs/>
+          <w:noProof/>
+          <w:color w:val="000000" w:themeColor="text1"/>
+          <w:lang w:val="en-US"/>
+        </w:rPr>
+      </w:pPr>
+      <w:r>
+        <w:rPr>
+          <w:rFonts w:ascii="Calibri" w:hAnsi="Calibri" w:cs="Calibri"/>
+          <w:bCs/>
+          <w:noProof/>
+          <w:color w:val="000000" w:themeColor="text1"/>
+          <w:lang w:val="en-US"/>
+        </w:rPr>
+        <w:t>PART 2.3: SPECIFIC CON METAGENOMICS</w:t>
+      </w:r>
+    </w:p>
+    <w:p>
+      <w:pPr>
+        <w:spacing w:line="360" w:lineRule="auto"/>
+        <w:jc w:val="both"/>
+        <w:rPr>
+          <w:rFonts w:ascii="Calibri" w:hAnsi="Calibri" w:cs="Calibri"/>
+          <w:bCs/>
+          <w:noProof/>
+          <w:color w:val="000000" w:themeColor="text1"/>
+          <w:lang w:val="en-US"/>
+        </w:rPr>
+      </w:pPr>
+      <w:r>
+        <w:rPr>
+          <w:rFonts w:ascii="Calibri" w:hAnsi="Calibri" w:cs="Calibri"/>
+          <w:bCs/>
+          <w:noProof/>
+          <w:color w:val="000000" w:themeColor="text1"/>
+          <w:lang w:val="en-US"/>
+        </w:rPr>
+        <w:t>High sequencing cost is costly, if this is not a problem then metagenomics might be good to go. But if it is, then a big portion might not</w:t>
+      </w:r>
+      <w:r>
+        <w:rPr>
+          <w:rFonts w:ascii="Calibri" w:hAnsi="Calibri" w:cs="Calibri"/>
+          <w:bCs/>
+          <w:noProof/>
+          <w:color w:val="000000" w:themeColor="text1"/>
+          <w:lang w:val="en-US"/>
+        </w:rPr>
+        <w:t xml:space="preserve"> be sequenced. </w:t>
+      </w:r>
+      <w:r>
+        <w:rPr>
+          <w:rFonts w:ascii="Calibri" w:hAnsi="Calibri" w:cs="Calibri"/>
+          <w:bCs/>
+          <w:noProof/>
+          <w:color w:val="000000" w:themeColor="text1"/>
+          <w:lang w:val="en-US"/>
+        </w:rPr>
+        <w:t xml:space="preserve">Especially problematic when looking at </w:t>
+      </w:r>
+      <w:r>
+        <w:rPr>
+          <w:rFonts w:ascii="Calibri" w:hAnsi="Calibri" w:cs="Calibri"/>
+          <w:bCs/>
+          <w:noProof/>
+          <w:color w:val="000000" w:themeColor="text1"/>
+          <w:lang w:val="en-US"/>
+        </w:rPr>
+        <w:lastRenderedPageBreak/>
+        <w:t>genes</w:t>
+      </w:r>
+      <w:r>
+        <w:rPr>
+          <w:rFonts w:ascii="Calibri" w:hAnsi="Calibri" w:cs="Calibri"/>
+          <w:bCs/>
+          <w:noProof/>
+          <w:color w:val="000000" w:themeColor="text1"/>
+          <w:lang w:val="en-US"/>
+        </w:rPr>
+        <w:t>, barcode genes for protists and prokaryotes only make up a tiny  fraction of entire sequencing set:</w:t>
+      </w:r>
+    </w:p>
+    <w:p>
+      <w:pPr>
+        <w:spacing w:line="360" w:lineRule="auto"/>
+        <w:jc w:val="both"/>
+      </w:pPr>
+    </w:p>
+    <w:p>
+      <w:pPr>
+        <w:spacing w:line="360" w:lineRule="auto"/>
+        <w:ind w:left="720" w:firstLine="720"/>
+        <w:jc w:val="both"/>
+      </w:pPr>
+      <w:commentRangeStart w:id="3"/>
+      <w:r>
+        <w:t xml:space="preserve">Standard barcode markers represent only a small portion of the read pool (0.05% for 16S ribosomal RNA (rRNA) genes </w:t>
+      </w:r>
+      <w:r>
+        <w:rPr>
+          <w:rStyle w:val="FootnoteReference"/>
+        </w:rPr>
+        <w:fldChar w:fldCharType="begin" w:fldLock="1"/>
+      </w:r>
+      <w:r>
+        <w:instrText>ADDIN CSL_CITATION {"citationItems":[{"id":"ITEM-1","itemData":{"DOI":"10.1111/1462-2920.12250","ISSN":"14622920","abstract":"Sequencing of 16S rDNA polymerase chain reaction (PCR) amplicons is the most common approach for investigating environmental prokaryotic diversity, despite the known biases introduced during PCR. Here we show that 16S rDNA fragments derived from Illumina-sequenced environmental metagenomes (mitags) are a powerful alternative to 16S rDNA amplicons for investigating the taxonomic diversity and structure of prokaryotic communities. As part of the Tara Oceans global expedition, marine plankton was sampled in three locations, resulting in 29 subsamples for which metagenomes were produced by shotgun Illumina sequencing (ca. 700 Gb). For comparative analyses, a subset of samples was also selected for Roche-454 sequencing using both shotgun (m454tags; 13 metagenomes, ca. 2.4 Gb) and 16S rDNA amplicon (454tags; ca. 0.075 Gb) approaches. Our results indicate that by overcoming PCR biases related to amplification and primer mismatch, mitags may provide more realistic estimates of community richness and evenness than amplicon 454tags. In addition, mitags can capture expected beta diversity patterns. Using mitags is now economically feasible given the dramatic reduction in high-throughput sequencing costs, having the advantage of retrieving simultaneously both taxonomic (Bacteria, Archaea and Eukarya) and functional information from the same microbial community.","author":[{"dropping-particle":"","family":"Logares","given":"Ramiro","non-dropping-particle":"","parse-names":false,"suffix":""},{"dropping-particle":"","family":"Sunagawa","given":"Shinichi","non-dropping-particle":"","parse-names":false,"suffix":""},{"dropping-particle":"","family":"Salazar","given":"Guillem","non-dropping-particle":"","parse-names":false,"suffix":""},{"dropping-particle":"","family":"Cornejo-Castillo","given":"Francisco M.","non-dropping-particle":"","parse-names":false,"suffix":""},{"dropping-particle":"","family":"Ferrera","given":"Isabel","non-dropping-particle":"","parse-names":false,"suffix":""},{"dropping-particle":"","family":"Sarmento","given":"Hugo","non-dropping-particle":"","parse-names":false,"suffix":""},{"dropping-particle":"","family":"Hingamp","given":"Pascal","non-dropping-particle":"","parse-names":false,"suffix":""},{"dropping-particle":"","family":"Ogata","given":"Hiroyuki","non-dropping-particle":"","parse-names":false,"suffix":""},{"dropping-particle":"","family":"Vargas","given":"Colomban","non-dropping-particle":"de","parse-names":false,"suffix":""},{"dropping-particle":"","family":"Lima-Mendez","given":"Gipsi","non-dropping-particle":"","parse-names":false,"suffix":""},{"dropping-particle":"","family":"Raes","given":"Jeroen","non-dropping-particle":"","parse-names":false,"suffix":""},{"dropping-particle":"","family":"Poulain","given":"Julie","non-dropping-particle":"","parse-names":false,"suffix":""},{"dropping-particle":"","family":"Jaillon","given":"Olivier","non-dropping-particle":"","parse-names":false,"suffix":""},{"dropping-particle":"","family":"Wincker","given":"Patrick","non-dropping-particle":"","parse-names":false,"suffix":""},{"dropping-particle":"","family":"Kandels-Lewis","given":"Stefanie","non-dropping-particle":"","parse-names":false,"suffix":""},{"dropping-particle":"","family":"Karsenti","given":"Eric","non-dropping-particle":"","parse-names":false,"suffix":""},{"dropping-particle":"","family":"Bork","given":"Peer","non-dropping-particle":"","parse-names":false,"suffix":""},{"dropping-particle":"","family":"Acinas","given":"Silvia G.","non-dropping-particle":"","parse-names":false,"suffix":""}],"container-title":"Environmental Microbiology","id":"ITEM-1","issue":"9","issued":{"date-parts":[["2014"]]},"page":"2659-2671","title":"Metagenomic 16S rDNA Illumina tags are a powerful alternative to amplicon sequencing to explore diversity and structure of microbial communities","type":"article-journal","volume":"16"},"uris":["http://www.mendeley.com/documents/?uuid=6d973113-910d-4c73-9a15-a2f47ee51e7b"]}],"mendeley":{"formattedCitation":"(Logares et al. 2014)","plainTextFormattedCitation":"(Logares et al. 2014)","previouslyFormattedCitation":"(Logares et al. 2014)"},"properties":{"noteIndex":0},"schema":"https://github.com/citation-style-language/schema/raw/master/csl-citation.json"}</w:instrText>
+      </w:r>
+      <w:r>
+        <w:rPr>
+          <w:rStyle w:val="FootnoteReference"/>
+        </w:rPr>
+        <w:fldChar w:fldCharType="separate"/>
+      </w:r>
+      <w:r>
+        <w:rPr>
+          <w:noProof/>
+        </w:rPr>
+        <w:t>(Logares et al. 2014)</w:t>
+      </w:r>
+      <w:r>
+        <w:rPr>
+          <w:rStyle w:val="FootnoteReference"/>
+        </w:rPr>
+        <w:fldChar w:fldCharType="end"/>
+      </w:r>
+      <w:r>
+        <w:t xml:space="preserve">; 0.3% for 23S/28S rRNA genes, and 1.4% for 16S/18S rRNA genes </w:t>
+      </w:r>
+      <w:r>
+        <w:rPr>
+          <w:rStyle w:val="FootnoteReference"/>
+        </w:rPr>
+        <w:fldChar w:fldCharType="begin" w:fldLock="1"/>
+      </w:r>
+      <w:r>
+        <w:instrText>ADDIN CSL_CITATION {"citationItems":[{"id":"ITEM-1","itemData":{"DOI":"10.1016/j.syapm.2011.04.005","ISSN":"07232020","abstract":"As an evolutionary marker, 23S ribosomal RNA (rRNA) offers more diagnostic sequence stretches and greater sequence variation than 16S rRNA. However, 23S rRNA is still not as widely used. Based on 80 metagenome samples from the Global Ocean Sampling (GOS) Expedition, the usefulness and taxonomic resolution of 23S rRNA were compared to those of 16S rRNA. Since 23S rRNA is approximately twice as large as 16S rRNA, twice as many 23S rRNA gene fragments were retrieved from the GOS reads than 16S rRNA gene fragments, with 23S rRNA gene fragments being generally about 100. bp longer. Datasets for 16S and 23S rRNA sequences revealed similar relative abundances for major marine bacterial and archaeal taxa. However, 16S rRNA sequences had a better taxonomic resolution due to their significantly larger reference database. Reevaluation of the specificity of previously published PCR amplification primers and group specific fluorescence in situ hybridization probes on this metagenomic set of non-amplified 23S rRNA sequences revealed that out of 16 primers investigated, only two had more than 90% target group coverage. Evaluations of two probes, BET42a and GAM42a, were in accordance with previous evaluations, with a discrepancy in the target group coverage of the GAM42a probe when evaluated against the GOS metagenomic dataset. © 2011 Elsevier GmbH.","author":[{"dropping-particle":"","family":"Yilmaz","given":"Pelin","non-dropping-particle":"","parse-names":false,"suffix":""},{"dropping-particle":"","family":"Kottmann","given":"Renzo","non-dropping-particle":"","parse-names":false,"suffix":""},{"dropping-particle":"","family":"Pruesse","given":"Elmar","non-dropping-particle":"","parse-names":false,"suffix":""},{"dropping-particle":"","family":"Quast","given":"Christian","non-dropping-particle":"","parse-names":false,"suffix":""},{"dropping-particle":"","family":"Glöckner","given":"Frank Oliver","non-dropping-particle":"","parse-names":false,"suffix":""}],"container-title":"Systematic and Applied Microbiology","id":"ITEM-1","issue":"6","issued":{"date-parts":[["2011"]]},"page":"462-469","publisher":"Elsevier GmbH.","title":"Analysis of 23S rRNA genes in metagenomes - A case study from the Global Ocean Sampling Expedition","type":"article-journal","volume":"34"},"uris":["http://www.mendeley.com/documents/?uuid=a9c64f4d-50b2-47f4-927a-7e381142b852"]}],"mendeley":{"formattedCitation":"(Yilmaz et al. 2011)","plainTextFormattedCitation":"(Yilmaz et al. 2011)","previouslyFormattedCitation":"(Yilmaz et al. 2011)"},"properties":{"noteIndex":0},"schema":"https://github.com/citation-style-language/schema/raw/master/csl-citation.json"}</w:instrText>
+      </w:r>
+      <w:r>
+        <w:rPr>
+          <w:rStyle w:val="FootnoteReference"/>
+        </w:rPr>
+        <w:fldChar w:fldCharType="separate"/>
+      </w:r>
+      <w:r>
+        <w:rPr>
+          <w:bCs/>
+          <w:noProof/>
+          <w:lang w:val="en-US"/>
+        </w:rPr>
+        <w:t>(Yilmaz et al. 2011)</w:t>
+      </w:r>
+      <w:r>
+        <w:rPr>
+          <w:rStyle w:val="FootnoteReference"/>
+        </w:rPr>
+        <w:fldChar w:fldCharType="end"/>
+      </w:r>
+      <w:r>
+        <w:t>). The retrieval of standard barcode markers of all organisms in a sample depends on the coverage and number of reads per genetic region, which are determined by the sequencing depth, i.e. the sequenced portion of a sample. This pitfall can, however, be overcome with higher sequencing depths, which are increasingly getting cheaper</w:t>
+      </w:r>
+      <w:r>
+        <w:t>.</w:t>
+      </w:r>
+    </w:p>
+    <w:p>
+      <w:pPr>
+        <w:spacing w:line="360" w:lineRule="auto"/>
+        <w:ind w:left="720" w:firstLine="720"/>
+        <w:jc w:val="both"/>
+      </w:pPr>
+    </w:p>
+    <w:p>
+      <w:pPr>
+        <w:spacing w:line="360" w:lineRule="auto"/>
+        <w:ind w:left="720" w:firstLine="720"/>
+        <w:jc w:val="both"/>
+      </w:pPr>
+      <w:r>
+        <w:t xml:space="preserve">Additional reference for problems Singer 2020 </w:t>
+      </w:r>
+      <w:proofErr w:type="spellStart"/>
+      <w:r>
+        <w:t>prepreint</w:t>
+      </w:r>
+      <w:proofErr w:type="spellEnd"/>
+      <w:r>
+        <w:t xml:space="preserve">: </w:t>
+      </w:r>
+      <w:r>
+        <w:t>﻿inefficiency of the procedure: as shown in Table 1, while eukaryotic DNA is expected to be in low copy number within environmental samples (Azam and Malfatti 2007), the genome sizes are thousands of times larger than those of prokaryotes. Moreover, most of this extra DNA is noncoding, meaning it will not find a match in a reference database unless it happens to be closely related to an organism that has undergone whole genome sequencing. As has been observed by Stat et al (Stat et al. 2017), this leads to two outcomes: (1) the fraction of identifiable reads will be much lower than those from a metabarcoding experiment; and (2) while the reads may be an unbiased sample of the original eDNA, the identifiable reads will be highly biased towards genomes that have been completely sequenced—i.e., those from prokaryotes and eukaryotic model organisms. Indeed, the eukaryotic taxonomic recovery in previous studies is below 0.5% (</w:t>
+      </w:r>
+      <w:proofErr w:type="spellStart"/>
+      <w:r>
+        <w:t>Tedersoo</w:t>
+      </w:r>
+      <w:proofErr w:type="spellEnd"/>
+      <w:r>
+        <w:t xml:space="preserve"> et al. 2015; Stat et al. 2017).</w:t>
+      </w:r>
+      <w:commentRangeEnd w:id="3"/>
+      <w:r>
+        <w:rPr>
+          <w:rStyle w:val="CommentReference"/>
+        </w:rPr>
+        <w:commentReference w:id="3"/>
+      </w:r>
+    </w:p>
+    <w:p>
+      <w:pPr>
+        <w:spacing w:line="360" w:lineRule="auto"/>
+        <w:ind w:left="720" w:firstLine="720"/>
+        <w:jc w:val="both"/>
+      </w:pPr>
+    </w:p>
+    <w:p>
+      <w:pPr>
+        <w:spacing w:line="360" w:lineRule="auto"/>
+        <w:ind w:left="720"/>
+        <w:jc w:val="both"/>
+      </w:pPr>
+      <w:r>
+        <w:t>Note: don’t know role of mRNA-Seq for taxonomic assignments, REFS needed, should be discussed</w:t>
+      </w:r>
+    </w:p>
+    <w:p>
+      <w:pPr>
+        <w:spacing w:line="360" w:lineRule="auto"/>
+        <w:jc w:val="both"/>
+      </w:pPr>
+    </w:p>
+    <w:p>
+      <w:pPr>
+        <w:spacing w:line="360" w:lineRule="auto"/>
+        <w:jc w:val="both"/>
+      </w:pPr>
+      <w:r>
+        <w:lastRenderedPageBreak/>
+        <w:t>PART 2.4: SPECIFIC PRO TOTAL RNA SEQ (ORDER OF PROS AND CONS MIGHT HAVE TO BE CHANGED)</w:t>
+      </w:r>
+    </w:p>
+    <w:p>
+      <w:pPr>
+        <w:spacing w:line="360" w:lineRule="auto"/>
+        <w:ind w:firstLine="720"/>
+        <w:jc w:val="both"/>
+      </w:pPr>
+      <w:r>
+        <w:t xml:space="preserve">Alternative: In comparison, total RNA-Seq natural enrichment for </w:t>
+      </w:r>
+      <w:proofErr w:type="spellStart"/>
+      <w:r>
+        <w:t>ssu</w:t>
+      </w:r>
+      <w:proofErr w:type="spellEnd"/>
+      <w:r>
+        <w:t xml:space="preserve"> and </w:t>
+      </w:r>
+      <w:proofErr w:type="spellStart"/>
+      <w:r>
+        <w:t>lsu</w:t>
+      </w:r>
+      <w:proofErr w:type="spellEnd"/>
+      <w:r>
+        <w:t xml:space="preserve">, &gt;85% of total RNA consists of ribosomal RNA (rRNA, component of ribosomes) </w:t>
+      </w:r>
+      <w:r>
+        <w:rPr>
+          <w:rStyle w:val="FootnoteReference"/>
+        </w:rPr>
+        <w:fldChar w:fldCharType="begin" w:fldLock="1"/>
+      </w:r>
+      <w:r>
+        <w:instrText>ADDIN CSL_CITATION {"citationItems":[{"id":"ITEM-1","itemData":{"DOI":"10.1007/978-1-4684-3417-0_12","ISBN":"978-1-4684-3417-0","abstract":"The long title of this chapter was suggested by the editor. I find it excellent because, right away, it points to the complexity and vagueness of the subject. This in turn forces the author to clarify his position. First of all I shall not deal with eukaryotic cells; partly because I lack the necessary specialized knowledge, but also because, as a rule, these cells contain more than one protein-synthesizing system (PSS), making them particularly difficult to analyze. So, this chapter is about the PSS in bacteria with the usual bias toward Escherichia coli.","author":[{"dropping-particle":"","family":"Maaløe","given":"O","non-dropping-particle":"","parse-names":false,"suffix":""}],"container-title":"Biological Regulation and Development: Gene Expression","editor":[{"dropping-particle":"","family":"Goldberger","given":"Robert F","non-dropping-particle":"","parse-names":false,"suffix":""}],"id":"ITEM-1","issued":{"date-parts":[["1979"]]},"page":"487-542","publisher":"Springer US","publisher-place":"Boston, MA","title":"Regulation of the Protein-Synthesizing Machinery---Ribosomes, tRNA, Factors, and So On","type":"chapter"},"uris":["http://www.mendeley.com/documents/?uuid=df82fedf-5511-4ed8-b29f-9d425296ee39"]}],"mendeley":{"formattedCitation":"(Maaløe 1979)","plainTextFormattedCitation":"(Maaløe 1979)","previouslyFormattedCitation":"(Maaløe 1979)"},"properties":{"noteIndex":0},"schema":"https://github.com/citation-style-language/schema/raw/master/csl-citation.json"}</w:instrText>
+      </w:r>
+      <w:r>
+        <w:rPr>
+          <w:rStyle w:val="FootnoteReference"/>
+        </w:rPr>
+        <w:fldChar w:fldCharType="separate"/>
+      </w:r>
+      <w:r>
+        <w:rPr>
+          <w:noProof/>
+        </w:rPr>
+        <w:t>(Maaløe 1979)</w:t>
+      </w:r>
+      <w:r>
+        <w:rPr>
+          <w:rStyle w:val="FootnoteReference"/>
+        </w:rPr>
+        <w:fldChar w:fldCharType="end"/>
+      </w:r>
+      <w:r>
         <w:t xml:space="preserve"> </w:t>
       </w:r>
-      <w:r>
-        <w:rPr>
-          <w:rFonts w:ascii="Calibri" w:hAnsi="Calibri" w:cs="Calibri"/>
-          <w:color w:val="FF0000"/>
-        </w:rPr>
-        <w:t xml:space="preserve">However, they give good taxonomic </w:t>
-      </w:r>
-      <w:proofErr w:type="spellStart"/>
-      <w:r>
-        <w:rPr>
-          <w:rFonts w:ascii="Calibri" w:hAnsi="Calibri" w:cs="Calibri"/>
-          <w:color w:val="FF0000"/>
-        </w:rPr>
-        <w:t>resoltuon</w:t>
-      </w:r>
-      <w:proofErr w:type="spellEnd"/>
-      <w:r>
-        <w:rPr>
-          <w:rFonts w:ascii="Calibri" w:hAnsi="Calibri" w:cs="Calibri"/>
-          <w:color w:val="FF0000"/>
-        </w:rPr>
-        <w:t xml:space="preserve"> and are less </w:t>
-      </w:r>
-      <w:proofErr w:type="spellStart"/>
-      <w:r>
-        <w:rPr>
-          <w:rFonts w:ascii="Calibri" w:hAnsi="Calibri" w:cs="Calibri"/>
-          <w:color w:val="FF0000"/>
-        </w:rPr>
-        <w:t>dependant</w:t>
-      </w:r>
-      <w:proofErr w:type="spellEnd"/>
-      <w:r>
-        <w:rPr>
-          <w:rFonts w:ascii="Calibri" w:hAnsi="Calibri" w:cs="Calibri"/>
-          <w:color w:val="FF0000"/>
-        </w:rPr>
-        <w:t xml:space="preserve"> on </w:t>
-      </w:r>
-      <w:proofErr w:type="spellStart"/>
-      <w:r>
-        <w:rPr>
-          <w:rFonts w:ascii="Calibri" w:hAnsi="Calibri" w:cs="Calibri"/>
-          <w:color w:val="FF0000"/>
-        </w:rPr>
-        <w:t>sequenivng</w:t>
-      </w:r>
-      <w:proofErr w:type="spellEnd"/>
-      <w:r>
-        <w:rPr>
-          <w:rFonts w:ascii="Calibri" w:hAnsi="Calibri" w:cs="Calibri"/>
-          <w:color w:val="FF0000"/>
-        </w:rPr>
-        <w:t xml:space="preserve"> depth REF</w:t>
-      </w:r>
-      <w:r>
-        <w:rPr>
-          <w:rFonts w:ascii="Calibri" w:hAnsi="Calibri" w:cs="Calibri"/>
-          <w:color w:val="FF0000"/>
-        </w:rPr>
-        <w:t>, so still valuable</w:t>
+      <w:commentRangeStart w:id="4"/>
+      <w:r>
+        <w:t>and can be even further used for mRNA analysis (used in soil and cow gut studies)</w:t>
+      </w:r>
+      <w:commentRangeEnd w:id="4"/>
+      <w:r>
+        <w:rPr>
+          <w:rStyle w:val="CommentReference"/>
+        </w:rPr>
+        <w:commentReference w:id="4"/>
+      </w:r>
+      <w:r>
+        <w:t xml:space="preserve">. Also active part of community: Total-RNA sequencing can be used to identify the active part of a community </w:t>
+      </w:r>
+      <w:r>
+        <w:rPr>
+          <w:rStyle w:val="FootnoteReference"/>
+        </w:rPr>
+        <w:fldChar w:fldCharType="begin" w:fldLock="1"/>
+      </w:r>
+      <w:r>
+        <w:instrText>ADDIN CSL_CITATION {"citationItems":[{"id":"ITEM-1","itemData":{"DOI":"10.1186/s40168-018-0453-0","ISSN":"20492618","abstract":"A majority of indoor residential microbes originate from humans, pets, and outdoor air and are not adapted to the built environment (BE). Consequently, a large portion of the microbes identified by DNA-based methods are either dead or metabolically inactive. Although many exceptions have been noted, the ribosomal RNA fraction of the sample is more likely to represent either viable or metabolically active cells. We examined methodological variations in sample processing using a defined, mock BE microbial community to better understand the scope of technique-based vs. biological-based differences in both ribosomal transcript (rRNA) and gene (DNA) sequence community analysis. Based on in vitro tests, a protocol was adopted for the analysis of the genetic and metabolic pool (DNA vs. rRNA) of air and surface microbiomes within a residential setting. We observed differences in DNA/RNA co-extraction efficiency for individual microbes, but overall, a greater recovery of rRNA using FastPrep (&gt; 50%). Samples stored with various preservation methods at − 80°C experienced a rapid decline in nucleic acid recovery starting within the first week, although post-extraction rRNA had no significant degradation when treated with RNAStable. We recommend that co-extraction samples be processed as quickly as possible after collection. The in vivo analysis revealed significant differences in the two components (genetic and metabolic pool) in terms of taxonomy, community structure, and microbial association networks. Rare taxa present in the genetic pool showed higher metabolic potential (RNA:DNA ratio), whereas commonly detected taxa of outdoor origins based on DNA sequencing, especially taxa of the Sphingomonadales order, were present in lower relative abundances in the viable community. Although methodological variations in sample preparations are high, large differences between the DNA and RNA fractions of the total microbial community demonstrate that direct examination of rRNA isolated from a residential BE microbiome has the potential to identify the more likely viable or active portion of the microbial community. In an environment that has primarily dead and metabolically inactive cells, we suggest that the rRNA fraction of BE samples is capable of providing a more ecologically relevant insight into the factors that drive indoor microbial community dynamics.","author":[{"dropping-particle":"","family":"Gomez-Silvan","given":"Cinta","non-dropping-particle":"","parse-names":false,"suffix":""},{"dropping-particle":"","family":"Leung","given":"Marcus H.Y.","non-dropping-particle":"","parse-names":false,"suffix":""},{"dropping-particle":"","family":"Grue","given":"Katherine A.","non-dropping-particle":"","parse-names":false,"suffix":""},{"dropping-particle":"","family":"Kaur","given":"Randeep","non-dropping-particle":"","parse-names":false,"suffix":""},{"dropping-particle":"","family":"Tong","given":"Xinzhao","non-dropping-particle":"","parse-names":false,"suffix":""},{"dropping-particle":"","family":"Lee","given":"Patrick K.H.","non-dropping-particle":"","parse-names":false,"suffix":""},{"dropping-particle":"","family":"Andersen","given":"Gary L.","non-dropping-particle":"","parse-names":false,"suffix":""}],"container-title":"Microbiome","id":"ITEM-1","issue":"1","issued":{"date-parts":[["2018"]]},"page":"1-16","publisher":"Microbiome","title":"A comparison of methods used to unveil the genetic and metabolic pool in the built environment","type":"article-journal","volume":"6"},"uris":["http://www.mendeley.com/documents/?uuid=cb3795f4-3215-40a9-b2b1-a58c91dd93f8"]}],"mendeley":{"formattedCitation":"(Gomez-Silvan et al. 2018)","plainTextFormattedCitation":"(Gomez-Silvan et al. 2018)","previouslyFormattedCitation":"(Gomez-Silvan et al. 2018)"},"properties":{"noteIndex":0},"schema":"https://github.com/citation-style-language/schema/raw/master/csl-citation.json"}</w:instrText>
+      </w:r>
+      <w:r>
+        <w:rPr>
+          <w:rStyle w:val="FootnoteReference"/>
+        </w:rPr>
+        <w:fldChar w:fldCharType="separate"/>
+      </w:r>
+      <w:r>
+        <w:rPr>
+          <w:bCs/>
+          <w:noProof/>
+          <w:lang w:val="en-US"/>
+        </w:rPr>
+        <w:t>(Gomez-Silvan et al. 2018)</w:t>
+      </w:r>
+      <w:r>
+        <w:rPr>
+          <w:rStyle w:val="FootnoteReference"/>
+        </w:rPr>
+        <w:fldChar w:fldCharType="end"/>
+      </w:r>
+      <w:r>
+        <w:t xml:space="preserve">, based on the fact that the abundance of rRNA in a cell (as in the number of ribosomes) is an indicator for cell growth and activity </w:t>
+      </w:r>
+      <w:r>
+        <w:rPr>
+          <w:rStyle w:val="FootnoteReference"/>
+        </w:rPr>
+        <w:fldChar w:fldCharType="begin" w:fldLock="1"/>
+      </w:r>
+      <w:r>
+        <w:instrText>ADDIN CSL_CITATION {"citationItems":[{"id":"ITEM-1","itemData":{"author":[{"dropping-particle":"","family":"Milo","given":"Ron","non-dropping-particle":"","parse-names":false,"suffix":""},{"dropping-particle":"","family":"Phillips","given":"Rob","non-dropping-particle":"","parse-names":false,"suffix":""}],"edition":"Draft","id":"ITEM-1","issued":{"date-parts":[["2015"]]},"number-of-pages":"188-192","publisher":"Garland Science,Taylor &amp; Francis Group","title":"CELL BIOLOGY by the numbers","type":"book"},"uris":["http://www.mendeley.com/documents/?uuid=1a6a5968-3e8d-4716-b069-252cdd12e66b"]}],"mendeley":{"formattedCitation":"(Milo and Phillips 2015)","plainTextFormattedCitation":"(Milo and Phillips 2015)","previouslyFormattedCitation":"(Milo and Phillips 2015)"},"properties":{"noteIndex":0},"schema":"https://github.com/citation-style-language/schema/raw/master/csl-citation.json"}</w:instrText>
+      </w:r>
+      <w:r>
+        <w:rPr>
+          <w:rStyle w:val="FootnoteReference"/>
+        </w:rPr>
+        <w:fldChar w:fldCharType="separate"/>
+      </w:r>
+      <w:r>
+        <w:rPr>
+          <w:noProof/>
+        </w:rPr>
+        <w:t>(Milo and Phillips 2015)</w:t>
+      </w:r>
+      <w:r>
+        <w:rPr>
+          <w:rStyle w:val="FootnoteReference"/>
+        </w:rPr>
+        <w:fldChar w:fldCharType="end"/>
+      </w:r>
+      <w:r>
+        <w:t xml:space="preserve">. This signal contrasts with that from metagenomics, which targets the present community, including dead and/or inactive cells and extracellular DNA, which can make up high portions of microbial DNA datasets (up to &gt;90%; </w:t>
+      </w:r>
+      <w:r>
+        <w:rPr>
+          <w:rStyle w:val="FootnoteReference"/>
+        </w:rPr>
+        <w:fldChar w:fldCharType="begin" w:fldLock="1"/>
+      </w:r>
+      <w:r>
+        <w:instrText>ADDIN CSL_CITATION {"citationItems":[{"id":"ITEM-1","itemData":{"DOI":"10.1016/j.margen.2015.08.007","ISSN":"18747787","abstract":"In marine sediments, DNA occurs both inside and outside living organisms. DNA not enclosed in living cells may account for the largest fraction of total DNA, and include molecules locked within dead cells, organic and inorganic aggregates, adsorbed onto mineral matrices, and viral DNA. This DNA comprises genetic material released in situ from sediment microbial communities, as well as DNA of pelagic and terrestrial origin deposited to the seafloor. DNA not enclosed in living cells undermines the assumption of a direct link between the overall DNA pool and the local, currently living microbial assemblages, in terms of both microbial cell abundance and diversity. At the same time, the extracellular DNA may provide an integrated view of the biodiversity and ecological processes occurring on land, in marine water columns, and sediments themselves, thereby acting as an archive of genetic information which can be used to reconstruct past changes in source environments. In this review, we identify and discuss DNA pools in marine sediments, with special focus on DNA not enclosed in living cells, its origin, dynamics, and ecological and methodological implications. Achievements in deciphering the genetic information held within each DNA pool are presented along with still-standing challenges and major gaps in current knowledge.","author":[{"dropping-particle":"","family":"Torti","given":"Andrea","non-dropping-particle":"","parse-names":false,"suffix":""},{"dropping-particle":"","family":"Lever","given":"Mark Alexander","non-dropping-particle":"","parse-names":false,"suffix":""},{"dropping-particle":"","family":"Jørgensen","given":"Bo Barker","non-dropping-particle":"","parse-names":false,"suffix":""}],"container-title":"Marine Genomics","id":"ITEM-1","issued":{"date-parts":[["2015"]]},"page":"185-196","publisher":"The Authors","title":"Origin, dynamics, and implications of extracellular DNA pools in marine sediments","type":"article-journal","volume":"24"},"uris":["http://www.mendeley.com/documents/?uuid=ea7bc2c7-483c-4e3a-b896-e9e00b35a5a4"]},{"id":"ITEM-2","itemData":{"DOI":"10.1038/nmicrobiol.2016.242","ISSN":"20585276","abstract":"© 2016 Macmillan Publishers Limited, part of Springer Nature. All rights reserved. Extracellular DNA from dead microorganisms can persist in soil for weeks to years 1-3. Although it is implicitly assumed that the microbial DNA recovered from soil predominantly represents intact cells, it is unclear how extracellular DNA affects molecular analyses of microbial diversity. We examined a wide range of soils using viability PCR based on the photoreactive DNA-intercalating dye propidium monoazide 4. We found that, on average, 40% of both prokaryotic and fungal DNA was extracellular or from cells that were no longer intact. Extracellular DNA inflated the observed prokaryotic and fungal richness by up to 55% and caused significant misestimation of taxon relative abundances, including the relative abundances of taxa integral to key ecosystem processes. Extracellular DNA was not found in measurable amounts in all soils; it was more likely to be present in soils with low exchangeable base cation concentrations, and the effect of its removal on microbial community structure was more profound in high-pH soils. Together, these findings imply that this 'relic DNA' remaining in soil after cell death can obscure treatment effects, spatiotemporal patterns and relationships between microbial taxa and environmental conditions.","author":[{"dropping-particle":"","family":"Carini","given":"Paul","non-dropping-particle":"","parse-names":false,"suffix":""},{"dropping-particle":"","family":"Marsden","given":"Patrick J.","non-dropping-particle":"","parse-names":false,"suffix":""},{"dropping-particle":"","family":"Leff","given":"Jonathan W.","non-dropping-particle":"","parse-names":false,"suffix":""},{"dropping-particle":"","family":"Morgan","given":"Emily E.","non-dropping-particle":"","parse-names":false,"suffix":""},{"dropping-particle":"","family":"Strickland","given":"Michael S.","non-dropping-particle":"","parse-names":false,"suffix":""},{"dropping-particle":"","family":"Fierer","given":"Noah","non-dropping-particle":"","parse-names":false,"suffix":""}],"container-title":"Nature Microbiology","id":"ITEM-2","issue":"0","issued":{"date-parts":[["2016"]]},"page":"1-6","publisher":"Nature Publishing Group","title":"Relic DNA is abundant in soil and obscures estimates of soil microbial diversity","type":"article-journal","volume":"2"},"uris":["http://www.mendeley.com/documents/?uuid=6a955711-d2c8-4a9b-95e6-a490f8010066"]}],"mendeley":{"formattedCitation":"(Carini et al. 2016; Torti, Lever, and Jørgensen 2015)","manualFormatting":"Carini et al. 2016; Torti, Lever, and Jørgensen 2015)","plainTextFormattedCitation":"(Carini et al. 2016; Torti, Lever, and Jørgensen 2015)","previouslyFormattedCitation":"(Carini et al. 2016; Torti, Lever, and Jørgensen 2015)"},"properties":{"noteIndex":0},"schema":"https://github.com/citation-style-language/schema/raw/master/csl-citation.json"}</w:instrText>
+      </w:r>
+      <w:r>
+        <w:rPr>
+          <w:rStyle w:val="FootnoteReference"/>
+        </w:rPr>
+        <w:fldChar w:fldCharType="separate"/>
+      </w:r>
+      <w:r>
+        <w:rPr>
+          <w:noProof/>
+        </w:rPr>
+        <w:t>Carini et al. 2016; Torti, Lever, and Jørgensen 2015)</w:t>
+      </w:r>
+      <w:r>
+        <w:rPr>
+          <w:rStyle w:val="FootnoteReference"/>
+        </w:rPr>
+        <w:fldChar w:fldCharType="end"/>
+      </w:r>
+      <w:r>
+        <w:t>.</w:t>
       </w:r>
     </w:p>
     <w:p>
@@ -1347,328 +2194,16 @@
         <w:spacing w:line="360" w:lineRule="auto"/>
         <w:ind w:firstLine="720"/>
         <w:jc w:val="both"/>
-        <w:rPr>
-          <w:rFonts w:ascii="Calibri" w:hAnsi="Calibri" w:cs="Calibri"/>
-          <w:bCs/>
-          <w:noProof/>
-          <w:color w:val="000000" w:themeColor="text1"/>
-          <w:lang w:val="en-US"/>
-        </w:rPr>
-      </w:pPr>
-    </w:p>
-    <w:p>
-      <w:pPr>
-        <w:spacing w:line="360" w:lineRule="auto"/>
-        <w:jc w:val="both"/>
-        <w:rPr>
-          <w:rFonts w:ascii="Calibri" w:hAnsi="Calibri" w:cs="Calibri"/>
-          <w:bCs/>
-          <w:noProof/>
-          <w:color w:val="000000" w:themeColor="text1"/>
-          <w:lang w:val="en-US"/>
-        </w:rPr>
-      </w:pPr>
-      <w:r>
-        <w:rPr>
-          <w:rFonts w:ascii="Calibri" w:hAnsi="Calibri" w:cs="Calibri"/>
-          <w:bCs/>
-          <w:noProof/>
-          <w:color w:val="000000" w:themeColor="text1"/>
-          <w:lang w:val="en-US"/>
-        </w:rPr>
-        <w:t>PART 2.2: SHOTGUN SEQ</w:t>
-      </w:r>
+      </w:pPr>
     </w:p>
     <w:p>
       <w:pPr>
         <w:spacing w:line="360" w:lineRule="auto"/>
         <w:ind w:firstLine="720"/>
         <w:jc w:val="both"/>
-        <w:rPr>
-          <w:rFonts w:ascii="Calibri" w:hAnsi="Calibri" w:cs="Calibri"/>
-          <w:bCs/>
-          <w:noProof/>
-          <w:color w:val="000000" w:themeColor="text1"/>
-          <w:lang w:val="en-US"/>
-        </w:rPr>
-      </w:pPr>
-      <w:commentRangeStart w:id="2"/>
-      <w:r>
-        <w:rPr>
-          <w:rFonts w:ascii="Calibri" w:hAnsi="Calibri" w:cs="Calibri"/>
-          <w:bCs/>
-          <w:noProof/>
-          <w:color w:val="000000" w:themeColor="text1"/>
-          <w:lang w:val="en-US"/>
-        </w:rPr>
-        <w:t>S</w:t>
-      </w:r>
-      <w:r>
-        <w:rPr>
-          <w:rFonts w:ascii="Calibri" w:hAnsi="Calibri" w:cs="Calibri"/>
-          <w:bCs/>
-          <w:noProof/>
-          <w:color w:val="000000" w:themeColor="text1"/>
-          <w:lang w:val="en-US"/>
-        </w:rPr>
-        <w:t>hotgun seq</w:t>
-      </w:r>
-      <w:r>
-        <w:rPr>
-          <w:rFonts w:ascii="Calibri" w:hAnsi="Calibri" w:cs="Calibri"/>
-          <w:bCs/>
-          <w:noProof/>
-          <w:color w:val="000000" w:themeColor="text1"/>
-          <w:lang w:val="en-US"/>
-        </w:rPr>
-        <w:t>u</w:t>
-      </w:r>
-      <w:r>
-        <w:rPr>
-          <w:rFonts w:ascii="Calibri" w:hAnsi="Calibri" w:cs="Calibri"/>
-          <w:bCs/>
-          <w:noProof/>
-          <w:color w:val="000000" w:themeColor="text1"/>
-          <w:lang w:val="en-US"/>
-        </w:rPr>
-        <w:t>enc</w:t>
-      </w:r>
-      <w:r>
-        <w:rPr>
-          <w:rFonts w:ascii="Calibri" w:hAnsi="Calibri" w:cs="Calibri"/>
-          <w:bCs/>
-          <w:noProof/>
-          <w:color w:val="000000" w:themeColor="text1"/>
-          <w:lang w:val="en-US"/>
-        </w:rPr>
-        <w:t>in</w:t>
-      </w:r>
-      <w:r>
-        <w:rPr>
-          <w:rFonts w:ascii="Calibri" w:hAnsi="Calibri" w:cs="Calibri"/>
-          <w:bCs/>
-          <w:noProof/>
-          <w:color w:val="000000" w:themeColor="text1"/>
-          <w:lang w:val="en-US"/>
-        </w:rPr>
-        <w:t>g</w:t>
-      </w:r>
-      <w:r>
-        <w:rPr>
-          <w:rFonts w:ascii="Calibri" w:hAnsi="Calibri" w:cs="Calibri"/>
-          <w:bCs/>
-          <w:noProof/>
-          <w:color w:val="000000" w:themeColor="text1"/>
-          <w:lang w:val="en-US"/>
-        </w:rPr>
-        <w:t>-</w:t>
-      </w:r>
-      <w:r>
-        <w:rPr>
-          <w:rFonts w:ascii="Calibri" w:hAnsi="Calibri" w:cs="Calibri"/>
-          <w:bCs/>
-          <w:noProof/>
-          <w:color w:val="000000" w:themeColor="text1"/>
-          <w:lang w:val="en-US"/>
-        </w:rPr>
-        <w:t xml:space="preserve">based approaches, </w:t>
-      </w:r>
-      <w:r>
-        <w:rPr>
-          <w:rFonts w:ascii="Calibri" w:hAnsi="Calibri" w:cs="Calibri"/>
-          <w:bCs/>
-          <w:noProof/>
-          <w:color w:val="000000" w:themeColor="text1"/>
-          <w:lang w:val="en-US"/>
-        </w:rPr>
-        <w:t>[[[</w:t>
-      </w:r>
-      <w:r>
-        <w:rPr>
-          <w:rFonts w:ascii="Calibri" w:hAnsi="Calibri" w:cs="Calibri"/>
-          <w:bCs/>
-          <w:noProof/>
-          <w:color w:val="000000" w:themeColor="text1"/>
-          <w:lang w:val="en-US"/>
-        </w:rPr>
-        <w:t>such as metageno</w:t>
-      </w:r>
-      <w:r>
-        <w:rPr>
-          <w:rFonts w:ascii="Calibri" w:hAnsi="Calibri" w:cs="Calibri"/>
-          <w:bCs/>
-          <w:noProof/>
-          <w:color w:val="000000" w:themeColor="text1"/>
-          <w:lang w:val="en-US"/>
-        </w:rPr>
-        <w:t>m</w:t>
-      </w:r>
-      <w:r>
-        <w:rPr>
-          <w:rFonts w:ascii="Calibri" w:hAnsi="Calibri" w:cs="Calibri"/>
-          <w:bCs/>
-          <w:noProof/>
-          <w:color w:val="000000" w:themeColor="text1"/>
-          <w:lang w:val="en-US"/>
-        </w:rPr>
-        <w:t>i</w:t>
-      </w:r>
-      <w:r>
-        <w:rPr>
-          <w:rFonts w:ascii="Calibri" w:hAnsi="Calibri" w:cs="Calibri"/>
-          <w:bCs/>
-          <w:noProof/>
-          <w:color w:val="000000" w:themeColor="text1"/>
-          <w:lang w:val="en-US"/>
-        </w:rPr>
-        <w:t>c</w:t>
-      </w:r>
-      <w:r>
-        <w:rPr>
-          <w:rFonts w:ascii="Calibri" w:hAnsi="Calibri" w:cs="Calibri"/>
-          <w:bCs/>
-          <w:noProof/>
-          <w:color w:val="000000" w:themeColor="text1"/>
-          <w:lang w:val="en-US"/>
-        </w:rPr>
-        <w:t xml:space="preserve">s and </w:t>
-      </w:r>
-      <w:r>
-        <w:rPr>
-          <w:rFonts w:ascii="Calibri" w:hAnsi="Calibri" w:cs="Calibri"/>
-          <w:bCs/>
-          <w:noProof/>
-          <w:color w:val="000000" w:themeColor="text1"/>
-          <w:lang w:val="en-US"/>
-        </w:rPr>
-        <w:t>metatranscriptomics (RNA-Seq)</w:t>
-      </w:r>
-      <w:r>
-        <w:rPr>
-          <w:rFonts w:ascii="Calibri" w:hAnsi="Calibri" w:cs="Calibri"/>
-          <w:bCs/>
-          <w:noProof/>
-          <w:color w:val="000000" w:themeColor="text1"/>
-          <w:lang w:val="en-US"/>
-        </w:rPr>
-        <w:t>]]]</w:t>
-      </w:r>
-      <w:r>
-        <w:rPr>
-          <w:rFonts w:ascii="Calibri" w:hAnsi="Calibri" w:cs="Calibri"/>
-          <w:bCs/>
-          <w:noProof/>
-          <w:color w:val="000000" w:themeColor="text1"/>
-          <w:lang w:val="en-US"/>
-        </w:rPr>
-        <w:t xml:space="preserve">, </w:t>
-      </w:r>
-      <w:r>
-        <w:rPr>
-          <w:rFonts w:ascii="Calibri" w:hAnsi="Calibri" w:cs="Calibri"/>
-          <w:bCs/>
-          <w:noProof/>
-          <w:color w:val="000000" w:themeColor="text1"/>
-          <w:lang w:val="en-US"/>
-        </w:rPr>
-        <w:t xml:space="preserve">present </w:t>
-      </w:r>
-      <w:r>
-        <w:rPr>
-          <w:rFonts w:ascii="Calibri" w:hAnsi="Calibri" w:cs="Calibri"/>
-          <w:bCs/>
-          <w:noProof/>
-          <w:color w:val="000000" w:themeColor="text1"/>
-          <w:lang w:val="en-US"/>
-        </w:rPr>
-        <w:t>a</w:t>
-      </w:r>
-      <w:r>
-        <w:rPr>
-          <w:rFonts w:ascii="Calibri" w:hAnsi="Calibri" w:cs="Calibri"/>
-          <w:bCs/>
-          <w:noProof/>
-          <w:color w:val="000000" w:themeColor="text1"/>
-          <w:lang w:val="en-US"/>
-        </w:rPr>
-        <w:t xml:space="preserve">n alternative </w:t>
-      </w:r>
-      <w:r>
-        <w:rPr>
-          <w:rFonts w:ascii="Calibri" w:hAnsi="Calibri" w:cs="Calibri"/>
-          <w:bCs/>
-          <w:noProof/>
-          <w:color w:val="000000" w:themeColor="text1"/>
-          <w:lang w:val="en-US"/>
-        </w:rPr>
-        <w:t xml:space="preserve">to DNA Metabarcoding. </w:t>
-      </w:r>
-      <w:r>
-        <w:rPr>
-          <w:rFonts w:ascii="Calibri" w:hAnsi="Calibri" w:cs="Calibri"/>
-          <w:bCs/>
-          <w:noProof/>
-          <w:color w:val="000000" w:themeColor="text1"/>
-          <w:lang w:val="en-US"/>
-        </w:rPr>
-        <w:t xml:space="preserve">These approaches enable the generation and analysis of metagenomes and metatranscriptomes of entire communities while avoiding </w:t>
-      </w:r>
-      <w:r>
-        <w:rPr>
-          <w:rFonts w:ascii="Calibri" w:hAnsi="Calibri" w:cs="Calibri"/>
-          <w:bCs/>
-          <w:noProof/>
-          <w:color w:val="000000" w:themeColor="text1"/>
-          <w:lang w:val="en-US"/>
-        </w:rPr>
-        <w:t xml:space="preserve">primer </w:t>
-      </w:r>
-      <w:r>
-        <w:rPr>
-          <w:rFonts w:ascii="Calibri" w:hAnsi="Calibri" w:cs="Calibri"/>
-          <w:bCs/>
-          <w:noProof/>
-          <w:color w:val="000000" w:themeColor="text1"/>
-          <w:lang w:val="en-US"/>
-        </w:rPr>
-        <w:t xml:space="preserve">and PCR </w:t>
-      </w:r>
-      <w:r>
-        <w:rPr>
-          <w:rFonts w:ascii="Calibri" w:hAnsi="Calibri" w:cs="Calibri"/>
-          <w:bCs/>
-          <w:noProof/>
-          <w:color w:val="000000" w:themeColor="text1"/>
-          <w:lang w:val="en-US"/>
-        </w:rPr>
-        <w:t>bias</w:t>
-      </w:r>
-      <w:r>
-        <w:rPr>
-          <w:rFonts w:ascii="Calibri" w:hAnsi="Calibri" w:cs="Calibri"/>
-          <w:bCs/>
-          <w:noProof/>
-          <w:color w:val="000000" w:themeColor="text1"/>
-          <w:lang w:val="en-US"/>
-        </w:rPr>
-        <w:t>.</w:t>
-      </w:r>
-      <w:commentRangeEnd w:id="2"/>
-      <w:r>
-        <w:rPr>
-          <w:rStyle w:val="CommentReference"/>
-        </w:rPr>
-        <w:commentReference w:id="2"/>
-      </w:r>
-      <w:r>
-        <w:rPr>
-          <w:rFonts w:ascii="Calibri" w:hAnsi="Calibri" w:cs="Calibri"/>
-          <w:bCs/>
-          <w:noProof/>
-          <w:color w:val="000000" w:themeColor="text1"/>
-          <w:lang w:val="en-US"/>
-        </w:rPr>
-        <w:t xml:space="preserve"> OVERALL PRO</w:t>
+      </w:pPr>
+      <w:r>
+        <w:t>ALSO: POTENTIAL TO BE ACCURATE WITH LOWER SEQUENCING DEPTH, I.E., MORE AFFORDABLE, ESPECIALLY FOR BIOMONITORING STAKEHOLDERS.</w:t>
       </w:r>
     </w:p>
     <w:p>
@@ -1676,13 +2211,6 @@
         <w:spacing w:line="360" w:lineRule="auto"/>
         <w:ind w:firstLine="720"/>
         <w:jc w:val="both"/>
-        <w:rPr>
-          <w:rFonts w:ascii="Calibri" w:hAnsi="Calibri" w:cs="Calibri"/>
-          <w:bCs/>
-          <w:noProof/>
-          <w:color w:val="000000" w:themeColor="text1"/>
-          <w:lang w:val="en-US"/>
-        </w:rPr>
       </w:pPr>
     </w:p>
     <w:p>
@@ -1690,467 +2218,7 @@
         <w:spacing w:line="360" w:lineRule="auto"/>
         <w:ind w:firstLine="720"/>
         <w:jc w:val="both"/>
-        <w:rPr>
-          <w:rFonts w:ascii="Calibri" w:hAnsi="Calibri" w:cs="Calibri"/>
-          <w:bCs/>
-          <w:noProof/>
-          <w:color w:val="000000" w:themeColor="text1"/>
-          <w:lang w:val="en-US"/>
-        </w:rPr>
-      </w:pPr>
-      <w:r>
-        <w:rPr>
-          <w:rFonts w:ascii="Calibri" w:hAnsi="Calibri" w:cs="Calibri"/>
-          <w:bCs/>
-          <w:noProof/>
-          <w:color w:val="000000" w:themeColor="text1"/>
-          <w:lang w:val="en-US"/>
-        </w:rPr>
-        <w:t xml:space="preserve">OVERALL CON: </w:t>
-      </w:r>
-      <w:r>
-        <w:rPr>
-          <w:rFonts w:ascii="Calibri" w:hAnsi="Calibri" w:cs="Calibri"/>
-          <w:bCs/>
-          <w:noProof/>
-          <w:color w:val="000000" w:themeColor="text1"/>
-          <w:lang w:val="en-US"/>
-        </w:rPr>
-        <w:t>BUT: i</w:t>
-      </w:r>
-      <w:r>
-        <w:rPr>
-          <w:rFonts w:ascii="Calibri" w:hAnsi="Calibri" w:cs="Calibri"/>
-          <w:bCs/>
-          <w:noProof/>
-          <w:color w:val="000000" w:themeColor="text1"/>
-          <w:lang w:val="en-US"/>
-        </w:rPr>
-        <w:t>ssue of these approaches: dependant on sequencing depth</w:t>
-      </w:r>
-      <w:r>
-        <w:rPr>
-          <w:rFonts w:ascii="Calibri" w:hAnsi="Calibri" w:cs="Calibri"/>
-          <w:bCs/>
-          <w:noProof/>
-          <w:color w:val="000000" w:themeColor="text1"/>
-          <w:lang w:val="en-US"/>
-        </w:rPr>
-        <w:t>.</w:t>
-      </w:r>
-    </w:p>
-    <w:p>
-      <w:pPr>
-        <w:spacing w:line="360" w:lineRule="auto"/>
-        <w:jc w:val="both"/>
-        <w:rPr>
-          <w:rFonts w:ascii="Calibri" w:hAnsi="Calibri" w:cs="Calibri"/>
-          <w:bCs/>
-          <w:noProof/>
-          <w:color w:val="000000" w:themeColor="text1"/>
-          <w:lang w:val="en-US"/>
-        </w:rPr>
-      </w:pPr>
-    </w:p>
-    <w:p>
-      <w:pPr>
-        <w:spacing w:line="360" w:lineRule="auto"/>
-        <w:jc w:val="both"/>
-        <w:rPr>
-          <w:rFonts w:ascii="Calibri" w:hAnsi="Calibri" w:cs="Calibri"/>
-          <w:bCs/>
-          <w:noProof/>
-          <w:color w:val="000000" w:themeColor="text1"/>
-          <w:lang w:val="en-US"/>
-        </w:rPr>
-      </w:pPr>
-      <w:r>
-        <w:rPr>
-          <w:rFonts w:ascii="Calibri" w:hAnsi="Calibri" w:cs="Calibri"/>
-          <w:bCs/>
-          <w:noProof/>
-          <w:color w:val="000000" w:themeColor="text1"/>
-          <w:lang w:val="en-US"/>
-        </w:rPr>
-        <w:t>PART 2.3: SPECIFIC CON METAGENOMICS</w:t>
-      </w:r>
-    </w:p>
-    <w:p>
-      <w:pPr>
-        <w:spacing w:line="360" w:lineRule="auto"/>
-        <w:jc w:val="both"/>
-        <w:rPr>
-          <w:rFonts w:ascii="Calibri" w:hAnsi="Calibri" w:cs="Calibri"/>
-          <w:bCs/>
-          <w:noProof/>
-          <w:color w:val="000000" w:themeColor="text1"/>
-          <w:lang w:val="en-US"/>
-        </w:rPr>
-      </w:pPr>
-      <w:r>
-        <w:rPr>
-          <w:rFonts w:ascii="Calibri" w:hAnsi="Calibri" w:cs="Calibri"/>
-          <w:bCs/>
-          <w:noProof/>
-          <w:color w:val="000000" w:themeColor="text1"/>
-          <w:lang w:val="en-US"/>
-        </w:rPr>
-        <w:t>High sequencing cost is costly, if this is not a problem then metagenomics might be good to go. But if it is, then a big portion might not</w:t>
-      </w:r>
-      <w:r>
-        <w:rPr>
-          <w:rFonts w:ascii="Calibri" w:hAnsi="Calibri" w:cs="Calibri"/>
-          <w:bCs/>
-          <w:noProof/>
-          <w:color w:val="000000" w:themeColor="text1"/>
-          <w:lang w:val="en-US"/>
-        </w:rPr>
-        <w:t xml:space="preserve"> be sequenced. </w:t>
-      </w:r>
-      <w:r>
-        <w:rPr>
-          <w:rFonts w:ascii="Calibri" w:hAnsi="Calibri" w:cs="Calibri"/>
-          <w:bCs/>
-          <w:noProof/>
-          <w:color w:val="000000" w:themeColor="text1"/>
-          <w:lang w:val="en-US"/>
-        </w:rPr>
-        <w:t>Especially problematic when looking at genes</w:t>
-      </w:r>
-      <w:r>
-        <w:rPr>
-          <w:rFonts w:ascii="Calibri" w:hAnsi="Calibri" w:cs="Calibri"/>
-          <w:bCs/>
-          <w:noProof/>
-          <w:color w:val="000000" w:themeColor="text1"/>
-          <w:lang w:val="en-US"/>
-        </w:rPr>
-        <w:t>, barcode genes for protists and prokaryotes only make up a tiny  fraction of entire sequencing set:</w:t>
-      </w:r>
-    </w:p>
-    <w:p>
-      <w:pPr>
-        <w:spacing w:line="360" w:lineRule="auto"/>
-        <w:jc w:val="both"/>
-      </w:pPr>
-    </w:p>
-    <w:p>
-      <w:pPr>
-        <w:spacing w:line="360" w:lineRule="auto"/>
-        <w:ind w:left="720" w:firstLine="720"/>
-        <w:jc w:val="both"/>
-      </w:pPr>
-      <w:commentRangeStart w:id="3"/>
-      <w:r>
-        <w:lastRenderedPageBreak/>
-        <w:t xml:space="preserve">Standard barcode markers represent only a small portion of the read pool (0.05% for 16S ribosomal RNA (rRNA) genes </w:t>
-      </w:r>
-      <w:r>
-        <w:rPr>
-          <w:rStyle w:val="FootnoteReference"/>
-        </w:rPr>
-        <w:fldChar w:fldCharType="begin" w:fldLock="1"/>
-      </w:r>
-      <w:r>
-        <w:instrText>ADDIN CSL_CITATION {"citationItems":[{"id":"ITEM-1","itemData":{"DOI":"10.1111/1462-2920.12250","ISSN":"14622920","abstract":"Sequencing of 16S rDNA polymerase chain reaction (PCR) amplicons is the most common approach for investigating environmental prokaryotic diversity, despite the known biases introduced during PCR. Here we show that 16S rDNA fragments derived from Illumina-sequenced environmental metagenomes (mitags) are a powerful alternative to 16S rDNA amplicons for investigating the taxonomic diversity and structure of prokaryotic communities. As part of the Tara Oceans global expedition, marine plankton was sampled in three locations, resulting in 29 subsamples for which metagenomes were produced by shotgun Illumina sequencing (ca. 700 Gb). For comparative analyses, a subset of samples was also selected for Roche-454 sequencing using both shotgun (m454tags; 13 metagenomes, ca. 2.4 Gb) and 16S rDNA amplicon (454tags; ca. 0.075 Gb) approaches. Our results indicate that by overcoming PCR biases related to amplification and primer mismatch, mitags may provide more realistic estimates of community richness and evenness than amplicon 454tags. In addition, mitags can capture expected beta diversity patterns. Using mitags is now economically feasible given the dramatic reduction in high-throughput sequencing costs, having the advantage of retrieving simultaneously both taxonomic (Bacteria, Archaea and Eukarya) and functional information from the same microbial community.","author":[{"dropping-particle":"","family":"Logares","given":"Ramiro","non-dropping-particle":"","parse-names":false,"suffix":""},{"dropping-particle":"","family":"Sunagawa","given":"Shinichi","non-dropping-particle":"","parse-names":false,"suffix":""},{"dropping-particle":"","family":"Salazar","given":"Guillem","non-dropping-particle":"","parse-names":false,"suffix":""},{"dropping-particle":"","family":"Cornejo-Castillo","given":"Francisco M.","non-dropping-particle":"","parse-names":false,"suffix":""},{"dropping-particle":"","family":"Ferrera","given":"Isabel","non-dropping-particle":"","parse-names":false,"suffix":""},{"dropping-particle":"","family":"Sarmento","given":"Hugo","non-dropping-particle":"","parse-names":false,"suffix":""},{"dropping-particle":"","family":"Hingamp","given":"Pascal","non-dropping-particle":"","parse-names":false,"suffix":""},{"dropping-particle":"","family":"Ogata","given":"Hiroyuki","non-dropping-particle":"","parse-names":false,"suffix":""},{"dropping-particle":"","family":"Vargas","given":"Colomban","non-dropping-particle":"de","parse-names":false,"suffix":""},{"dropping-particle":"","family":"Lima-Mendez","given":"Gipsi","non-dropping-particle":"","parse-names":false,"suffix":""},{"dropping-particle":"","family":"Raes","given":"Jeroen","non-dropping-particle":"","parse-names":false,"suffix":""},{"dropping-particle":"","family":"Poulain","given":"Julie","non-dropping-particle":"","parse-names":false,"suffix":""},{"dropping-particle":"","family":"Jaillon","given":"Olivier","non-dropping-particle":"","parse-names":false,"suffix":""},{"dropping-particle":"","family":"Wincker","given":"Patrick","non-dropping-particle":"","parse-names":false,"suffix":""},{"dropping-particle":"","family":"Kandels-Lewis","given":"Stefanie","non-dropping-particle":"","parse-names":false,"suffix":""},{"dropping-particle":"","family":"Karsenti","given":"Eric","non-dropping-particle":"","parse-names":false,"suffix":""},{"dropping-particle":"","family":"Bork","given":"Peer","non-dropping-particle":"","parse-names":false,"suffix":""},{"dropping-particle":"","family":"Acinas","given":"Silvia G.","non-dropping-particle":"","parse-names":false,"suffix":""}],"container-title":"Environmental Microbiology","id":"ITEM-1","issue":"9","issued":{"date-parts":[["2014"]]},"page":"2659-2671","title":"Metagenomic 16S rDNA Illumina tags are a powerful alternative to amplicon sequencing to explore diversity and structure of microbial communities","type":"article-journal","volume":"16"},"uris":["http://www.mendeley.com/documents/?uuid=6d973113-910d-4c73-9a15-a2f47ee51e7b"]}],"mendeley":{"formattedCitation":"(Logares et al. 2014)","plainTextFormattedCitation":"(Logares et al. 2014)","previouslyFormattedCitation":"(Logares et al. 2014)"},"properties":{"noteIndex":0},"schema":"https://github.com/citation-style-language/schema/raw/master/csl-citation.json"}</w:instrText>
-      </w:r>
-      <w:r>
-        <w:rPr>
-          <w:rStyle w:val="FootnoteReference"/>
-        </w:rPr>
-        <w:fldChar w:fldCharType="separate"/>
-      </w:r>
-      <w:r>
-        <w:rPr>
-          <w:noProof/>
-        </w:rPr>
-        <w:t>(Logares et al. 2014)</w:t>
-      </w:r>
-      <w:r>
-        <w:rPr>
-          <w:rStyle w:val="FootnoteReference"/>
-        </w:rPr>
-        <w:fldChar w:fldCharType="end"/>
-      </w:r>
-      <w:r>
-        <w:t xml:space="preserve">; 0.3% for 23S/28S rRNA genes, and 1.4% for 16S/18S rRNA genes </w:t>
-      </w:r>
-      <w:r>
-        <w:rPr>
-          <w:rStyle w:val="FootnoteReference"/>
-        </w:rPr>
-        <w:fldChar w:fldCharType="begin" w:fldLock="1"/>
-      </w:r>
-      <w:r>
-        <w:instrText>ADDIN CSL_CITATION {"citationItems":[{"id":"ITEM-1","itemData":{"DOI":"10.1016/j.syapm.2011.04.005","ISSN":"07232020","abstract":"As an evolutionary marker, 23S ribosomal RNA (rRNA) offers more diagnostic sequence stretches and greater sequence variation than 16S rRNA. However, 23S rRNA is still not as widely used. Based on 80 metagenome samples from the Global Ocean Sampling (GOS) Expedition, the usefulness and taxonomic resolution of 23S rRNA were compared to those of 16S rRNA. Since 23S rRNA is approximately twice as large as 16S rRNA, twice as many 23S rRNA gene fragments were retrieved from the GOS reads than 16S rRNA gene fragments, with 23S rRNA gene fragments being generally about 100. bp longer. Datasets for 16S and 23S rRNA sequences revealed similar relative abundances for major marine bacterial and archaeal taxa. However, 16S rRNA sequences had a better taxonomic resolution due to their significantly larger reference database. Reevaluation of the specificity of previously published PCR amplification primers and group specific fluorescence in situ hybridization probes on this metagenomic set of non-amplified 23S rRNA sequences revealed that out of 16 primers investigated, only two had more than 90% target group coverage. Evaluations of two probes, BET42a and GAM42a, were in accordance with previous evaluations, with a discrepancy in the target group coverage of the GAM42a probe when evaluated against the GOS metagenomic dataset. © 2011 Elsevier GmbH.","author":[{"dropping-particle":"","family":"Yilmaz","given":"Pelin","non-dropping-particle":"","parse-names":false,"suffix":""},{"dropping-particle":"","family":"Kottmann","given":"Renzo","non-dropping-particle":"","parse-names":false,"suffix":""},{"dropping-particle":"","family":"Pruesse","given":"Elmar","non-dropping-particle":"","parse-names":false,"suffix":""},{"dropping-particle":"","family":"Quast","given":"Christian","non-dropping-particle":"","parse-names":false,"suffix":""},{"dropping-particle":"","family":"Glöckner","given":"Frank Oliver","non-dropping-particle":"","parse-names":false,"suffix":""}],"container-title":"Systematic and Applied Microbiology","id":"ITEM-1","issue":"6","issued":{"date-parts":[["2011"]]},"page":"462-469","publisher":"Elsevier GmbH.","title":"Analysis of 23S rRNA genes in metagenomes - A case study from the Global Ocean Sampling Expedition","type":"article-journal","volume":"34"},"uris":["http://www.mendeley.com/documents/?uuid=a9c64f4d-50b2-47f4-927a-7e381142b852"]}],"mendeley":{"formattedCitation":"(Yilmaz et al. 2011)","plainTextFormattedCitation":"(Yilmaz et al. 2011)","previouslyFormattedCitation":"(Yilmaz et al. 2011)"},"properties":{"noteIndex":0},"schema":"https://github.com/citation-style-language/schema/raw/master/csl-citation.json"}</w:instrText>
-      </w:r>
-      <w:r>
-        <w:rPr>
-          <w:rStyle w:val="FootnoteReference"/>
-        </w:rPr>
-        <w:fldChar w:fldCharType="separate"/>
-      </w:r>
-      <w:r>
-        <w:rPr>
-          <w:bCs/>
-          <w:noProof/>
-          <w:lang w:val="en-US"/>
-        </w:rPr>
-        <w:t>(Yilmaz et al. 2011)</w:t>
-      </w:r>
-      <w:r>
-        <w:rPr>
-          <w:rStyle w:val="FootnoteReference"/>
-        </w:rPr>
-        <w:fldChar w:fldCharType="end"/>
-      </w:r>
-      <w:r>
-        <w:t>). The retrieval of standard barcode markers of all organisms in a sample depends on the coverage and number of reads per genetic region, which are determined by the sequencing depth, i.e. the sequenced portion of a sample. This pitfall can, however, be overcome with higher sequencing depths, which are increasingly getting cheaper</w:t>
-      </w:r>
-      <w:r>
-        <w:t>.</w:t>
-      </w:r>
-    </w:p>
-    <w:p>
-      <w:pPr>
-        <w:spacing w:line="360" w:lineRule="auto"/>
-        <w:ind w:left="720" w:firstLine="720"/>
-        <w:jc w:val="both"/>
-      </w:pPr>
-    </w:p>
-    <w:p>
-      <w:pPr>
-        <w:spacing w:line="360" w:lineRule="auto"/>
-        <w:ind w:left="720" w:firstLine="720"/>
-        <w:jc w:val="both"/>
-      </w:pPr>
-      <w:r>
-        <w:t xml:space="preserve">Additional reference for problems Singer 2020 </w:t>
-      </w:r>
-      <w:proofErr w:type="spellStart"/>
-      <w:r>
-        <w:t>prepreint</w:t>
-      </w:r>
-      <w:proofErr w:type="spellEnd"/>
-      <w:r>
-        <w:t xml:space="preserve">: </w:t>
-      </w:r>
-      <w:r>
-        <w:t>﻿inefficiency of the procedure: as shown in Table 1, while eukaryotic DNA is expected to be in low copy number within environmental samples (Azam and Malfatti 2007), the genome sizes are thousands of times larger than those of prokaryotes. Moreover, most of this extra DNA is noncoding, meaning it will not find a match in a reference database unless it happens to be closely related to an organism that has undergone whole genome sequencing. As has been observed by Stat et al (Stat et al. 2017), this leads to two outcomes: (1) the fraction of identifiable reads will be much lower than those from a metabarcoding experiment; and (2) while the reads may be an unbiased sample of the original eDNA, the identifiable reads will be highly biased towards genomes that have been completely sequenced—i.e., those from prokaryotes and eukaryotic model organisms. Indeed, the eukaryotic taxonomic recovery in previous studies is below 0.5% (</w:t>
-      </w:r>
-      <w:proofErr w:type="spellStart"/>
-      <w:r>
-        <w:t>Tedersoo</w:t>
-      </w:r>
-      <w:proofErr w:type="spellEnd"/>
-      <w:r>
-        <w:t xml:space="preserve"> et al. 2015; Stat et al. 2017).</w:t>
-      </w:r>
-      <w:commentRangeEnd w:id="3"/>
-      <w:r>
-        <w:rPr>
-          <w:rStyle w:val="CommentReference"/>
-        </w:rPr>
-        <w:commentReference w:id="3"/>
-      </w:r>
-    </w:p>
-    <w:p>
-      <w:pPr>
-        <w:spacing w:line="360" w:lineRule="auto"/>
-        <w:ind w:left="720" w:firstLine="720"/>
-        <w:jc w:val="both"/>
-      </w:pPr>
-    </w:p>
-    <w:p>
-      <w:pPr>
-        <w:spacing w:line="360" w:lineRule="auto"/>
-        <w:ind w:left="720"/>
-        <w:jc w:val="both"/>
-      </w:pPr>
-      <w:r>
-        <w:t>Note: don’t know role of mRNA-Seq for taxonomic assignments, REFS needed, should be discussed</w:t>
-      </w:r>
-    </w:p>
-    <w:p>
-      <w:pPr>
-        <w:spacing w:line="360" w:lineRule="auto"/>
-        <w:jc w:val="both"/>
-      </w:pPr>
-    </w:p>
-    <w:p>
-      <w:pPr>
-        <w:spacing w:line="360" w:lineRule="auto"/>
-        <w:jc w:val="both"/>
-      </w:pPr>
-      <w:r>
-        <w:t>PART 2.4: SPECIFIC PRO TOTAL RNA SEQ (ORDER OF PROS AND CONS MIGHT HAVE TO BE CHANGED)</w:t>
-      </w:r>
-    </w:p>
-    <w:p>
-      <w:pPr>
-        <w:spacing w:line="360" w:lineRule="auto"/>
-        <w:ind w:firstLine="720"/>
-        <w:jc w:val="both"/>
-      </w:pPr>
-      <w:r>
-        <w:t xml:space="preserve">Alternative: In comparison, total RNA-Seq natural enrichment for </w:t>
-      </w:r>
-      <w:proofErr w:type="spellStart"/>
-      <w:r>
-        <w:t>ssu</w:t>
-      </w:r>
-      <w:proofErr w:type="spellEnd"/>
-      <w:r>
-        <w:t xml:space="preserve"> and </w:t>
-      </w:r>
-      <w:proofErr w:type="spellStart"/>
-      <w:r>
-        <w:t>lsu</w:t>
-      </w:r>
-      <w:proofErr w:type="spellEnd"/>
-      <w:r>
-        <w:t xml:space="preserve">, &gt;85% of total RNA consists of ribosomal RNA (rRNA, component of ribosomes) </w:t>
-      </w:r>
-      <w:r>
-        <w:rPr>
-          <w:rStyle w:val="FootnoteReference"/>
-        </w:rPr>
-        <w:fldChar w:fldCharType="begin" w:fldLock="1"/>
-      </w:r>
-      <w:r>
-        <w:instrText>ADDIN CSL_CITATION {"citationItems":[{"id":"ITEM-1","itemData":{"DOI":"10.1007/978-1-4684-3417-0_12","ISBN":"978-1-4684-3417-0","abstract":"The long title of this chapter was suggested by the editor. I find it excellent because, right away, it points to the complexity and vagueness of the subject. This in turn forces the author to clarify his position. First of all I shall not deal with eukaryotic cells; partly because I lack the necessary specialized knowledge, but also because, as a rule, these cells contain more than one protein-synthesizing system (PSS), making them particularly difficult to analyze. So, this chapter is about the PSS in bacteria with the usual bias toward Escherichia coli.","author":[{"dropping-particle":"","family":"Maaløe","given":"O","non-dropping-particle":"","parse-names":false,"suffix":""}],"container-title":"Biological Regulation and Development: Gene Expression","editor":[{"dropping-particle":"","family":"Goldberger","given":"Robert F","non-dropping-particle":"","parse-names":false,"suffix":""}],"id":"ITEM-1","issued":{"date-parts":[["1979"]]},"page":"487-542","publisher":"Springer US","publisher-place":"Boston, MA","title":"Regulation of the Protein-Synthesizing Machinery---Ribosomes, tRNA, Factors, and So On","type":"chapter"},"uris":["http://www.mendeley.com/documents/?uuid=df82fedf-5511-4ed8-b29f-9d425296ee39"]}],"mendeley":{"formattedCitation":"(Maaløe 1979)","plainTextFormattedCitation":"(Maaløe 1979)","previouslyFormattedCitation":"(Maaløe 1979)"},"properties":{"noteIndex":0},"schema":"https://github.com/citation-style-language/schema/raw/master/csl-citation.json"}</w:instrText>
-      </w:r>
-      <w:r>
-        <w:rPr>
-          <w:rStyle w:val="FootnoteReference"/>
-        </w:rPr>
-        <w:fldChar w:fldCharType="separate"/>
-      </w:r>
-      <w:r>
-        <w:rPr>
-          <w:noProof/>
-        </w:rPr>
-        <w:t>(Maaløe 1979)</w:t>
-      </w:r>
-      <w:r>
-        <w:rPr>
-          <w:rStyle w:val="FootnoteReference"/>
-        </w:rPr>
-        <w:fldChar w:fldCharType="end"/>
-      </w:r>
-      <w:r>
-        <w:t xml:space="preserve"> </w:t>
-      </w:r>
-      <w:commentRangeStart w:id="4"/>
-      <w:r>
-        <w:t xml:space="preserve">and can be </w:t>
-      </w:r>
-      <w:r>
-        <w:lastRenderedPageBreak/>
-        <w:t>even further used for mRNA analysis (used in soil and cow gut studies)</w:t>
-      </w:r>
-      <w:commentRangeEnd w:id="4"/>
-      <w:r>
-        <w:rPr>
-          <w:rStyle w:val="CommentReference"/>
-        </w:rPr>
-        <w:commentReference w:id="4"/>
-      </w:r>
-      <w:r>
-        <w:t xml:space="preserve">. Also active part of community: Total-RNA sequencing can be used to identify the active part of a community </w:t>
-      </w:r>
-      <w:r>
-        <w:rPr>
-          <w:rStyle w:val="FootnoteReference"/>
-        </w:rPr>
-        <w:fldChar w:fldCharType="begin" w:fldLock="1"/>
-      </w:r>
-      <w:r>
-        <w:instrText>ADDIN CSL_CITATION {"citationItems":[{"id":"ITEM-1","itemData":{"DOI":"10.1186/s40168-018-0453-0","ISSN":"20492618","abstract":"A majority of indoor residential microbes originate from humans, pets, and outdoor air and are not adapted to the built environment (BE). Consequently, a large portion of the microbes identified by DNA-based methods are either dead or metabolically inactive. Although many exceptions have been noted, the ribosomal RNA fraction of the sample is more likely to represent either viable or metabolically active cells. We examined methodological variations in sample processing using a defined, mock BE microbial community to better understand the scope of technique-based vs. biological-based differences in both ribosomal transcript (rRNA) and gene (DNA) sequence community analysis. Based on in vitro tests, a protocol was adopted for the analysis of the genetic and metabolic pool (DNA vs. rRNA) of air and surface microbiomes within a residential setting. We observed differences in DNA/RNA co-extraction efficiency for individual microbes, but overall, a greater recovery of rRNA using FastPrep (&gt; 50%). Samples stored with various preservation methods at − 80°C experienced a rapid decline in nucleic acid recovery starting within the first week, although post-extraction rRNA had no significant degradation when treated with RNAStable. We recommend that co-extraction samples be processed as quickly as possible after collection. The in vivo analysis revealed significant differences in the two components (genetic and metabolic pool) in terms of taxonomy, community structure, and microbial association networks. Rare taxa present in the genetic pool showed higher metabolic potential (RNA:DNA ratio), whereas commonly detected taxa of outdoor origins based on DNA sequencing, especially taxa of the Sphingomonadales order, were present in lower relative abundances in the viable community. Although methodological variations in sample preparations are high, large differences between the DNA and RNA fractions of the total microbial community demonstrate that direct examination of rRNA isolated from a residential BE microbiome has the potential to identify the more likely viable or active portion of the microbial community. In an environment that has primarily dead and metabolically inactive cells, we suggest that the rRNA fraction of BE samples is capable of providing a more ecologically relevant insight into the factors that drive indoor microbial community dynamics.","author":[{"dropping-particle":"","family":"Gomez-Silvan","given":"Cinta","non-dropping-particle":"","parse-names":false,"suffix":""},{"dropping-particle":"","family":"Leung","given":"Marcus H.Y.","non-dropping-particle":"","parse-names":false,"suffix":""},{"dropping-particle":"","family":"Grue","given":"Katherine A.","non-dropping-particle":"","parse-names":false,"suffix":""},{"dropping-particle":"","family":"Kaur","given":"Randeep","non-dropping-particle":"","parse-names":false,"suffix":""},{"dropping-particle":"","family":"Tong","given":"Xinzhao","non-dropping-particle":"","parse-names":false,"suffix":""},{"dropping-particle":"","family":"Lee","given":"Patrick K.H.","non-dropping-particle":"","parse-names":false,"suffix":""},{"dropping-particle":"","family":"Andersen","given":"Gary L.","non-dropping-particle":"","parse-names":false,"suffix":""}],"container-title":"Microbiome","id":"ITEM-1","issue":"1","issued":{"date-parts":[["2018"]]},"page":"1-16","publisher":"Microbiome","title":"A comparison of methods used to unveil the genetic and metabolic pool in the built environment","type":"article-journal","volume":"6"},"uris":["http://www.mendeley.com/documents/?uuid=cb3795f4-3215-40a9-b2b1-a58c91dd93f8"]}],"mendeley":{"formattedCitation":"(Gomez-Silvan et al. 2018)","plainTextFormattedCitation":"(Gomez-Silvan et al. 2018)","previouslyFormattedCitation":"(Gomez-Silvan et al. 2018)"},"properties":{"noteIndex":0},"schema":"https://github.com/citation-style-language/schema/raw/master/csl-citation.json"}</w:instrText>
-      </w:r>
-      <w:r>
-        <w:rPr>
-          <w:rStyle w:val="FootnoteReference"/>
-        </w:rPr>
-        <w:fldChar w:fldCharType="separate"/>
-      </w:r>
-      <w:r>
-        <w:rPr>
-          <w:bCs/>
-          <w:noProof/>
-          <w:lang w:val="en-US"/>
-        </w:rPr>
-        <w:t>(Gomez-Silvan et al. 2018)</w:t>
-      </w:r>
-      <w:r>
-        <w:rPr>
-          <w:rStyle w:val="FootnoteReference"/>
-        </w:rPr>
-        <w:fldChar w:fldCharType="end"/>
-      </w:r>
-      <w:r>
-        <w:t xml:space="preserve">, based on the fact that the abundance of rRNA in a cell (as in the number of ribosomes) is an indicator for cell growth and activity </w:t>
-      </w:r>
-      <w:r>
-        <w:rPr>
-          <w:rStyle w:val="FootnoteReference"/>
-        </w:rPr>
-        <w:fldChar w:fldCharType="begin" w:fldLock="1"/>
-      </w:r>
-      <w:r>
-        <w:instrText>ADDIN CSL_CITATION {"citationItems":[{"id":"ITEM-1","itemData":{"author":[{"dropping-particle":"","family":"Milo","given":"Ron","non-dropping-particle":"","parse-names":false,"suffix":""},{"dropping-particle":"","family":"Phillips","given":"Rob","non-dropping-particle":"","parse-names":false,"suffix":""}],"edition":"Draft","id":"ITEM-1","issued":{"date-parts":[["2015"]]},"number-of-pages":"188-192","publisher":"Garland Science,Taylor &amp; Francis Group","title":"CELL BIOLOGY by the numbers","type":"book"},"uris":["http://www.mendeley.com/documents/?uuid=1a6a5968-3e8d-4716-b069-252cdd12e66b"]}],"mendeley":{"formattedCitation":"(Milo and Phillips 2015)","plainTextFormattedCitation":"(Milo and Phillips 2015)","previouslyFormattedCitation":"(Milo and Phillips 2015)"},"properties":{"noteIndex":0},"schema":"https://github.com/citation-style-language/schema/raw/master/csl-citation.json"}</w:instrText>
-      </w:r>
-      <w:r>
-        <w:rPr>
-          <w:rStyle w:val="FootnoteReference"/>
-        </w:rPr>
-        <w:fldChar w:fldCharType="separate"/>
-      </w:r>
-      <w:r>
-        <w:rPr>
-          <w:noProof/>
-        </w:rPr>
-        <w:t>(Milo and Phillips 2015)</w:t>
-      </w:r>
-      <w:r>
-        <w:rPr>
-          <w:rStyle w:val="FootnoteReference"/>
-        </w:rPr>
-        <w:fldChar w:fldCharType="end"/>
-      </w:r>
-      <w:r>
-        <w:t xml:space="preserve">. This signal contrasts with that from metagenomics, which targets the present community, including dead and/or inactive cells and extracellular DNA, which can make up high portions of microbial DNA datasets (up to &gt;90%; </w:t>
-      </w:r>
-      <w:r>
-        <w:rPr>
-          <w:rStyle w:val="FootnoteReference"/>
-        </w:rPr>
-        <w:fldChar w:fldCharType="begin" w:fldLock="1"/>
-      </w:r>
-      <w:r>
-        <w:instrText>ADDIN CSL_CITATION {"citationItems":[{"id":"ITEM-1","itemData":{"DOI":"10.1016/j.margen.2015.08.007","ISSN":"18747787","abstract":"In marine sediments, DNA occurs both inside and outside living organisms. DNA not enclosed in living cells may account for the largest fraction of total DNA, and include molecules locked within dead cells, organic and inorganic aggregates, adsorbed onto mineral matrices, and viral DNA. This DNA comprises genetic material released in situ from sediment microbial communities, as well as DNA of pelagic and terrestrial origin deposited to the seafloor. DNA not enclosed in living cells undermines the assumption of a direct link between the overall DNA pool and the local, currently living microbial assemblages, in terms of both microbial cell abundance and diversity. At the same time, the extracellular DNA may provide an integrated view of the biodiversity and ecological processes occurring on land, in marine water columns, and sediments themselves, thereby acting as an archive of genetic information which can be used to reconstruct past changes in source environments. In this review, we identify and discuss DNA pools in marine sediments, with special focus on DNA not enclosed in living cells, its origin, dynamics, and ecological and methodological implications. Achievements in deciphering the genetic information held within each DNA pool are presented along with still-standing challenges and major gaps in current knowledge.","author":[{"dropping-particle":"","family":"Torti","given":"Andrea","non-dropping-particle":"","parse-names":false,"suffix":""},{"dropping-particle":"","family":"Lever","given":"Mark Alexander","non-dropping-particle":"","parse-names":false,"suffix":""},{"dropping-particle":"","family":"Jørgensen","given":"Bo Barker","non-dropping-particle":"","parse-names":false,"suffix":""}],"container-title":"Marine Genomics","id":"ITEM-1","issued":{"date-parts":[["2015"]]},"page":"185-196","publisher":"The Authors","title":"Origin, dynamics, and implications of extracellular DNA pools in marine sediments","type":"article-journal","volume":"24"},"uris":["http://www.mendeley.com/documents/?uuid=ea7bc2c7-483c-4e3a-b896-e9e00b35a5a4"]},{"id":"ITEM-2","itemData":{"DOI":"10.1038/nmicrobiol.2016.242","ISSN":"20585276","abstract":"© 2016 Macmillan Publishers Limited, part of Springer Nature. All rights reserved. Extracellular DNA from dead microorganisms can persist in soil for weeks to years 1-3. Although it is implicitly assumed that the microbial DNA recovered from soil predominantly represents intact cells, it is unclear how extracellular DNA affects molecular analyses of microbial diversity. We examined a wide range of soils using viability PCR based on the photoreactive DNA-intercalating dye propidium monoazide 4. We found that, on average, 40% of both prokaryotic and fungal DNA was extracellular or from cells that were no longer intact. Extracellular DNA inflated the observed prokaryotic and fungal richness by up to 55% and caused significant misestimation of taxon relative abundances, including the relative abundances of taxa integral to key ecosystem processes. Extracellular DNA was not found in measurable amounts in all soils; it was more likely to be present in soils with low exchangeable base cation concentrations, and the effect of its removal on microbial community structure was more profound in high-pH soils. Together, these findings imply that this 'relic DNA' remaining in soil after cell death can obscure treatment effects, spatiotemporal patterns and relationships between microbial taxa and environmental conditions.","author":[{"dropping-particle":"","family":"Carini","given":"Paul","non-dropping-particle":"","parse-names":false,"suffix":""},{"dropping-particle":"","family":"Marsden","given":"Patrick J.","non-dropping-particle":"","parse-names":false,"suffix":""},{"dropping-particle":"","family":"Leff","given":"Jonathan W.","non-dropping-particle":"","parse-names":false,"suffix":""},{"dropping-particle":"","family":"Morgan","given":"Emily E.","non-dropping-particle":"","parse-names":false,"suffix":""},{"dropping-particle":"","family":"Strickland","given":"Michael S.","non-dropping-particle":"","parse-names":false,"suffix":""},{"dropping-particle":"","family":"Fierer","given":"Noah","non-dropping-particle":"","parse-names":false,"suffix":""}],"container-title":"Nature Microbiology","id":"ITEM-2","issue":"0","issued":{"date-parts":[["2016"]]},"page":"1-6","publisher":"Nature Publishing Group","title":"Relic DNA is abundant in soil and obscures estimates of soil microbial diversity","type":"article-journal","volume":"2"},"uris":["http://www.mendeley.com/documents/?uuid=6a955711-d2c8-4a9b-95e6-a490f8010066"]}],"mendeley":{"formattedCitation":"(Carini et al. 2016; Torti, Lever, and Jørgensen 2015)","manualFormatting":"Carini et al. 2016; Torti, Lever, and Jørgensen 2015)","plainTextFormattedCitation":"(Carini et al. 2016; Torti, Lever, and Jørgensen 2015)","previouslyFormattedCitation":"(Carini et al. 2016; Torti, Lever, and Jørgensen 2015)"},"properties":{"noteIndex":0},"schema":"https://github.com/citation-style-language/schema/raw/master/csl-citation.json"}</w:instrText>
-      </w:r>
-      <w:r>
-        <w:rPr>
-          <w:rStyle w:val="FootnoteReference"/>
-        </w:rPr>
-        <w:fldChar w:fldCharType="separate"/>
-      </w:r>
-      <w:r>
-        <w:rPr>
-          <w:noProof/>
-        </w:rPr>
-        <w:t>Carini et al. 2016; Torti, Lever, and Jørgensen 2015)</w:t>
-      </w:r>
-      <w:r>
-        <w:rPr>
-          <w:rStyle w:val="FootnoteReference"/>
-        </w:rPr>
-        <w:fldChar w:fldCharType="end"/>
-      </w:r>
-      <w:r>
-        <w:t>.</w:t>
-      </w:r>
+      </w:pPr>
     </w:p>
     <w:p>
       <w:pPr>
@@ -2338,6 +2406,72 @@
         <w:jc w:val="both"/>
       </w:pPr>
       <w:r>
+        <w:t>WE FACE THE PROBLEM THAT WE NEED TO HAVE A METHOD FOR TAXONOMIC PROFILING OF ENTIRE</w:t>
+      </w:r>
+      <w:r>
+        <w:t xml:space="preserve"> DIVERSE</w:t>
+      </w:r>
+      <w:r>
+        <w:t xml:space="preserve"> MICROBIAL COMMUNITIES, YET DON’T HAVE THE REQUIRED SEQUENCING DEPTH TO DO SO USING METAGENOMICS.</w:t>
+      </w:r>
+    </w:p>
+    <w:p>
+      <w:pPr>
+        <w:spacing w:line="360" w:lineRule="auto"/>
+        <w:ind w:firstLine="720"/>
+        <w:jc w:val="both"/>
+      </w:pPr>
+      <w:r>
+        <w:t>SEQUENCING DEPTH IS CONSTANTLY IM</w:t>
+      </w:r>
+      <w:r>
+        <w:t>PR</w:t>
+      </w:r>
+      <w:r>
+        <w:t>OVING AND SEQUENICNG IS GETTING CHEAPER, BUT FOR NOW, HIGH SEQUENCING DEPTHS ARE YET STILL NOT AFFORDABLE FOR BIOMONITORING STAKEHOLDERS</w:t>
+      </w:r>
+    </w:p>
+    <w:p>
+      <w:pPr>
+        <w:spacing w:line="360" w:lineRule="auto"/>
+        <w:ind w:firstLine="720"/>
+        <w:jc w:val="both"/>
+      </w:pPr>
+    </w:p>
+    <w:p>
+      <w:pPr>
+        <w:spacing w:line="360" w:lineRule="auto"/>
+        <w:ind w:firstLine="720"/>
+        <w:jc w:val="both"/>
+      </w:pPr>
+      <w:r>
+        <w:t xml:space="preserve">THEREFORE, </w:t>
+      </w:r>
+      <w:r>
+        <w:t>WE WANT TO COMPARE METAGENOMICS AND TOTAL RNA-SEQ FOR TAXONOMIC PROFILOING ACCURACY AT COMPARABLY LOW SEQUENCING DEPTH.</w:t>
+      </w:r>
+    </w:p>
+    <w:p>
+      <w:pPr>
+        <w:spacing w:line="360" w:lineRule="auto"/>
+        <w:ind w:firstLine="720"/>
+        <w:jc w:val="both"/>
+      </w:pPr>
+    </w:p>
+    <w:p>
+      <w:pPr>
+        <w:spacing w:line="360" w:lineRule="auto"/>
+        <w:ind w:firstLine="720"/>
+        <w:jc w:val="both"/>
+      </w:pPr>
+    </w:p>
+    <w:p>
+      <w:pPr>
+        <w:spacing w:line="360" w:lineRule="auto"/>
+        <w:ind w:firstLine="720"/>
+        <w:jc w:val="both"/>
+      </w:pPr>
+      <w:r>
         <w:t xml:space="preserve">Bring in: </w:t>
       </w:r>
       <w:proofErr w:type="spellStart"/>
@@ -2370,6 +2504,171 @@
         <w:ind w:left="720" w:firstLine="720"/>
         <w:jc w:val="both"/>
       </w:pPr>
+    </w:p>
+    <w:p>
+      <w:pPr>
+        <w:spacing w:line="360" w:lineRule="auto"/>
+        <w:ind w:firstLine="576"/>
+        <w:jc w:val="both"/>
+      </w:pPr>
+      <w:r>
+        <w:t>Sexy for stakeholders:</w:t>
+      </w:r>
+    </w:p>
+    <w:p>
+      <w:pPr>
+        <w:spacing w:line="360" w:lineRule="auto"/>
+        <w:ind w:left="576" w:firstLine="576"/>
+        <w:jc w:val="both"/>
+        <w:rPr>
+          <w:rFonts w:ascii="Calibri" w:hAnsi="Calibri" w:cs="Calibri"/>
+          <w:color w:val="000000" w:themeColor="text1"/>
+        </w:rPr>
+      </w:pPr>
+      <w:r>
+        <w:rPr>
+          <w:rFonts w:ascii="Calibri" w:hAnsi="Calibri" w:cs="Calibri"/>
+          <w:color w:val="000000" w:themeColor="text1"/>
+        </w:rPr>
+        <w:t xml:space="preserve">A yet unpopular approach for taxonomic profiling is total RNA-Seq (metatranscriptomics without rRNA depletion). Total RNA-Seq data is naturally enriched in standard barcodes for microbial taxonomic profiling (16S/18S rRNA) because rRNA makes up &gt;85% of total RNA </w:t>
+      </w:r>
+      <w:r>
+        <w:t xml:space="preserve"> </w:t>
+      </w:r>
+      <w:r>
+        <w:rPr>
+          <w:rStyle w:val="FootnoteReference"/>
+        </w:rPr>
+        <w:fldChar w:fldCharType="begin" w:fldLock="1"/>
+      </w:r>
+      <w:r>
+        <w:instrText>ADDIN CSL_CITATION {"citationItems":[{"id":"ITEM-1","itemData":{"DOI":"10.1007/978-1-4684-3417-0_12","ISBN":"978-1-4684-3417-0","abstract":"The long title of this chapter was suggested by the editor. I find it excellent because, right away, it points to the complexity and vagueness of the subject. This in turn forces the author to clarify his position. First of all I shall not deal with eukaryotic cells; partly because I lack the necessary specialized knowledge, but also because, as a rule, these cells contain more than one protein-synthesizing system (PSS), making them particularly difficult to analyze. So, this chapter is about the PSS in bacteria with the usual bias toward Escherichia coli.","author":[{"dropping-particle":"","family":"Maaløe","given":"O","non-dropping-particle":"","parse-names":false,"suffix":""}],"container-title":"Biological Regulation and Development: Gene Expression","editor":[{"dropping-particle":"","family":"Goldberger","given":"Robert F","non-dropping-particle":"","parse-names":false,"suffix":""}],"id":"ITEM-1","issued":{"date-parts":[["1979"]]},"page":"487-542","publisher":"Springer US","publisher-place":"Boston, MA","title":"Regulation of the Protein-Synthesizing Machinery---Ribosomes, tRNA, Factors, and So On","type":"chapter"},"uris":["http://www.mendeley.com/documents/?uuid=df82fedf-5511-4ed8-b29f-9d425296ee39"]}],"mendeley":{"formattedCitation":"(Maaløe 1979)","plainTextFormattedCitation":"(Maaløe 1979)","previouslyFormattedCitation":"(Maaløe 1979)"},"properties":{"noteIndex":0},"schema":"https://github.com/citation-style-language/schema/raw/master/csl-citation.json"}</w:instrText>
+      </w:r>
+      <w:r>
+        <w:rPr>
+          <w:rStyle w:val="FootnoteReference"/>
+        </w:rPr>
+        <w:fldChar w:fldCharType="separate"/>
+      </w:r>
+      <w:r>
+        <w:rPr>
+          <w:noProof/>
+        </w:rPr>
+        <w:t>(Maaløe 1979)</w:t>
+      </w:r>
+      <w:r>
+        <w:rPr>
+          <w:rStyle w:val="FootnoteReference"/>
+        </w:rPr>
+        <w:fldChar w:fldCharType="end"/>
+      </w:r>
+      <w:r>
+        <w:rPr>
+          <w:rFonts w:ascii="Calibri" w:hAnsi="Calibri" w:cs="Calibri"/>
+          <w:color w:val="000000" w:themeColor="text1"/>
+        </w:rPr>
+        <w:t xml:space="preserve">. In comparison, 16S/18S rRNA genes can make up as little as 1.4% of metagenomics data </w:t>
+      </w:r>
+      <w:r>
+        <w:rPr>
+          <w:rFonts w:ascii="Calibri" w:hAnsi="Calibri" w:cs="Calibri"/>
+          <w:color w:val="000000" w:themeColor="text1"/>
+        </w:rPr>
+        <w:fldChar w:fldCharType="begin" w:fldLock="1"/>
+      </w:r>
+      <w:r>
+        <w:rPr>
+          <w:rFonts w:ascii="Calibri" w:hAnsi="Calibri" w:cs="Calibri"/>
+          <w:color w:val="000000" w:themeColor="text1"/>
+        </w:rPr>
+        <w:instrText>ADDIN CSL_CITATION {"citationItems":[{"id":"ITEM-1","itemData":{"DOI":"10.1038/nbt.1823","ISSN":"10870156","abstract":"Here we present a standard developed by the Genomic Standards Consortium (GSC) for reporting marker gene sequences-the minimum information about a marker gene sequence (MIMARKS). We also introduce a system for describing the environment from which a biological sample originates. The 'environmental packages' apply to any genome sequence of known origin and can be used in combination with MIMARKS and other GSC checklists. Finally, to establish a unified standard for describing sequence data and to provide a single point of entry for the scientific community to access and learn about GSC checklists, we present the minimum information about any (x) sequence (MIxS). Adoption of MIxS will enhance our ability to analyze natural genetic diversity documented by massive DNA sequencing efforts from myriad ecosystems in our ever-changing biosphere.","author":[{"dropping-particle":"","family":"Yilmaz","given":"Pelin","non-dropping-particle":"","parse-names":false,"suffix":""},{"dropping-particle":"","family":"Kottmann","given":"Renzo","non-dropping-particle":"","parse-names":false,"suffix":""},{"dropping-particle":"","family":"Field","given":"Dawn","non-dropping-particle":"","parse-names":false,"suffix":""},{"dropping-particle":"","family":"Knight","given":"Rob","non-dropping-particle":"","parse-names":false,"suffix":""},{"dropping-particle":"","family":"Cole","given":"James R.","non-dropping-particle":"","parse-names":false,"suffix":""},{"dropping-particle":"","family":"Amaral-Zettler","given":"Linda","non-dropping-particle":"","parse-names":false,"suffix":""},{"dropping-particle":"","family":"Gilbert","given":"Jack A.","non-dropping-particle":"","parse-names":false,"suffix":""},{"dropping-particle":"","family":"Karsch-Mizrachi","given":"Ilene","non-dropping-particle":"","parse-names":false,"suffix":""},{"dropping-particle":"","family":"Johnston","given":"Anjanette","non-dropping-particle":"","parse-names":false,"suffix":""},{"dropping-particle":"","family":"Cochrane","given":"Guy","non-dropping-particle":"","parse-names":false,"suffix":""},{"dropping-particle":"","family":"Vaughan","given":"Robert","non-dropping-particle":"","parse-names":false,"suffix":""},{"dropping-particle":"","family":"Hunter","given":"Christopher","non-dropping-particle":"","parse-names":false,"suffix":""},{"dropping-particle":"","family":"Park","given":"Joonhong","non-dropping-particle":"","parse-names":false,"suffix":""},{"dropping-particle":"","family":"Morrison","given":"Norman","non-dropping-particle":"","parse-names":false,"suffix":""},{"dropping-particle":"","family":"Rocca-Serra","given":"Philippe","non-dropping-particle":"","parse-names":false,"suffix":""},{"dropping-particle":"","family":"Sterk","given":"Peter","non-dropping-particle":"","parse-names":false,"suffix":""},{"dropping-particle":"","family":"Arumugam","given":"Manimozhiyan","non-dropping-particle":"","parse-names":false,"suffix":""},{"dropping-particle":"","family":"Bailey","given":"Mark","non-dropping-particle":"","parse-names":false,"suffix":""},{"dropping-particle":"","family":"Baumgartner","given":"Laura","non-dropping-particle":"","parse-names":false,"suffix":""},{"dropping-particle":"","family":"Birren","given":"Bruce W.","non-dropping-particle":"","parse-names":false,"suffix":""},{"dropping-particle":"","family":"Blaser","given":"Martin J.","non-dropping-particle":"","parse-names":false,"suffix":""},{"dropping-particle":"","family":"Bonazzi","given":"Vivien","non-dropping-particle":"","parse-names":false,"suffix":""},{"dropping-particle":"","family":"Booth","given":"Tim","non-dropping-particle":"","parse-names":false,"suffix":""},{"dropping-particle":"","family":"Bork","given":"Peer","non-dropping-particle":"","parse-names":false,"suffix":""},{"dropping-particle":"","family":"Bushman","given":"Frederic D.","non-dropping-particle":"","parse-names":false,"suffix":""},{"dropping-particle":"","family":"Buttigieg","given":"Pier Luigi","non-dropping-particle":"","parse-names":false,"suffix":""},{"dropping-particle":"","family":"Chain","given":"Patrick S.G.","non-dropping-particle":"","parse-names":false,"suffix":""},{"dropping-particle":"","family":"Charlson","given":"Emily","non-dropping-particle":"","parse-names":false,"suffix":""},{"dropping-particle":"","family":"Costello","given":"Elizabeth K.","non-dropping-particle":"","parse-names":false,"suffix":""},{"dropping-particle":"","family":"Huot-Creasy","given":"Heather","non-dropping-particle":"","parse-names":false,"suffix":""},{"dropping-particle":"","family":"Dawyndt","given":"Peter","non-dropping-particle":"","parse-names":false,"suffix":""},{"dropping-particle":"","family":"Desantis","given":"Todd","non-dropping-particle":"","parse-names":false,"suffix":""},{"dropping-particle":"","family":"Fierer","given":"Noah","non-dropping-particle":"","parse-names":false,"suffix":""},{"dropping-particle":"","family":"Fuhrman","given":"Jed A.","non-dropping-particle":"","parse-names":false,"suffix":""},{"dropping-particle":"","family":"Gallery","given":"Rachel E.","non-dropping-particle":"","parse-names":false,"suffix":""},{"dropping-particle":"","family":"Gevers","given":"Dirk","non-dropping-particle":"","parse-names":false,"suffix":""},{"dropping-particle":"","family":"Gibbs","given":"Richard A.","non-dropping-particle":"","parse-names":false,"suffix":""},{"dropping-particle":"","family":"Gil","given":"Inigo San","non-dropping-particle":"","parse-names":false,"suffix":""},{"dropping-particle":"","family":"Gonzalez","given":"Antonio","non-dropping-particle":"","parse-names":false,"suffix":""},{"dropping-particle":"","family":"Gordon","given":"Jeffrey I.","non-dropping-particle":"","parse-names":false,"suffix":""},{"dropping-particle":"","family":"Guralnick","given":"Robert","non-dropping-particle":"","parse-names":false,"suffix":""},{"dropping-particle":"","family":"Hankeln","given":"Wolfgang","non-dropping-particle":"","parse-names":false,"suffix":""},{"dropping-particle":"","family":"Highlander","given":"Sarah","non-dropping-particle":"","parse-names":false,"suffix":""},{"dropping-particle":"","family":"Hugenholtz","given":"Philip","non-dropping-particle":"","parse-names":false,"suffix":""},{"dropping-particle":"","family":"Jansson","given":"Janet","non-dropping-particle":"","parse-names":false,"suffix":""},{"dropping-particle":"","family":"Kau","given":"Andrew L.","non-dropping-particle":"","parse-names":false,"suffix":""},{"dropping-particle":"","family":"Kelley","given":"Scott T.","non-dropping-particle":"","parse-names":false,"suffix":""},{"dropping-particle":"","family":"Kennedy","given":"Jerry","non-dropping-particle":"","parse-names":false,"suffix":""},{"dropping-particle":"","family":"Knights","given":"Dan","non-dropping-particle":"","parse-names":false,"suffix":""},{"dropping-particle":"","family":"Koren","given":"Omry","non-dropping-particle":"","parse-names":false,"suffix":""},{"dropping-particle":"","family":"Kuczynski","given":"Justin","non-dropping-particle":"","parse-names":false,"suffix":""},{"dropping-particle":"","family":"Kyrpides","given":"Nikos","non-dropping-particle":"","parse-names":false,"suffix":""},{"dropping-particle":"","family":"Larsen","given":"Robert","non-dropping-particle":"","parse-names":false,"suffix":""},{"dropping-particle":"","family":"Lauber","given":"Christian L.","non-dropping-particle":"","parse-names":false,"suffix":""},{"dropping-particle":"","family":"Legg","given":"Teresa","non-dropping-particle":"","parse-names":false,"suffix":""},{"dropping-particle":"","family":"Ley","given":"Ruth E.","non-dropping-particle":"","parse-names":false,"suffix":""},{"dropping-particle":"","family":"Lozupone","given":"Catherine A.","non-dropping-particle":"","parse-names":false,"suffix":""},{"dropping-particle":"","family":"Ludwig","given":"Wolfgang","non-dropping-particle":"","parse-names":false,"suffix":""},{"dropping-particle":"","family":"Lyons","given":"Donna","non-dropping-particle":"","parse-names":false,"suffix":""},{"dropping-particle":"","family":"Maguire","given":"Eamonn","non-dropping-particle":"","parse-names":false,"suffix":""},{"dropping-particle":"","family":"Methé","given":"Barbara A.","non-dropping-particle":"","parse-names":false,"suffix":""},{"dropping-particle":"","family":"Meyer","given":"Folker","non-dropping-particle":"","parse-names":false,"suffix":""},{"dropping-particle":"","family":"Muegge","given":"Brian","non-dropping-particle":"","parse-names":false,"suffix":""},{"dropping-particle":"","family":"Nakielny","given":"Sara","non-dropping-particle":"","parse-names":false,"suffix":""},{"dropping-particle":"","family":"Nelson","given":"Karen E.","non-dropping-particle":"","parse-names":false,"suffix":""},{"dropping-particle":"","family":"Nemergut","given":"Diana","non-dropping-particle":"","parse-names":false,"suffix":""},{"dropping-particle":"","family":"Neufeld","given":"Josh D.","non-dropping-particle":"","parse-names":false,"suffix":""},{"dropping-particle":"","family":"Newbold","given":"Lindsay K.","non-dropping-particle":"","parse-names":false,"suffix":""},{"dropping-particle":"","family":"Oliver","given":"Anna E.","non-dropping-particle":"","parse-names":false,"suffix":""},{"dropping-particle":"","family":"Pace","given":"Norman R.","non-dropping-particle":"","parse-names":false,"suffix":""},{"dropping-particle":"","family":"Palanisamy","given":"Giriprakash","non-dropping-particle":"","parse-names":false,"suffix":""},{"dropping-particle":"","family":"Peplies","given":"Jörg","non-dropping-particle":"","parse-names":false,"suffix":""},{"dropping-particle":"","family":"Petrosino","given":"Joseph","non-dropping-particle":"","parse-names":false,"suffix":""},{"dropping-particle":"","family":"Proctor","given":"Lita","non-dropping-particle":"","parse-names":false,"suffix":""},{"dropping-particle":"","family":"Pruesse","given":"Elmar","non-dropping-particle":"","parse-names":false,"suffix":""},{"dropping-particle":"","family":"Quast","given":"Christian","non-dropping-particle":"","parse-names":false,"suffix":""},{"dropping-particle":"","family":"Raes","given":"Jeroen","non-dropping-particle":"","parse-names":false,"suffix":""},{"dropping-particle":"","family":"Ratnasingham","given":"Sujeevan","non-dropping-particle":"","parse-names":false,"suffix":""},{"dropping-particle":"","family":"Ravel","given":"Jacques","non-dropping-particle":"","parse-names":false,"suffix":""},{"dropping-particle":"","family":"Relman","given":"David A.","non-dropping-particle":"","parse-names":false,"suffix":""},{"dropping-particle":"","family":"Assunta-Sansone","given":"Susanna","non-dropping-particle":"","parse-names":false,"suffix":""},{"dropping-particle":"","family":"Schloss","given":"Patrick D.","non-dropping-particle":"","parse-names":false,"suffix":""},{"dropping-particle":"","family":"Schriml","given":"Lynn","non-dropping-particle":"","parse-names":false,"suffix":""},{"dropping-particle":"","family":"Sinha","given":"Rohini","non-dropping-particle":"","parse-names":false,"suffix":""},{"dropping-particle":"","family":"Smith","given":"Michelle I.","non-dropping-particle":"","parse-names":false,"suffix":""},{"dropping-particle":"","family":"Sodergren","given":"Erica","non-dropping-particle":"","parse-names":false,"suffix":""},{"dropping-particle":"","family":"Spor","given":"Aymé","non-dropping-particle":"","parse-names":false,"suffix":""},{"dropping-particle":"","family":"Stombaugh","given":"Jesse","non-dropping-particle":"","parse-names":false,"suffix":""},{"dropping-particle":"","family":"Tiedje","given":"James M.","non-dropping-particle":"","parse-names":false,"suffix":""},{"dropping-particle":"V.","family":"Ward","given":"Doyle","non-dropping-particle":"","parse-names":false,"suffix":""},{"dropping-particle":"","family":"Weinstock","given":"George M.","non-dropping-particle":"","parse-names":false,"suffix":""},{"dropping-particle":"","family":"Wendel","given":"Doug","non-dropping-particle":"","parse-names":false,"suffix":""},{"dropping-particle":"","family":"White","given":"Owen","non-dropping-particle":"","parse-names":false,"suffix":""},{"dropping-particle":"","family":"Whiteley","given":"Andrew","non-dropping-particle":"","parse-names":false,"suffix":""},{"dropping-particle":"","family":"Wilke","given":"Andreas","non-dropping-particle":"","parse-names":false,"suffix":""},{"dropping-particle":"","family":"Wortman","given":"Jennifer R.","non-dropping-particle":"","parse-names":false,"suffix":""},{"dropping-particle":"","family":"Yatsunenko","given":"Tanya","non-dropping-particle":"","parse-names":false,"suffix":""},{"dropping-particle":"","family":"Glöckner","given":"Frank Oliver","non-dropping-particle":"","parse-names":false,"suffix":""}],"container-title":"Nature Biotechnology","id":"ITEM-1","issue":"5","issued":{"date-parts":[["2011"]]},"page":"415-420","title":"Minimum information about a marker gene sequence (MIMARKS) and minimum information about any (x) sequence (MIxS) specifications","type":"article-journal","volume":"29"},"uris":["http://www.mendeley.com/documents/?uuid=4f4ac5f3-0cd9-498e-bf74-98cd19656e57"]}],"mendeley":{"formattedCitation":"(Yilmaz et al., 2011)","plainTextFormattedCitation":"(Yilmaz et al., 2011)"},"properties":{"noteIndex":0},"schema":"https://github.com/citation-style-language/schema/raw/master/csl-citation.json"}</w:instrText>
+      </w:r>
+      <w:r>
+        <w:rPr>
+          <w:rFonts w:ascii="Calibri" w:hAnsi="Calibri" w:cs="Calibri"/>
+          <w:color w:val="000000" w:themeColor="text1"/>
+        </w:rPr>
+        <w:fldChar w:fldCharType="separate"/>
+      </w:r>
+      <w:r>
+        <w:rPr>
+          <w:rFonts w:ascii="Calibri" w:hAnsi="Calibri" w:cs="Calibri"/>
+          <w:noProof/>
+          <w:color w:val="000000" w:themeColor="text1"/>
+        </w:rPr>
+        <w:t>(Yilmaz et al., 2011)</w:t>
+      </w:r>
+      <w:r>
+        <w:rPr>
+          <w:rFonts w:ascii="Calibri" w:hAnsi="Calibri" w:cs="Calibri"/>
+          <w:color w:val="000000" w:themeColor="text1"/>
+        </w:rPr>
+        <w:fldChar w:fldCharType="end"/>
+      </w:r>
+      <w:r>
+        <w:rPr>
+          <w:rFonts w:ascii="Calibri" w:hAnsi="Calibri" w:cs="Calibri"/>
+          <w:color w:val="000000" w:themeColor="text1"/>
+        </w:rPr>
+        <w:t xml:space="preserve">. </w:t>
+      </w:r>
+      <w:r>
+        <w:t>This means that in theory a much lower sequencing depth is required with total RNA-Seq to cover sequences that contain barcodes for microbial taxonomic profiling.</w:t>
+      </w:r>
+    </w:p>
+    <w:p>
+      <w:pPr>
+        <w:spacing w:line="360" w:lineRule="auto"/>
+        <w:ind w:left="576" w:firstLine="576"/>
+        <w:jc w:val="both"/>
+        <w:rPr>
+          <w:rFonts w:ascii="Calibri" w:hAnsi="Calibri" w:cs="Calibri"/>
+          <w:color w:val="000000" w:themeColor="text1"/>
+        </w:rPr>
+      </w:pPr>
+    </w:p>
+    <w:p>
+      <w:pPr>
+        <w:spacing w:line="360" w:lineRule="auto"/>
+        <w:ind w:left="576" w:firstLine="720"/>
+        <w:jc w:val="both"/>
+        <w:rPr>
+          <w:rFonts w:ascii="Calibri" w:hAnsi="Calibri" w:cs="Calibri"/>
+        </w:rPr>
+      </w:pPr>
+      <w:r>
+        <w:lastRenderedPageBreak/>
+        <w:t xml:space="preserve">In this project, we are comparing metagenomics and total RNA-Seq for taxonomic profiling accuracy at low sequencing depths using a simple microbial mock community. We predict that by using total RNA-Seq, we will be able to accurately profile the entire microbial mock community at a comparably low sequencing depth, and that the approach will outperform metagenomics. This would make total RNA-Seq attractive and affordable for </w:t>
+      </w:r>
+      <w:r>
+        <w:rPr>
+          <w:highlight w:val="yellow"/>
+        </w:rPr>
+        <w:t>biomonitoring stakeholders</w:t>
+      </w:r>
+      <w:r>
+        <w:t xml:space="preserve">. </w:t>
+      </w:r>
+      <w:r>
+        <w:rPr>
+          <w:rFonts w:ascii="Calibri" w:hAnsi="Calibri" w:cs="Calibri"/>
+        </w:rPr>
+        <w:t xml:space="preserve">The AAC funding is ideal for that purpose, as it would allow us to perform this comparison in-house using the available </w:t>
+      </w:r>
+      <w:proofErr w:type="spellStart"/>
+      <w:r>
+        <w:rPr>
+          <w:rFonts w:ascii="Calibri" w:hAnsi="Calibri" w:cs="Calibri"/>
+        </w:rPr>
+        <w:t>MiSeq</w:t>
+      </w:r>
+      <w:proofErr w:type="spellEnd"/>
+      <w:r>
+        <w:rPr>
+          <w:rFonts w:ascii="Calibri" w:hAnsi="Calibri" w:cs="Calibri"/>
+        </w:rPr>
+        <w:t xml:space="preserve"> sequencer.</w:t>
+      </w:r>
     </w:p>
     <w:p>
       <w:pPr>

</xml_diff>